<commit_message>
requirement is finish, now we need to get the specification and design
</commit_message>
<xml_diff>
--- a/DatabaseProject/DatabaseDocumentation.docx
+++ b/DatabaseProject/DatabaseDocumentation.docx
@@ -2,11 +2,11 @@
 <file path=word/document.xml><?xml version="1.0" encoding="utf-8"?>
 <w:document xmlns:wpc="http://schemas.microsoft.com/office/word/2010/wordprocessingCanvas" xmlns:mc="http://schemas.openxmlformats.org/markup-compatibility/2006" xmlns:o="urn:schemas-microsoft-com:office:office" xmlns:r="http://schemas.openxmlformats.org/officeDocument/2006/relationships" xmlns:m="http://schemas.openxmlformats.org/officeDocument/2006/math" xmlns:v="urn:schemas-microsoft-com:vml" xmlns:wp14="http://schemas.microsoft.com/office/word/2010/wordprocessingDrawing" xmlns:wp="http://schemas.openxmlformats.org/drawingml/2006/wordprocessingDrawing" xmlns:w10="urn:schemas-microsoft-com:office:word" xmlns:w="http://schemas.openxmlformats.org/wordprocessingml/2006/main" xmlns:w14="http://schemas.microsoft.com/office/word/2010/wordml" xmlns:w15="http://schemas.microsoft.com/office/word/2012/wordml" xmlns:wpg="http://schemas.microsoft.com/office/word/2010/wordprocessingGroup" xmlns:wpi="http://schemas.microsoft.com/office/word/2010/wordprocessingInk" xmlns:wne="http://schemas.microsoft.com/office/word/2006/wordml" xmlns:wps="http://schemas.microsoft.com/office/word/2010/wordprocessingShape" mc:Ignorable="w14 w15 wp14">
   <w:body>
-    <w:bookmarkStart w:id="0" w:name="_Toc321147149" w:displacedByCustomXml="next"/>
-    <w:bookmarkStart w:id="1" w:name="_Toc318188227" w:displacedByCustomXml="next"/>
+    <w:bookmarkStart w:id="0" w:name="_Toc321147011" w:displacedByCustomXml="next"/>
+    <w:bookmarkStart w:id="1" w:name="_Toc318189312" w:displacedByCustomXml="next"/>
     <w:bookmarkStart w:id="2" w:name="_Toc318188327" w:displacedByCustomXml="next"/>
-    <w:bookmarkStart w:id="3" w:name="_Toc318189312" w:displacedByCustomXml="next"/>
-    <w:bookmarkStart w:id="4" w:name="_Toc321147011" w:displacedByCustomXml="next"/>
+    <w:bookmarkStart w:id="3" w:name="_Toc318188227" w:displacedByCustomXml="next"/>
+    <w:bookmarkStart w:id="4" w:name="_Toc321147149" w:displacedByCustomXml="next"/>
     <w:sdt>
       <w:sdtPr>
         <w:rPr>
@@ -601,8 +601,6 @@
         </w:rPr>
         <w:t xml:space="preserve"> of m</w:t>
       </w:r>
-      <w:bookmarkStart w:id="5" w:name="_GoBack"/>
-      <w:bookmarkEnd w:id="5"/>
       <w:r>
         <w:rPr>
           <w:sz w:val="44"/>
@@ -915,6 +913,164 @@
         </w:rPr>
         <w:t xml:space="preserve"> the best medication for your symptoms.  Medication is ranked based on its effectiveness for a symptom based on an ever growing list of surveys.  These symptoms would include: headaches, toothaches, stomachaches, allergies, etc.</w:t>
       </w:r>
+    </w:p>
+    <w:p>
+      <w:pPr>
+        <w:pStyle w:val="ListParagraph"/>
+        <w:spacing w:line="480" w:lineRule="auto"/>
+        <w:rPr>
+          <w:rFonts w:ascii="Times New Roman" w:hAnsi="Times New Roman" w:cs="Times New Roman"/>
+          <w:sz w:val="24"/>
+          <w:szCs w:val="24"/>
+        </w:rPr>
+      </w:pPr>
+    </w:p>
+    <w:p>
+      <w:pPr>
+        <w:rPr>
+          <w:rFonts w:ascii="Times New Roman" w:hAnsi="Times New Roman" w:cs="Times New Roman"/>
+          <w:sz w:val="24"/>
+          <w:szCs w:val="24"/>
+        </w:rPr>
+      </w:pPr>
+      <w:r>
+        <w:rPr>
+          <w:rFonts w:ascii="Times New Roman" w:hAnsi="Times New Roman" w:cs="Times New Roman"/>
+          <w:sz w:val="24"/>
+          <w:szCs w:val="24"/>
+        </w:rPr>
+        <w:br w:type="page"/>
+      </w:r>
+    </w:p>
+    <w:p>
+      <w:pPr>
+        <w:pStyle w:val="ListParagraph"/>
+        <w:spacing w:line="480" w:lineRule="auto"/>
+        <w:jc w:val="center"/>
+        <w:rPr>
+          <w:rFonts w:ascii="Times New Roman" w:hAnsi="Times New Roman" w:cs="Times New Roman"/>
+          <w:sz w:val="24"/>
+          <w:szCs w:val="24"/>
+        </w:rPr>
+      </w:pPr>
+      <w:r>
+        <w:rPr>
+          <w:rFonts w:ascii="Times New Roman" w:hAnsi="Times New Roman" w:cs="Times New Roman"/>
+          <w:sz w:val="24"/>
+          <w:szCs w:val="24"/>
+        </w:rPr>
+        <w:lastRenderedPageBreak/>
+        <w:t>Description</w:t>
+      </w:r>
+    </w:p>
+    <w:p>
+      <w:pPr>
+        <w:pStyle w:val="ListParagraph"/>
+        <w:spacing w:line="480" w:lineRule="auto"/>
+        <w:rPr>
+          <w:rFonts w:ascii="Times New Roman" w:hAnsi="Times New Roman" w:cs="Times New Roman"/>
+          <w:sz w:val="24"/>
+          <w:szCs w:val="24"/>
+        </w:rPr>
+      </w:pPr>
+      <w:r>
+        <w:rPr>
+          <w:rFonts w:ascii="Times New Roman" w:hAnsi="Times New Roman" w:cs="Times New Roman"/>
+          <w:sz w:val="24"/>
+          <w:szCs w:val="24"/>
+        </w:rPr>
+        <w:t xml:space="preserve">This project is meant to help regular people choose the best medication for certain minor illnesses.  The concept is done in a database where user have to input the kind of illness that they are having.  From there, based on research and feedback from customers and medical documentation, we give you the best over the counter pills to take to stop the pain.   The application will use several tables and </w:t>
+      </w:r>
+      <w:r>
+        <w:rPr>
+          <w:rFonts w:ascii="Times New Roman" w:hAnsi="Times New Roman" w:cs="Times New Roman"/>
+          <w:sz w:val="24"/>
+          <w:szCs w:val="24"/>
+        </w:rPr>
+        <w:t>several databases which will have several tables which are index.  Each database will be tied to other with the index id to quicken the queries.  Once queries are tied with other tables or database that contains medicine descriptions and ranking based on reviews that we gather and scientific documentations, queries will return top medicines for that specific illness along with their description and rank.  All of these results will be presented in a nice user interface and pleasing to the eyes.  Users will be able to see drop down menus for medicine descriptions and ranking.  Users will also have the choices to write reviews and might affect the ranking of that medicine.</w:t>
+      </w:r>
+    </w:p>
+    <w:p>
+      <w:pPr>
+        <w:pStyle w:val="ListParagraph"/>
+        <w:spacing w:line="480" w:lineRule="auto"/>
+        <w:rPr>
+          <w:rFonts w:ascii="Times New Roman" w:hAnsi="Times New Roman" w:cs="Times New Roman"/>
+          <w:sz w:val="24"/>
+          <w:szCs w:val="24"/>
+        </w:rPr>
+      </w:pPr>
+    </w:p>
+    <w:p>
+      <w:pPr>
+        <w:rPr>
+          <w:rFonts w:ascii="Times New Roman" w:hAnsi="Times New Roman" w:cs="Times New Roman"/>
+          <w:sz w:val="24"/>
+          <w:szCs w:val="24"/>
+        </w:rPr>
+      </w:pPr>
+      <w:r>
+        <w:rPr>
+          <w:rFonts w:ascii="Times New Roman" w:hAnsi="Times New Roman" w:cs="Times New Roman"/>
+          <w:sz w:val="24"/>
+          <w:szCs w:val="24"/>
+        </w:rPr>
+        <w:br w:type="page"/>
+      </w:r>
+    </w:p>
+    <w:p>
+      <w:pPr>
+        <w:pStyle w:val="ListParagraph"/>
+        <w:spacing w:line="480" w:lineRule="auto"/>
+        <w:jc w:val="center"/>
+        <w:rPr>
+          <w:rFonts w:ascii="Times New Roman" w:hAnsi="Times New Roman" w:cs="Times New Roman"/>
+          <w:sz w:val="24"/>
+          <w:szCs w:val="24"/>
+        </w:rPr>
+      </w:pPr>
+      <w:r>
+        <w:rPr>
+          <w:rFonts w:ascii="Times New Roman" w:hAnsi="Times New Roman" w:cs="Times New Roman"/>
+          <w:sz w:val="24"/>
+          <w:szCs w:val="24"/>
+        </w:rPr>
+        <w:lastRenderedPageBreak/>
+        <w:t>Database Design</w:t>
+      </w:r>
+    </w:p>
+    <w:p>
+      <w:pPr>
+        <w:pStyle w:val="ListParagraph"/>
+        <w:spacing w:line="480" w:lineRule="auto"/>
+        <w:rPr>
+          <w:rFonts w:ascii="Times New Roman" w:hAnsi="Times New Roman" w:cs="Times New Roman"/>
+          <w:sz w:val="24"/>
+          <w:szCs w:val="24"/>
+        </w:rPr>
+      </w:pPr>
+      <w:r>
+        <w:rPr>
+          <w:rFonts w:ascii="Times New Roman" w:hAnsi="Times New Roman" w:cs="Times New Roman"/>
+          <w:sz w:val="24"/>
+          <w:szCs w:val="24"/>
+        </w:rPr>
+        <w:tab/>
+        <w:t>The database will be designed as followed:</w:t>
+      </w:r>
+      <w:bookmarkStart w:id="5" w:name="_GoBack"/>
+      <w:bookmarkEnd w:id="5"/>
+    </w:p>
+    <w:p>
+      <w:pPr>
+        <w:pStyle w:val="ListParagraph"/>
+        <w:spacing w:line="480" w:lineRule="auto"/>
+        <w:rPr>
+          <w:rFonts w:ascii="Times New Roman" w:hAnsi="Times New Roman" w:cs="Times New Roman"/>
+          <w:sz w:val="24"/>
+          <w:szCs w:val="24"/>
+        </w:rPr>
+      </w:pPr>
     </w:p>
     <w:sectPr>
       <w:footerReference w:type="default" r:id="rId11"/>
@@ -2416,7 +2572,7 @@
     <w:charset w:val="00"/>
     <w:family w:val="roman"/>
     <w:pitch w:val="variable"/>
-    <w:sig w:usb0="E0002AFF" w:usb1="C0007841" w:usb2="00000009" w:usb3="00000000" w:csb0="000001FF" w:csb1="00000000"/>
+    <w:sig w:usb0="E0002EFF" w:usb1="C0007843" w:usb2="00000009" w:usb3="00000000" w:csb0="000001FF" w:csb1="00000000"/>
   </w:font>
   <w:font w:name="Constantia">
     <w:panose1 w:val="02030602050306030303"/>
@@ -2493,6 +2649,7 @@
     <w:rsidRoot w:val="00687E70"/>
     <w:rsid w:val="005717C4"/>
     <w:rsid w:val="00687E70"/>
+    <w:rsid w:val="006F471D"/>
     <w:rsid w:val="00F35FCA"/>
   </w:rsids>
   <m:mathPr>
@@ -3363,7 +3520,7 @@
 </file>
 
 <file path=customXml/itemProps3.xml><?xml version="1.0" encoding="utf-8"?>
-<ds:datastoreItem xmlns:ds="http://schemas.openxmlformats.org/officeDocument/2006/customXml" ds:itemID="{7596775E-2BAE-473D-B7E2-0EE6E037F802}">
+<ds:datastoreItem xmlns:ds="http://schemas.openxmlformats.org/officeDocument/2006/customXml" ds:itemID="{813F57A3-447C-45A8-A8A2-BEF0C4BE0CE0}">
   <ds:schemaRefs>
     <ds:schemaRef ds:uri="http://schemas.openxmlformats.org/officeDocument/2006/bibliography"/>
   </ds:schemaRefs>

</xml_diff>

<commit_message>
updated database file and jason please do a diagram for the user
</commit_message>
<xml_diff>
--- a/DatabaseProject/DatabaseDocumentation.docx
+++ b/DatabaseProject/DatabaseDocumentation.docx
@@ -2,16 +2,18 @@
 <file path=word/document.xml><?xml version="1.0" encoding="utf-8"?>
 <w:document xmlns:wpc="http://schemas.microsoft.com/office/word/2010/wordprocessingCanvas" xmlns:mc="http://schemas.openxmlformats.org/markup-compatibility/2006" xmlns:o="urn:schemas-microsoft-com:office:office" xmlns:r="http://schemas.openxmlformats.org/officeDocument/2006/relationships" xmlns:m="http://schemas.openxmlformats.org/officeDocument/2006/math" xmlns:v="urn:schemas-microsoft-com:vml" xmlns:wp14="http://schemas.microsoft.com/office/word/2010/wordprocessingDrawing" xmlns:wp="http://schemas.openxmlformats.org/drawingml/2006/wordprocessingDrawing" xmlns:w10="urn:schemas-microsoft-com:office:word" xmlns:w="http://schemas.openxmlformats.org/wordprocessingml/2006/main" xmlns:w14="http://schemas.microsoft.com/office/word/2010/wordml" xmlns:w15="http://schemas.microsoft.com/office/word/2012/wordml" xmlns:wpg="http://schemas.microsoft.com/office/word/2010/wordprocessingGroup" xmlns:wpi="http://schemas.microsoft.com/office/word/2010/wordprocessingInk" xmlns:wne="http://schemas.microsoft.com/office/word/2006/wordml" xmlns:wps="http://schemas.microsoft.com/office/word/2010/wordprocessingShape" mc:Ignorable="w14 w15 wp14">
   <w:body>
-    <w:bookmarkStart w:id="0" w:name="_Toc321147011" w:displacedByCustomXml="next"/>
-    <w:bookmarkStart w:id="1" w:name="_Toc318189312" w:displacedByCustomXml="next"/>
+    <w:bookmarkStart w:id="0" w:name="_Toc321147149" w:displacedByCustomXml="next"/>
+    <w:bookmarkStart w:id="1" w:name="_Toc318188227" w:displacedByCustomXml="next"/>
     <w:bookmarkStart w:id="2" w:name="_Toc318188327" w:displacedByCustomXml="next"/>
-    <w:bookmarkStart w:id="3" w:name="_Toc318188227" w:displacedByCustomXml="next"/>
-    <w:bookmarkStart w:id="4" w:name="_Toc321147149" w:displacedByCustomXml="next"/>
+    <w:bookmarkStart w:id="3" w:name="_Toc318189312" w:displacedByCustomXml="next"/>
+    <w:bookmarkStart w:id="4" w:name="_Toc321147011" w:displacedByCustomXml="next"/>
     <w:sdt>
       <w:sdtPr>
         <w:rPr>
+          <w:rFonts w:ascii="Bookman Old Style" w:hAnsi="Bookman Old Style"/>
           <w:color w:val="595959" w:themeColor="text1" w:themeTint="A6"/>
           <w:sz w:val="24"/>
+          <w:szCs w:val="24"/>
         </w:rPr>
         <w:id w:val="-1290352585"/>
         <w:docPartObj>
@@ -19,22 +21,23 @@
           <w:docPartUnique/>
         </w:docPartObj>
       </w:sdtPr>
-      <w:sdtEndPr>
-        <w:rPr>
-          <w:sz w:val="20"/>
-        </w:rPr>
-      </w:sdtEndPr>
+      <w:sdtEndPr/>
       <w:sdtContent>
         <w:p>
           <w:pPr>
             <w:pStyle w:val="NoSpacing"/>
             <w:rPr>
+              <w:rFonts w:ascii="Bookman Old Style" w:hAnsi="Bookman Old Style"/>
               <w:sz w:val="24"/>
+              <w:szCs w:val="24"/>
             </w:rPr>
           </w:pPr>
           <w:r>
             <w:rPr>
+              <w:rFonts w:ascii="Bookman Old Style" w:hAnsi="Bookman Old Style"/>
               <w:noProof/>
+              <w:sz w:val="24"/>
+              <w:szCs w:val="24"/>
               <w:lang w:eastAsia="en-US"/>
             </w:rPr>
             <w:drawing>
@@ -126,7 +129,10 @@
           </w:r>
           <w:r>
             <w:rPr>
+              <w:rFonts w:ascii="Bookman Old Style" w:hAnsi="Bookman Old Style"/>
               <w:noProof/>
+              <w:sz w:val="24"/>
+              <w:szCs w:val="24"/>
               <w:lang w:eastAsia="en-US"/>
             </w:rPr>
             <mc:AlternateContent>
@@ -370,7 +376,10 @@
           </w:r>
           <w:r>
             <w:rPr>
+              <w:rFonts w:ascii="Bookman Old Style" w:hAnsi="Bookman Old Style"/>
               <w:noProof/>
+              <w:sz w:val="24"/>
+              <w:szCs w:val="24"/>
               <w:lang w:eastAsia="en-US"/>
             </w:rPr>
             <mc:AlternateContent>
@@ -509,7 +518,19 @@
           </w:r>
         </w:p>
         <w:p>
+          <w:pPr>
+            <w:rPr>
+              <w:rFonts w:ascii="Bookman Old Style" w:hAnsi="Bookman Old Style"/>
+              <w:sz w:val="24"/>
+              <w:szCs w:val="24"/>
+            </w:rPr>
+          </w:pPr>
           <w:r>
+            <w:rPr>
+              <w:rFonts w:ascii="Bookman Old Style" w:hAnsi="Bookman Old Style"/>
+              <w:sz w:val="24"/>
+              <w:szCs w:val="24"/>
+            </w:rPr>
             <w:br w:type="page"/>
           </w:r>
         </w:p>
@@ -526,32 +547,94 @@
         <w:jc w:val="center"/>
         <w:rPr>
           <w:rStyle w:val="Heading1Char"/>
-          <w:sz w:val="44"/>
-          <w:szCs w:val="44"/>
-        </w:rPr>
-      </w:pPr>
-      <w:r>
+          <w:rFonts w:ascii="Bookman Old Style" w:hAnsi="Bookman Old Style"/>
+          <w:sz w:val="24"/>
+          <w:szCs w:val="24"/>
+        </w:rPr>
+      </w:pPr>
+    </w:p>
+    <w:p>
+      <w:pPr>
+        <w:pStyle w:val="Heading1"/>
+        <w:jc w:val="center"/>
         <w:rPr>
           <w:rStyle w:val="Heading1Char"/>
-          <w:sz w:val="44"/>
-          <w:szCs w:val="44"/>
-        </w:rPr>
-        <w:lastRenderedPageBreak/>
-        <w:t>Team Members:</w:t>
-      </w:r>
-    </w:p>
-    <w:p>
-      <w:pPr>
+          <w:rFonts w:ascii="Bookman Old Style" w:hAnsi="Bookman Old Style"/>
+          <w:sz w:val="24"/>
+          <w:szCs w:val="24"/>
+        </w:rPr>
+      </w:pPr>
+    </w:p>
+    <w:p>
+      <w:pPr>
+        <w:pStyle w:val="Heading1"/>
         <w:jc w:val="center"/>
         <w:rPr>
-          <w:sz w:val="44"/>
-          <w:szCs w:val="44"/>
-        </w:rPr>
-      </w:pPr>
-      <w:r>
-        <w:rPr>
-          <w:sz w:val="44"/>
-          <w:szCs w:val="44"/>
+          <w:rStyle w:val="Heading1Char"/>
+          <w:rFonts w:ascii="Bookman Old Style" w:hAnsi="Bookman Old Style"/>
+          <w:sz w:val="24"/>
+          <w:szCs w:val="24"/>
+        </w:rPr>
+      </w:pPr>
+    </w:p>
+    <w:p>
+      <w:pPr>
+        <w:pStyle w:val="Heading1"/>
+        <w:jc w:val="center"/>
+        <w:rPr>
+          <w:rStyle w:val="Heading1Char"/>
+          <w:rFonts w:ascii="Bookman Old Style" w:hAnsi="Bookman Old Style"/>
+          <w:sz w:val="24"/>
+          <w:szCs w:val="24"/>
+        </w:rPr>
+      </w:pPr>
+    </w:p>
+    <w:p>
+      <w:pPr>
+        <w:pStyle w:val="Heading1"/>
+        <w:jc w:val="center"/>
+        <w:rPr>
+          <w:rStyle w:val="Heading1Char"/>
+          <w:rFonts w:ascii="Bookman Old Style" w:hAnsi="Bookman Old Style"/>
+          <w:sz w:val="24"/>
+          <w:szCs w:val="24"/>
+        </w:rPr>
+      </w:pPr>
+      <w:r>
+        <w:rPr>
+          <w:rStyle w:val="Heading1Char"/>
+          <w:rFonts w:ascii="Bookman Old Style" w:hAnsi="Bookman Old Style"/>
+          <w:sz w:val="24"/>
+          <w:szCs w:val="24"/>
+          <w:u w:val="single"/>
+        </w:rPr>
+        <w:t>Team Members</w:t>
+      </w:r>
+      <w:r>
+        <w:rPr>
+          <w:rStyle w:val="Heading1Char"/>
+          <w:rFonts w:ascii="Bookman Old Style" w:hAnsi="Bookman Old Style"/>
+          <w:sz w:val="24"/>
+          <w:szCs w:val="24"/>
+        </w:rPr>
+        <w:t>:</w:t>
+      </w:r>
+    </w:p>
+    <w:p/>
+    <w:p>
+      <w:pPr>
+        <w:jc w:val="center"/>
+        <w:rPr>
+          <w:rFonts w:ascii="Bookman Old Style" w:hAnsi="Bookman Old Style"/>
+          <w:sz w:val="24"/>
+          <w:szCs w:val="24"/>
+        </w:rPr>
+      </w:pPr>
+      <w:r>
+        <w:rPr>
+          <w:rFonts w:ascii="Bookman Old Style" w:hAnsi="Bookman Old Style"/>
+          <w:sz w:val="24"/>
+          <w:szCs w:val="24"/>
         </w:rPr>
         <w:t>Ibra Cisse</w:t>
       </w:r>
@@ -560,14 +643,26 @@
       <w:pPr>
         <w:jc w:val="center"/>
         <w:rPr>
-          <w:sz w:val="44"/>
-          <w:szCs w:val="44"/>
-        </w:rPr>
-      </w:pPr>
-      <w:r>
-        <w:rPr>
-          <w:sz w:val="44"/>
-          <w:szCs w:val="44"/>
+          <w:rFonts w:ascii="Bookman Old Style" w:hAnsi="Bookman Old Style"/>
+          <w:sz w:val="24"/>
+          <w:szCs w:val="24"/>
+        </w:rPr>
+      </w:pPr>
+    </w:p>
+    <w:p>
+      <w:pPr>
+        <w:jc w:val="center"/>
+        <w:rPr>
+          <w:rFonts w:ascii="Bookman Old Style" w:hAnsi="Bookman Old Style"/>
+          <w:sz w:val="24"/>
+          <w:szCs w:val="24"/>
+        </w:rPr>
+      </w:pPr>
+      <w:r>
+        <w:rPr>
+          <w:rFonts w:ascii="Bookman Old Style" w:hAnsi="Bookman Old Style"/>
+          <w:sz w:val="24"/>
+          <w:szCs w:val="24"/>
         </w:rPr>
         <w:t>Jason Jensen</w:t>
       </w:r>
@@ -576,35 +671,50 @@
       <w:pPr>
         <w:jc w:val="center"/>
         <w:rPr>
-          <w:sz w:val="44"/>
-          <w:szCs w:val="44"/>
-        </w:rPr>
-      </w:pPr>
-      <w:r>
-        <w:rPr>
-          <w:sz w:val="44"/>
-          <w:szCs w:val="44"/>
+          <w:rFonts w:ascii="Bookman Old Style" w:hAnsi="Bookman Old Style"/>
+          <w:sz w:val="24"/>
+          <w:szCs w:val="24"/>
+        </w:rPr>
+      </w:pPr>
+    </w:p>
+    <w:p>
+      <w:pPr>
+        <w:jc w:val="center"/>
+        <w:rPr>
+          <w:rFonts w:ascii="Bookman Old Style" w:hAnsi="Bookman Old Style"/>
+          <w:sz w:val="24"/>
+          <w:szCs w:val="24"/>
+        </w:rPr>
+      </w:pPr>
+      <w:r>
+        <w:rPr>
+          <w:rFonts w:ascii="Bookman Old Style" w:hAnsi="Bookman Old Style"/>
+          <w:sz w:val="24"/>
+          <w:szCs w:val="24"/>
         </w:rPr>
         <w:t>Project Name: R</w:t>
       </w:r>
       <w:r>
         <w:rPr>
-          <w:sz w:val="44"/>
-          <w:szCs w:val="44"/>
+          <w:rFonts w:ascii="Bookman Old Style" w:hAnsi="Bookman Old Style"/>
+          <w:sz w:val="24"/>
+          <w:szCs w:val="24"/>
         </w:rPr>
         <w:t>ecommendation</w:t>
       </w:r>
       <w:r>
         <w:rPr>
-          <w:sz w:val="44"/>
-          <w:szCs w:val="44"/>
+          <w:rFonts w:ascii="Bookman Old Style" w:hAnsi="Bookman Old Style"/>
+          <w:sz w:val="24"/>
+          <w:szCs w:val="24"/>
         </w:rPr>
         <w:t xml:space="preserve"> of m</w:t>
       </w:r>
       <w:r>
         <w:rPr>
-          <w:sz w:val="44"/>
-          <w:szCs w:val="44"/>
+          <w:rFonts w:ascii="Bookman Old Style" w:hAnsi="Bookman Old Style"/>
+          <w:sz w:val="24"/>
+          <w:szCs w:val="24"/>
         </w:rPr>
         <w:t>edication</w:t>
       </w:r>
@@ -612,14 +722,16 @@
     <w:p>
       <w:pPr>
         <w:rPr>
-          <w:sz w:val="44"/>
-          <w:szCs w:val="44"/>
-        </w:rPr>
-      </w:pPr>
-      <w:r>
-        <w:rPr>
-          <w:sz w:val="44"/>
-          <w:szCs w:val="44"/>
+          <w:rFonts w:ascii="Bookman Old Style" w:hAnsi="Bookman Old Style"/>
+          <w:sz w:val="24"/>
+          <w:szCs w:val="24"/>
+        </w:rPr>
+      </w:pPr>
+      <w:r>
+        <w:rPr>
+          <w:rFonts w:ascii="Bookman Old Style" w:hAnsi="Bookman Old Style"/>
+          <w:sz w:val="24"/>
+          <w:szCs w:val="24"/>
         </w:rPr>
         <w:br w:type="page"/>
       </w:r>
@@ -629,16 +741,20 @@
         <w:spacing w:line="480" w:lineRule="auto"/>
         <w:jc w:val="center"/>
         <w:rPr>
-          <w:rFonts w:ascii="Times New Roman" w:hAnsi="Times New Roman" w:cs="Times New Roman"/>
-          <w:sz w:val="24"/>
-          <w:szCs w:val="24"/>
-        </w:rPr>
-      </w:pPr>
-      <w:r>
-        <w:rPr>
-          <w:rFonts w:ascii="Times New Roman" w:hAnsi="Times New Roman" w:cs="Times New Roman"/>
-          <w:sz w:val="24"/>
-          <w:szCs w:val="24"/>
+          <w:rFonts w:ascii="Bookman Old Style" w:hAnsi="Bookman Old Style" w:cs="Times New Roman"/>
+          <w:b/>
+          <w:sz w:val="24"/>
+          <w:szCs w:val="24"/>
+          <w:u w:val="single"/>
+        </w:rPr>
+      </w:pPr>
+      <w:r>
+        <w:rPr>
+          <w:rFonts w:ascii="Bookman Old Style" w:hAnsi="Bookman Old Style" w:cs="Times New Roman"/>
+          <w:b/>
+          <w:sz w:val="24"/>
+          <w:szCs w:val="24"/>
+          <w:u w:val="single"/>
         </w:rPr>
         <w:lastRenderedPageBreak/>
         <w:t>Table of Content</w:t>
@@ -653,14 +769,14 @@
         </w:numPr>
         <w:spacing w:line="480" w:lineRule="auto"/>
         <w:rPr>
-          <w:rFonts w:ascii="Times New Roman" w:hAnsi="Times New Roman" w:cs="Times New Roman"/>
-          <w:sz w:val="24"/>
-          <w:szCs w:val="24"/>
-        </w:rPr>
-      </w:pPr>
-      <w:r>
-        <w:rPr>
-          <w:rFonts w:ascii="Times New Roman" w:hAnsi="Times New Roman" w:cs="Times New Roman"/>
+          <w:rFonts w:ascii="Bookman Old Style" w:hAnsi="Bookman Old Style" w:cs="Times New Roman"/>
+          <w:sz w:val="24"/>
+          <w:szCs w:val="24"/>
+        </w:rPr>
+      </w:pPr>
+      <w:r>
+        <w:rPr>
+          <w:rFonts w:ascii="Bookman Old Style" w:hAnsi="Bookman Old Style" w:cs="Times New Roman"/>
           <w:sz w:val="24"/>
           <w:szCs w:val="24"/>
         </w:rPr>
@@ -668,19 +784,19 @@
       </w:r>
       <w:r>
         <w:rPr>
-          <w:rFonts w:ascii="Times New Roman" w:hAnsi="Times New Roman" w:cs="Times New Roman"/>
-          <w:sz w:val="24"/>
-          <w:szCs w:val="24"/>
-        </w:rPr>
-        <w:t>……………………………</w:t>
-      </w:r>
-      <w:r>
-        <w:rPr>
-          <w:rFonts w:ascii="Times New Roman" w:hAnsi="Times New Roman" w:cs="Times New Roman"/>
-          <w:sz w:val="24"/>
-          <w:szCs w:val="24"/>
-        </w:rPr>
-        <w:t>.3</w:t>
+          <w:rFonts w:ascii="Bookman Old Style" w:hAnsi="Bookman Old Style" w:cs="Times New Roman"/>
+          <w:sz w:val="24"/>
+          <w:szCs w:val="24"/>
+        </w:rPr>
+        <w:t>…………………………</w:t>
+      </w:r>
+      <w:r>
+        <w:rPr>
+          <w:rFonts w:ascii="Bookman Old Style" w:hAnsi="Bookman Old Style" w:cs="Times New Roman"/>
+          <w:sz w:val="24"/>
+          <w:szCs w:val="24"/>
+        </w:rPr>
+        <w:t>3</w:t>
       </w:r>
     </w:p>
     <w:p>
@@ -692,30 +808,46 @@
         </w:numPr>
         <w:spacing w:line="480" w:lineRule="auto"/>
         <w:rPr>
-          <w:rFonts w:ascii="Times New Roman" w:hAnsi="Times New Roman" w:cs="Times New Roman"/>
-          <w:sz w:val="24"/>
-          <w:szCs w:val="24"/>
-        </w:rPr>
-      </w:pPr>
-      <w:r>
-        <w:rPr>
-          <w:rFonts w:ascii="Times New Roman" w:hAnsi="Times New Roman" w:cs="Times New Roman"/>
-          <w:sz w:val="24"/>
-          <w:szCs w:val="24"/>
-        </w:rPr>
-        <w:t>Description………………………………………</w:t>
-      </w:r>
-      <w:r>
-        <w:rPr>
-          <w:rFonts w:ascii="Times New Roman" w:hAnsi="Times New Roman" w:cs="Times New Roman"/>
-          <w:sz w:val="24"/>
-          <w:szCs w:val="24"/>
-        </w:rPr>
-        <w:t>………………………………</w:t>
-      </w:r>
-      <w:r>
-        <w:rPr>
-          <w:rFonts w:ascii="Times New Roman" w:hAnsi="Times New Roman" w:cs="Times New Roman"/>
+          <w:rFonts w:ascii="Bookman Old Style" w:hAnsi="Bookman Old Style" w:cs="Times New Roman"/>
+          <w:sz w:val="24"/>
+          <w:szCs w:val="24"/>
+        </w:rPr>
+      </w:pPr>
+      <w:r>
+        <w:rPr>
+          <w:rFonts w:ascii="Bookman Old Style" w:hAnsi="Bookman Old Style" w:cs="Times New Roman"/>
+          <w:sz w:val="24"/>
+          <w:szCs w:val="24"/>
+        </w:rPr>
+        <w:t>I</w:t>
+      </w:r>
+      <w:r>
+        <w:rPr>
+          <w:rFonts w:ascii="Bookman Old Style" w:hAnsi="Bookman Old Style" w:cs="Times New Roman"/>
+          <w:sz w:val="24"/>
+          <w:szCs w:val="24"/>
+        </w:rPr>
+        <w:t>ntroduction</w:t>
+      </w:r>
+      <w:r>
+        <w:rPr>
+          <w:rFonts w:ascii="Bookman Old Style" w:hAnsi="Bookman Old Style" w:cs="Times New Roman"/>
+          <w:sz w:val="24"/>
+          <w:szCs w:val="24"/>
+        </w:rPr>
+        <w:t>………………………………………</w:t>
+      </w:r>
+      <w:r>
+        <w:rPr>
+          <w:rFonts w:ascii="Bookman Old Style" w:hAnsi="Bookman Old Style" w:cs="Times New Roman"/>
+          <w:sz w:val="24"/>
+          <w:szCs w:val="24"/>
+        </w:rPr>
+        <w:t>…………………………</w:t>
+      </w:r>
+      <w:r>
+        <w:rPr>
+          <w:rFonts w:ascii="Bookman Old Style" w:hAnsi="Bookman Old Style" w:cs="Times New Roman"/>
           <w:sz w:val="24"/>
           <w:szCs w:val="24"/>
         </w:rPr>
@@ -731,34 +863,42 @@
         </w:numPr>
         <w:spacing w:line="480" w:lineRule="auto"/>
         <w:rPr>
-          <w:rFonts w:ascii="Times New Roman" w:hAnsi="Times New Roman" w:cs="Times New Roman"/>
-          <w:sz w:val="24"/>
-          <w:szCs w:val="24"/>
-        </w:rPr>
-      </w:pPr>
-      <w:r>
-        <w:rPr>
-          <w:rFonts w:ascii="Times New Roman" w:hAnsi="Times New Roman" w:cs="Times New Roman"/>
-          <w:sz w:val="24"/>
-          <w:szCs w:val="24"/>
-        </w:rPr>
-        <w:t>Database design………………………………</w:t>
-      </w:r>
-      <w:r>
-        <w:rPr>
-          <w:rFonts w:ascii="Times New Roman" w:hAnsi="Times New Roman" w:cs="Times New Roman"/>
-          <w:sz w:val="24"/>
-          <w:szCs w:val="24"/>
-        </w:rPr>
-        <w:t>…………………………………</w:t>
-      </w:r>
-      <w:r>
-        <w:rPr>
-          <w:rFonts w:ascii="Times New Roman" w:hAnsi="Times New Roman" w:cs="Times New Roman"/>
-          <w:sz w:val="24"/>
-          <w:szCs w:val="24"/>
-        </w:rPr>
-        <w:t>5</w:t>
+          <w:rFonts w:ascii="Bookman Old Style" w:hAnsi="Bookman Old Style" w:cs="Times New Roman"/>
+          <w:sz w:val="24"/>
+          <w:szCs w:val="24"/>
+        </w:rPr>
+      </w:pPr>
+      <w:r>
+        <w:rPr>
+          <w:rFonts w:ascii="Bookman Old Style" w:hAnsi="Bookman Old Style" w:cs="Times New Roman"/>
+          <w:sz w:val="24"/>
+          <w:szCs w:val="24"/>
+        </w:rPr>
+        <w:t>Product Description……</w:t>
+      </w:r>
+      <w:r>
+        <w:rPr>
+          <w:rFonts w:ascii="Bookman Old Style" w:hAnsi="Bookman Old Style" w:cs="Times New Roman"/>
+          <w:sz w:val="24"/>
+          <w:szCs w:val="24"/>
+        </w:rPr>
+        <w:t>………………………</w:t>
+      </w:r>
+      <w:r>
+        <w:rPr>
+          <w:rFonts w:ascii="Bookman Old Style" w:hAnsi="Bookman Old Style" w:cs="Times New Roman"/>
+          <w:sz w:val="24"/>
+          <w:szCs w:val="24"/>
+        </w:rPr>
+        <w:t>…………………………</w:t>
+      </w:r>
+      <w:r>
+        <w:rPr>
+          <w:rFonts w:ascii="Bookman Old Style" w:hAnsi="Bookman Old Style" w:cs="Times New Roman"/>
+          <w:sz w:val="24"/>
+          <w:szCs w:val="24"/>
+        </w:rPr>
+        <w:t>.5</w:t>
       </w:r>
     </w:p>
     <w:p>
@@ -770,30 +910,46 @@
         </w:numPr>
         <w:spacing w:line="480" w:lineRule="auto"/>
         <w:rPr>
-          <w:rFonts w:ascii="Times New Roman" w:hAnsi="Times New Roman" w:cs="Times New Roman"/>
-          <w:sz w:val="24"/>
-          <w:szCs w:val="24"/>
-        </w:rPr>
-      </w:pPr>
-      <w:r>
-        <w:rPr>
-          <w:rFonts w:ascii="Times New Roman" w:hAnsi="Times New Roman" w:cs="Times New Roman"/>
-          <w:sz w:val="24"/>
-          <w:szCs w:val="24"/>
-        </w:rPr>
-        <w:t xml:space="preserve"> Database modeling…………………………</w:t>
-      </w:r>
-      <w:r>
-        <w:rPr>
-          <w:rFonts w:ascii="Times New Roman" w:hAnsi="Times New Roman" w:cs="Times New Roman"/>
-          <w:sz w:val="24"/>
-          <w:szCs w:val="24"/>
-        </w:rPr>
-        <w:t>…………………………………..</w:t>
-      </w:r>
-      <w:r>
-        <w:rPr>
-          <w:rFonts w:ascii="Times New Roman" w:hAnsi="Times New Roman" w:cs="Times New Roman"/>
+          <w:rFonts w:ascii="Bookman Old Style" w:hAnsi="Bookman Old Style" w:cs="Times New Roman"/>
+          <w:sz w:val="24"/>
+          <w:szCs w:val="24"/>
+        </w:rPr>
+      </w:pPr>
+      <w:r>
+        <w:rPr>
+          <w:rFonts w:ascii="Bookman Old Style" w:hAnsi="Bookman Old Style" w:cs="Times New Roman"/>
+          <w:sz w:val="24"/>
+          <w:szCs w:val="24"/>
+        </w:rPr>
+        <w:t xml:space="preserve"> Database Functionalities….</w:t>
+      </w:r>
+      <w:r>
+        <w:rPr>
+          <w:rFonts w:ascii="Bookman Old Style" w:hAnsi="Bookman Old Style" w:cs="Times New Roman"/>
+          <w:sz w:val="24"/>
+          <w:szCs w:val="24"/>
+        </w:rPr>
+        <w:t>…………………</w:t>
+      </w:r>
+      <w:r>
+        <w:rPr>
+          <w:rFonts w:ascii="Bookman Old Style" w:hAnsi="Bookman Old Style" w:cs="Times New Roman"/>
+          <w:sz w:val="24"/>
+          <w:szCs w:val="24"/>
+        </w:rPr>
+        <w:t>…………………………</w:t>
+      </w:r>
+      <w:r>
+        <w:rPr>
+          <w:rFonts w:ascii="Bookman Old Style" w:hAnsi="Bookman Old Style" w:cs="Times New Roman"/>
+          <w:sz w:val="24"/>
+          <w:szCs w:val="24"/>
+        </w:rPr>
+        <w:t>.</w:t>
+      </w:r>
+      <w:r>
+        <w:rPr>
+          <w:rFonts w:ascii="Bookman Old Style" w:hAnsi="Bookman Old Style" w:cs="Times New Roman"/>
           <w:sz w:val="24"/>
           <w:szCs w:val="24"/>
         </w:rPr>
@@ -802,41 +958,133 @@
     </w:p>
     <w:p>
       <w:pPr>
+        <w:pStyle w:val="ListParagraph"/>
+        <w:numPr>
+          <w:ilvl w:val="0"/>
+          <w:numId w:val="8"/>
+        </w:numPr>
         <w:spacing w:line="480" w:lineRule="auto"/>
         <w:rPr>
-          <w:rFonts w:ascii="Times New Roman" w:hAnsi="Times New Roman" w:cs="Times New Roman"/>
-          <w:sz w:val="24"/>
-          <w:szCs w:val="24"/>
-        </w:rPr>
-      </w:pPr>
-      <w:r>
-        <w:rPr>
-          <w:rFonts w:ascii="Times New Roman" w:hAnsi="Times New Roman" w:cs="Times New Roman"/>
+          <w:rFonts w:ascii="Bookman Old Style" w:hAnsi="Bookman Old Style" w:cs="Times New Roman"/>
+          <w:sz w:val="24"/>
+          <w:szCs w:val="24"/>
+        </w:rPr>
+      </w:pPr>
+      <w:r>
+        <w:rPr>
+          <w:rFonts w:ascii="Bookman Old Style" w:hAnsi="Bookman Old Style" w:cs="Times New Roman"/>
+          <w:sz w:val="24"/>
+          <w:szCs w:val="24"/>
+        </w:rPr>
+        <w:t>Relationship………………………………………………………………</w:t>
+      </w:r>
+      <w:r>
+        <w:rPr>
+          <w:rFonts w:ascii="Bookman Old Style" w:hAnsi="Bookman Old Style" w:cs="Times New Roman"/>
+          <w:sz w:val="24"/>
+          <w:szCs w:val="24"/>
+        </w:rPr>
+        <w:t>…6</w:t>
+      </w:r>
+    </w:p>
+    <w:p>
+      <w:pPr>
+        <w:pStyle w:val="ListParagraph"/>
+        <w:numPr>
+          <w:ilvl w:val="0"/>
+          <w:numId w:val="8"/>
+        </w:numPr>
+        <w:spacing w:line="480" w:lineRule="auto"/>
+        <w:rPr>
+          <w:rFonts w:ascii="Bookman Old Style" w:hAnsi="Bookman Old Style" w:cs="Times New Roman"/>
+          <w:sz w:val="24"/>
+          <w:szCs w:val="24"/>
+        </w:rPr>
+      </w:pPr>
+      <w:r>
+        <w:rPr>
+          <w:rFonts w:ascii="Bookman Old Style" w:hAnsi="Bookman Old Style" w:cs="Times New Roman"/>
+          <w:sz w:val="24"/>
+          <w:szCs w:val="24"/>
+        </w:rPr>
+        <w:t>E/Diagram</w:t>
+      </w:r>
+      <w:r>
+        <w:rPr>
+          <w:rFonts w:ascii="Bookman Old Style" w:hAnsi="Bookman Old Style" w:cs="Times New Roman"/>
+          <w:sz w:val="24"/>
+          <w:szCs w:val="24"/>
+        </w:rPr>
+        <w:t>…………………………………………………………………..7</w:t>
+      </w:r>
+    </w:p>
+    <w:p>
+      <w:pPr>
+        <w:spacing w:line="480" w:lineRule="auto"/>
+        <w:rPr>
+          <w:rFonts w:ascii="Bookman Old Style" w:hAnsi="Bookman Old Style" w:cs="Times New Roman"/>
+          <w:sz w:val="24"/>
+          <w:szCs w:val="24"/>
+        </w:rPr>
+      </w:pPr>
+      <w:r>
+        <w:rPr>
+          <w:rFonts w:ascii="Bookman Old Style" w:hAnsi="Bookman Old Style" w:cs="Times New Roman"/>
           <w:sz w:val="24"/>
           <w:szCs w:val="24"/>
         </w:rPr>
         <w:br w:type="page"/>
+      </w:r>
+    </w:p>
+    <w:p>
+      <w:pPr>
+        <w:ind w:left="360"/>
+        <w:jc w:val="center"/>
+        <w:rPr>
+          <w:rFonts w:ascii="Bookman Old Style" w:hAnsi="Bookman Old Style" w:cs="Times New Roman"/>
+          <w:b/>
+          <w:sz w:val="24"/>
+          <w:szCs w:val="24"/>
+          <w:u w:val="single"/>
+        </w:rPr>
+      </w:pPr>
+      <w:r>
+        <w:rPr>
+          <w:rFonts w:ascii="Bookman Old Style" w:hAnsi="Bookman Old Style" w:cs="Times New Roman"/>
+          <w:b/>
+          <w:sz w:val="24"/>
+          <w:szCs w:val="24"/>
+          <w:u w:val="single"/>
+        </w:rPr>
+        <w:lastRenderedPageBreak/>
+        <w:t>Abstract</w:t>
       </w:r>
     </w:p>
     <w:p>
       <w:pPr>
         <w:pStyle w:val="ListParagraph"/>
         <w:spacing w:line="480" w:lineRule="auto"/>
-        <w:jc w:val="center"/>
-        <w:rPr>
-          <w:rFonts w:ascii="Times New Roman" w:hAnsi="Times New Roman" w:cs="Times New Roman"/>
-          <w:sz w:val="24"/>
-          <w:szCs w:val="24"/>
-        </w:rPr>
-      </w:pPr>
-      <w:r>
-        <w:rPr>
-          <w:rFonts w:ascii="Times New Roman" w:hAnsi="Times New Roman" w:cs="Times New Roman"/>
-          <w:sz w:val="24"/>
-          <w:szCs w:val="24"/>
-        </w:rPr>
-        <w:lastRenderedPageBreak/>
-        <w:t>Abstract</w:t>
+        <w:rPr>
+          <w:rFonts w:ascii="Bookman Old Style" w:hAnsi="Bookman Old Style" w:cs="Times New Roman"/>
+          <w:sz w:val="24"/>
+          <w:szCs w:val="24"/>
+        </w:rPr>
+      </w:pPr>
+      <w:r>
+        <w:rPr>
+          <w:rFonts w:ascii="Bookman Old Style" w:hAnsi="Bookman Old Style" w:cs="Times New Roman"/>
+          <w:sz w:val="24"/>
+          <w:szCs w:val="24"/>
+        </w:rPr>
+        <w:tab/>
+      </w:r>
+      <w:r>
+        <w:rPr>
+          <w:rFonts w:ascii="Bookman Old Style" w:hAnsi="Bookman Old Style" w:cs="Times New Roman"/>
+          <w:sz w:val="24"/>
+          <w:szCs w:val="24"/>
+        </w:rPr>
+        <w:t>When sick, a trip to the drug store is an unpleasant endeavor.  Even knowing your illness, choosing the best medication to alleviate your symptoms can be difficult due to the large number of options available.  This project would make this choice, and therefore the trip, much simpler.  By imputing a list of symptoms, the database will cross reference and recommend the best medication for your symptoms.  Medication is ranked based on its effectiveness for a symptom based on an ever growing list of surveys.  These symptoms would include: headaches, toothaches, stomachaches, allergies, etc.</w:t>
       </w:r>
     </w:p>
     <w:p>
@@ -844,229 +1092,674 @@
         <w:pStyle w:val="ListParagraph"/>
         <w:spacing w:line="480" w:lineRule="auto"/>
         <w:rPr>
-          <w:rFonts w:ascii="Times New Roman" w:hAnsi="Times New Roman" w:cs="Times New Roman"/>
-          <w:sz w:val="24"/>
-          <w:szCs w:val="24"/>
-        </w:rPr>
-      </w:pPr>
-      <w:r>
-        <w:rPr>
-          <w:rFonts w:ascii="Times New Roman" w:hAnsi="Times New Roman" w:cs="Times New Roman"/>
-          <w:sz w:val="24"/>
-          <w:szCs w:val="24"/>
-        </w:rPr>
-        <w:tab/>
-      </w:r>
-      <w:r>
-        <w:rPr>
-          <w:rFonts w:ascii="Times New Roman" w:hAnsi="Times New Roman" w:cs="Times New Roman"/>
-          <w:sz w:val="24"/>
-          <w:szCs w:val="24"/>
-        </w:rPr>
-        <w:t>When sick, a trip to the drug store is an unpleasant end</w:t>
-      </w:r>
-      <w:r>
-        <w:rPr>
-          <w:rFonts w:ascii="Times New Roman" w:hAnsi="Times New Roman" w:cs="Times New Roman"/>
-          <w:sz w:val="24"/>
-          <w:szCs w:val="24"/>
-        </w:rPr>
-        <w:t>e</w:t>
-      </w:r>
-      <w:r>
-        <w:rPr>
-          <w:rFonts w:ascii="Times New Roman" w:hAnsi="Times New Roman" w:cs="Times New Roman"/>
-          <w:sz w:val="24"/>
-          <w:szCs w:val="24"/>
-        </w:rPr>
-        <w:t>avor.  Even knowing your illness, choosing the best medication to alleviate your symptoms can be difficult due to the large number of options available.  This project would make this choice, and therefore the trip, much simpler.  By imputing</w:t>
-      </w:r>
-      <w:r>
-        <w:rPr>
-          <w:rFonts w:ascii="Times New Roman" w:hAnsi="Times New Roman" w:cs="Times New Roman"/>
-          <w:sz w:val="24"/>
-          <w:szCs w:val="24"/>
-        </w:rPr>
-        <w:t xml:space="preserve"> a list of</w:t>
-      </w:r>
-      <w:r>
-        <w:rPr>
-          <w:rFonts w:ascii="Times New Roman" w:hAnsi="Times New Roman" w:cs="Times New Roman"/>
-          <w:sz w:val="24"/>
-          <w:szCs w:val="24"/>
-        </w:rPr>
-        <w:t xml:space="preserve"> symptoms, the database</w:t>
-      </w:r>
-      <w:r>
-        <w:rPr>
-          <w:rFonts w:ascii="Times New Roman" w:hAnsi="Times New Roman" w:cs="Times New Roman"/>
-          <w:sz w:val="24"/>
-          <w:szCs w:val="24"/>
-        </w:rPr>
-        <w:t xml:space="preserve"> will cross reference and recommend</w:t>
-      </w:r>
-      <w:r>
-        <w:rPr>
-          <w:rFonts w:ascii="Times New Roman" w:hAnsi="Times New Roman" w:cs="Times New Roman"/>
-          <w:sz w:val="24"/>
-          <w:szCs w:val="24"/>
-        </w:rPr>
-        <w:t xml:space="preserve"> the best medication for your symptoms.  Medication is ranked based on its effectiveness for a symptom based on an ever growing list of surveys.  These symptoms would include: headaches, toothaches, stomachaches, allergies, etc.</w:t>
+          <w:rFonts w:ascii="Bookman Old Style" w:hAnsi="Bookman Old Style" w:cs="Times New Roman"/>
+          <w:sz w:val="24"/>
+          <w:szCs w:val="24"/>
+        </w:rPr>
+      </w:pPr>
+    </w:p>
+    <w:p>
+      <w:pPr>
+        <w:rPr>
+          <w:rFonts w:ascii="Bookman Old Style" w:hAnsi="Bookman Old Style" w:cs="Times New Roman"/>
+          <w:sz w:val="24"/>
+          <w:szCs w:val="24"/>
+        </w:rPr>
+      </w:pPr>
+      <w:r>
+        <w:rPr>
+          <w:rFonts w:ascii="Bookman Old Style" w:hAnsi="Bookman Old Style" w:cs="Times New Roman"/>
+          <w:sz w:val="24"/>
+          <w:szCs w:val="24"/>
+        </w:rPr>
+        <w:br w:type="page"/>
+      </w:r>
+    </w:p>
+    <w:p>
+      <w:pPr>
+        <w:ind w:left="360"/>
+        <w:jc w:val="center"/>
+        <w:rPr>
+          <w:rFonts w:ascii="Bookman Old Style" w:hAnsi="Bookman Old Style" w:cs="Times New Roman"/>
+          <w:b/>
+          <w:sz w:val="24"/>
+          <w:szCs w:val="24"/>
+          <w:u w:val="single"/>
+        </w:rPr>
+      </w:pPr>
+      <w:r>
+        <w:rPr>
+          <w:rFonts w:ascii="Bookman Old Style" w:hAnsi="Bookman Old Style" w:cs="Times New Roman"/>
+          <w:b/>
+          <w:sz w:val="24"/>
+          <w:szCs w:val="24"/>
+          <w:u w:val="single"/>
+        </w:rPr>
+        <w:lastRenderedPageBreak/>
+        <w:t>Introduction</w:t>
       </w:r>
     </w:p>
     <w:p>
       <w:pPr>
         <w:pStyle w:val="ListParagraph"/>
         <w:spacing w:line="480" w:lineRule="auto"/>
-        <w:rPr>
-          <w:rFonts w:ascii="Times New Roman" w:hAnsi="Times New Roman" w:cs="Times New Roman"/>
-          <w:sz w:val="24"/>
-          <w:szCs w:val="24"/>
-        </w:rPr>
-      </w:pPr>
-    </w:p>
-    <w:p>
-      <w:pPr>
-        <w:rPr>
-          <w:rFonts w:ascii="Times New Roman" w:hAnsi="Times New Roman" w:cs="Times New Roman"/>
-          <w:sz w:val="24"/>
-          <w:szCs w:val="24"/>
-        </w:rPr>
-      </w:pPr>
-      <w:r>
-        <w:rPr>
-          <w:rFonts w:ascii="Times New Roman" w:hAnsi="Times New Roman" w:cs="Times New Roman"/>
-          <w:sz w:val="24"/>
-          <w:szCs w:val="24"/>
-        </w:rPr>
-        <w:br w:type="page"/>
+        <w:ind w:firstLine="720"/>
+        <w:rPr>
+          <w:rFonts w:ascii="Bookman Old Style" w:hAnsi="Bookman Old Style" w:cs="Times New Roman"/>
+          <w:sz w:val="24"/>
+          <w:szCs w:val="24"/>
+        </w:rPr>
+      </w:pPr>
+      <w:r>
+        <w:rPr>
+          <w:rFonts w:ascii="Bookman Old Style" w:hAnsi="Bookman Old Style" w:cs="Times New Roman"/>
+          <w:sz w:val="24"/>
+          <w:szCs w:val="24"/>
+        </w:rPr>
+        <w:t xml:space="preserve">This project is meant to help regular people choose the best medication for certain minor illnesses.  The concept is done in a database where user have to input the kind of illness that they are having.  From there, based on research and feedback from customers and medical documentation, we give you the best over the counter pills to take to stop the pain.   The application will use several tables and </w:t>
+      </w:r>
+      <w:r>
+        <w:rPr>
+          <w:rFonts w:ascii="Bookman Old Style" w:hAnsi="Bookman Old Style" w:cs="Times New Roman"/>
+          <w:sz w:val="24"/>
+          <w:szCs w:val="24"/>
+        </w:rPr>
+        <w:t>several databases which will have several tables which are index.  Each database will be tied to other with the index id to quicken the queries.  Once queries are tied with other tables or database that contains medicine descriptions and ranking based on reviews that we gather and scientific documentations, queries will return top medicines for that specific illness along with their description and rank.  All of these results will be presented in a nice user interface and pleasing to the eyes.  Users will be able to see drop down menus for medicine descriptions and ranking.  Users will also have the choices to write reviews and might affect the ranking of that medicine.</w:t>
       </w:r>
     </w:p>
     <w:p>
       <w:pPr>
         <w:pStyle w:val="ListParagraph"/>
         <w:spacing w:line="480" w:lineRule="auto"/>
+        <w:rPr>
+          <w:rFonts w:ascii="Bookman Old Style" w:hAnsi="Bookman Old Style" w:cs="Times New Roman"/>
+          <w:sz w:val="24"/>
+          <w:szCs w:val="24"/>
+        </w:rPr>
+      </w:pPr>
+    </w:p>
+    <w:p>
+      <w:pPr>
+        <w:rPr>
+          <w:rFonts w:ascii="Bookman Old Style" w:hAnsi="Bookman Old Style" w:cs="Times New Roman"/>
+          <w:sz w:val="24"/>
+          <w:szCs w:val="24"/>
+        </w:rPr>
+      </w:pPr>
+    </w:p>
+    <w:p>
+      <w:pPr>
+        <w:rPr>
+          <w:rFonts w:ascii="Bookman Old Style" w:hAnsi="Bookman Old Style" w:cs="Times New Roman"/>
+          <w:sz w:val="24"/>
+          <w:szCs w:val="24"/>
+        </w:rPr>
+      </w:pPr>
+      <w:r>
+        <w:rPr>
+          <w:rFonts w:ascii="Bookman Old Style" w:hAnsi="Bookman Old Style" w:cs="Times New Roman"/>
+          <w:sz w:val="24"/>
+          <w:szCs w:val="24"/>
+        </w:rPr>
+        <w:br w:type="page"/>
+      </w:r>
+    </w:p>
+    <w:p>
+      <w:pPr>
+        <w:ind w:left="360"/>
         <w:jc w:val="center"/>
         <w:rPr>
-          <w:rFonts w:ascii="Times New Roman" w:hAnsi="Times New Roman" w:cs="Times New Roman"/>
-          <w:sz w:val="24"/>
-          <w:szCs w:val="24"/>
-        </w:rPr>
-      </w:pPr>
-      <w:r>
-        <w:rPr>
-          <w:rFonts w:ascii="Times New Roman" w:hAnsi="Times New Roman" w:cs="Times New Roman"/>
-          <w:sz w:val="24"/>
-          <w:szCs w:val="24"/>
+          <w:rFonts w:ascii="Bookman Old Style" w:hAnsi="Bookman Old Style" w:cs="Times New Roman"/>
+          <w:b/>
+          <w:sz w:val="24"/>
+          <w:szCs w:val="24"/>
+          <w:u w:val="single"/>
+        </w:rPr>
+      </w:pPr>
+      <w:r>
+        <w:rPr>
+          <w:rFonts w:ascii="Bookman Old Style" w:hAnsi="Bookman Old Style" w:cs="Times New Roman"/>
+          <w:b/>
+          <w:sz w:val="24"/>
+          <w:szCs w:val="24"/>
+          <w:u w:val="single"/>
         </w:rPr>
         <w:lastRenderedPageBreak/>
+        <w:t xml:space="preserve">Database </w:t>
+      </w:r>
+      <w:r>
+        <w:rPr>
+          <w:rFonts w:ascii="Bookman Old Style" w:hAnsi="Bookman Old Style" w:cs="Times New Roman"/>
+          <w:b/>
+          <w:sz w:val="24"/>
+          <w:szCs w:val="24"/>
+          <w:u w:val="single"/>
+        </w:rPr>
         <w:t>Description</w:t>
       </w:r>
     </w:p>
     <w:p>
       <w:pPr>
+        <w:rPr>
+          <w:rFonts w:ascii="Bookman Old Style" w:hAnsi="Bookman Old Style" w:cs="Times New Roman"/>
+          <w:sz w:val="24"/>
+          <w:szCs w:val="24"/>
+        </w:rPr>
+      </w:pPr>
+      <w:r>
+        <w:rPr>
+          <w:rFonts w:ascii="Bookman Old Style" w:hAnsi="Bookman Old Style" w:cs="Times New Roman"/>
+          <w:sz w:val="24"/>
+          <w:szCs w:val="24"/>
+        </w:rPr>
+        <w:tab/>
+        <w:t>This database will be on medical uses for most people to select the best drug that will work for some sickness.  Our intent is to provide the best rated medicine for small sickness that you do not need to go to a doctor to take or have as first aid.  Within our ER diagram, we have included preliminary Primary keys and all references this project will have.  Th</w:t>
+      </w:r>
+      <w:r>
+        <w:rPr>
+          <w:rFonts w:ascii="Bookman Old Style" w:hAnsi="Bookman Old Style" w:cs="Times New Roman"/>
+          <w:sz w:val="24"/>
+          <w:szCs w:val="24"/>
+        </w:rPr>
+        <w:t>is might change as we progress further into development and architecting a more consistence system that can make suggestion, rating and reviews more acceptable and efficient towards the system.  Different users will have different views based on what they can do.  For example, an administrator will be able to create, add, or delete rows based on the circumstances such as adding new medicine, archiving old medicine that is not useful to people or one that has horrible rating, or updating reviews and rating based on clients reviews and their own.  As for non-administrators, they can view medicines, they can rate medicine as well as write feedbacks.  However, they are not able to create or change their own views.</w:t>
+      </w:r>
+    </w:p>
+    <w:p>
+      <w:pPr>
+        <w:ind w:left="360"/>
+        <w:jc w:val="center"/>
+        <w:rPr>
+          <w:rFonts w:ascii="Bookman Old Style" w:hAnsi="Bookman Old Style" w:cs="Times New Roman"/>
+          <w:b/>
+          <w:sz w:val="24"/>
+          <w:szCs w:val="24"/>
+          <w:u w:val="single"/>
+        </w:rPr>
+      </w:pPr>
+    </w:p>
+    <w:p>
+      <w:pPr>
+        <w:ind w:left="360"/>
+        <w:jc w:val="center"/>
+        <w:rPr>
+          <w:rFonts w:ascii="Bookman Old Style" w:hAnsi="Bookman Old Style" w:cs="Times New Roman"/>
+          <w:b/>
+          <w:sz w:val="24"/>
+          <w:szCs w:val="24"/>
+          <w:u w:val="single"/>
+        </w:rPr>
+      </w:pPr>
+      <w:r>
+        <w:rPr>
+          <w:rFonts w:ascii="Bookman Old Style" w:hAnsi="Bookman Old Style" w:cs="Times New Roman"/>
+          <w:b/>
+          <w:sz w:val="24"/>
+          <w:szCs w:val="24"/>
+          <w:u w:val="single"/>
+        </w:rPr>
+        <w:t>Database Functionalities</w:t>
+      </w:r>
+    </w:p>
+    <w:p>
+      <w:pPr>
+        <w:rPr>
+          <w:rFonts w:ascii="Bookman Old Style" w:hAnsi="Bookman Old Style" w:cs="Times New Roman"/>
+          <w:sz w:val="24"/>
+          <w:szCs w:val="24"/>
+        </w:rPr>
+      </w:pPr>
+      <w:r>
+        <w:rPr>
+          <w:rFonts w:ascii="Bookman Old Style" w:hAnsi="Bookman Old Style" w:cs="Times New Roman"/>
+          <w:sz w:val="24"/>
+          <w:szCs w:val="24"/>
+        </w:rPr>
+        <w:t>The following database will have tables and functions such as:</w:t>
+      </w:r>
+    </w:p>
+    <w:p>
+      <w:pPr>
         <w:pStyle w:val="ListParagraph"/>
-        <w:spacing w:line="480" w:lineRule="auto"/>
-        <w:rPr>
-          <w:rFonts w:ascii="Times New Roman" w:hAnsi="Times New Roman" w:cs="Times New Roman"/>
-          <w:sz w:val="24"/>
-          <w:szCs w:val="24"/>
-        </w:rPr>
-      </w:pPr>
-      <w:r>
-        <w:rPr>
-          <w:rFonts w:ascii="Times New Roman" w:hAnsi="Times New Roman" w:cs="Times New Roman"/>
-          <w:sz w:val="24"/>
-          <w:szCs w:val="24"/>
-        </w:rPr>
-        <w:t xml:space="preserve">This project is meant to help regular people choose the best medication for certain minor illnesses.  The concept is done in a database where user have to input the kind of illness that they are having.  From there, based on research and feedback from customers and medical documentation, we give you the best over the counter pills to take to stop the pain.   The application will use several tables and </w:t>
-      </w:r>
-      <w:r>
-        <w:rPr>
-          <w:rFonts w:ascii="Times New Roman" w:hAnsi="Times New Roman" w:cs="Times New Roman"/>
-          <w:sz w:val="24"/>
-          <w:szCs w:val="24"/>
-        </w:rPr>
-        <w:t>several databases which will have several tables which are index.  Each database will be tied to other with the index id to quicken the queries.  Once queries are tied with other tables or database that contains medicine descriptions and ranking based on reviews that we gather and scientific documentations, queries will return top medicines for that specific illness along with their description and rank.  All of these results will be presented in a nice user interface and pleasing to the eyes.  Users will be able to see drop down menus for medicine descriptions and ranking.  Users will also have the choices to write reviews and might affect the ranking of that medicine.</w:t>
+        <w:numPr>
+          <w:ilvl w:val="0"/>
+          <w:numId w:val="9"/>
+        </w:numPr>
+        <w:rPr>
+          <w:rFonts w:ascii="Bookman Old Style" w:hAnsi="Bookman Old Style" w:cs="Times New Roman"/>
+          <w:sz w:val="24"/>
+          <w:szCs w:val="24"/>
+        </w:rPr>
+      </w:pPr>
+      <w:r>
+        <w:rPr>
+          <w:rFonts w:ascii="Bookman Old Style" w:hAnsi="Bookman Old Style" w:cs="Times New Roman"/>
+          <w:sz w:val="24"/>
+          <w:szCs w:val="24"/>
+        </w:rPr>
+        <w:t>Table for clients which will be based on Index ID, username, password, name, last name, age, sex.</w:t>
       </w:r>
     </w:p>
     <w:p>
       <w:pPr>
         <w:pStyle w:val="ListParagraph"/>
-        <w:spacing w:line="480" w:lineRule="auto"/>
-        <w:rPr>
-          <w:rFonts w:ascii="Times New Roman" w:hAnsi="Times New Roman" w:cs="Times New Roman"/>
-          <w:sz w:val="24"/>
-          <w:szCs w:val="24"/>
-        </w:rPr>
-      </w:pPr>
-    </w:p>
-    <w:p>
-      <w:pPr>
-        <w:rPr>
-          <w:rFonts w:ascii="Times New Roman" w:hAnsi="Times New Roman" w:cs="Times New Roman"/>
-          <w:sz w:val="24"/>
-          <w:szCs w:val="24"/>
-        </w:rPr>
-      </w:pPr>
-      <w:r>
-        <w:rPr>
-          <w:rFonts w:ascii="Times New Roman" w:hAnsi="Times New Roman" w:cs="Times New Roman"/>
-          <w:sz w:val="24"/>
-          <w:szCs w:val="24"/>
-        </w:rPr>
-        <w:br w:type="page"/>
+        <w:numPr>
+          <w:ilvl w:val="0"/>
+          <w:numId w:val="9"/>
+        </w:numPr>
+        <w:rPr>
+          <w:rFonts w:ascii="Bookman Old Style" w:hAnsi="Bookman Old Style" w:cs="Times New Roman"/>
+          <w:sz w:val="24"/>
+          <w:szCs w:val="24"/>
+        </w:rPr>
+      </w:pPr>
+      <w:r>
+        <w:rPr>
+          <w:rFonts w:ascii="Bookman Old Style" w:hAnsi="Bookman Old Style" w:cs="Times New Roman"/>
+          <w:sz w:val="24"/>
+          <w:szCs w:val="24"/>
+        </w:rPr>
+        <w:t>Another table that will hold medicine which will be linked to the clients’ table by IDs as primary keys, and the rest will have foreign keys.  As for medicines, they will have several rows that holds the names of medicines</w:t>
       </w:r>
     </w:p>
     <w:p>
       <w:pPr>
         <w:pStyle w:val="ListParagraph"/>
-        <w:spacing w:line="480" w:lineRule="auto"/>
+        <w:numPr>
+          <w:ilvl w:val="0"/>
+          <w:numId w:val="9"/>
+        </w:numPr>
+        <w:rPr>
+          <w:rFonts w:ascii="Bookman Old Style" w:hAnsi="Bookman Old Style" w:cs="Times New Roman"/>
+          <w:sz w:val="24"/>
+          <w:szCs w:val="24"/>
+        </w:rPr>
+      </w:pPr>
+      <w:r>
+        <w:rPr>
+          <w:rFonts w:ascii="Bookman Old Style" w:hAnsi="Bookman Old Style" w:cs="Times New Roman"/>
+          <w:sz w:val="24"/>
+          <w:szCs w:val="24"/>
+        </w:rPr>
+        <w:t>A third table that will hold all of the sicknesses that someone might have without the need to see a physician or doctor.  These will have a description field where they will be linked to other tables such as medicine and which client have claimed to experience this sickness before.</w:t>
+      </w:r>
+    </w:p>
+    <w:p>
+      <w:pPr>
+        <w:pStyle w:val="ListParagraph"/>
+        <w:numPr>
+          <w:ilvl w:val="0"/>
+          <w:numId w:val="9"/>
+        </w:numPr>
+        <w:rPr>
+          <w:rFonts w:ascii="Bookman Old Style" w:hAnsi="Bookman Old Style" w:cs="Times New Roman"/>
+          <w:sz w:val="24"/>
+          <w:szCs w:val="24"/>
+        </w:rPr>
+      </w:pPr>
+      <w:r>
+        <w:rPr>
+          <w:rFonts w:ascii="Bookman Old Style" w:hAnsi="Bookman Old Style" w:cs="Times New Roman"/>
+          <w:sz w:val="24"/>
+          <w:szCs w:val="24"/>
+        </w:rPr>
+        <w:t>A rating and review table which will be linked to client, medicine, and sickness by indexed ids as well.  The remaining fields will have foreign keys for faster access to information.</w:t>
+      </w:r>
+    </w:p>
+    <w:p>
+      <w:pPr>
+        <w:pStyle w:val="ListParagraph"/>
+        <w:numPr>
+          <w:ilvl w:val="0"/>
+          <w:numId w:val="9"/>
+        </w:numPr>
+        <w:rPr>
+          <w:rFonts w:ascii="Bookman Old Style" w:hAnsi="Bookman Old Style" w:cs="Times New Roman"/>
+          <w:sz w:val="24"/>
+          <w:szCs w:val="24"/>
+        </w:rPr>
+      </w:pPr>
+      <w:r>
+        <w:rPr>
+          <w:rFonts w:ascii="Bookman Old Style" w:hAnsi="Bookman Old Style" w:cs="Times New Roman"/>
+          <w:sz w:val="24"/>
+          <w:szCs w:val="24"/>
+        </w:rPr>
+        <w:t>Administrator will be able to update all the fields, create new fields, update rows, and change rating based on requirement and accommodation of clients reviews.</w:t>
+      </w:r>
+    </w:p>
+    <w:p>
+      <w:pPr>
+        <w:pStyle w:val="ListParagraph"/>
+        <w:numPr>
+          <w:ilvl w:val="0"/>
+          <w:numId w:val="9"/>
+        </w:numPr>
+        <w:rPr>
+          <w:rFonts w:ascii="Bookman Old Style" w:hAnsi="Bookman Old Style" w:cs="Times New Roman"/>
+          <w:sz w:val="24"/>
+          <w:szCs w:val="24"/>
+        </w:rPr>
+      </w:pPr>
+      <w:r>
+        <w:rPr>
+          <w:rFonts w:ascii="Bookman Old Style" w:hAnsi="Bookman Old Style" w:cs="Times New Roman"/>
+          <w:sz w:val="24"/>
+          <w:szCs w:val="24"/>
+        </w:rPr>
+        <w:lastRenderedPageBreak/>
+        <w:t>Administrator will be able to delete rows based on relevant information that have been given or recorded on the database</w:t>
+      </w:r>
+    </w:p>
+    <w:p>
+      <w:pPr>
+        <w:pStyle w:val="ListParagraph"/>
+        <w:numPr>
+          <w:ilvl w:val="0"/>
+          <w:numId w:val="9"/>
+        </w:numPr>
+        <w:rPr>
+          <w:rFonts w:ascii="Bookman Old Style" w:hAnsi="Bookman Old Style" w:cs="Times New Roman"/>
+          <w:sz w:val="24"/>
+          <w:szCs w:val="24"/>
+        </w:rPr>
+      </w:pPr>
+      <w:r>
+        <w:rPr>
+          <w:rFonts w:ascii="Bookman Old Style" w:hAnsi="Bookman Old Style" w:cs="Times New Roman"/>
+          <w:sz w:val="24"/>
+          <w:szCs w:val="24"/>
+        </w:rPr>
+        <w:t>Users will have to log in by using username and password.</w:t>
+      </w:r>
+    </w:p>
+    <w:p>
+      <w:pPr>
+        <w:pStyle w:val="ListParagraph"/>
+        <w:numPr>
+          <w:ilvl w:val="0"/>
+          <w:numId w:val="9"/>
+        </w:numPr>
+        <w:rPr>
+          <w:rFonts w:ascii="Bookman Old Style" w:hAnsi="Bookman Old Style" w:cs="Times New Roman"/>
+          <w:sz w:val="24"/>
+          <w:szCs w:val="24"/>
+        </w:rPr>
+      </w:pPr>
+      <w:r>
+        <w:rPr>
+          <w:rFonts w:ascii="Bookman Old Style" w:hAnsi="Bookman Old Style" w:cs="Times New Roman"/>
+          <w:sz w:val="24"/>
+          <w:szCs w:val="24"/>
+        </w:rPr>
+        <w:t>Users will be able to write reviews, rate medicine, and also give suggestion.</w:t>
+      </w:r>
+    </w:p>
+    <w:p>
+      <w:pPr>
+        <w:ind w:left="360"/>
+        <w:rPr>
+          <w:rFonts w:ascii="Bookman Old Style" w:hAnsi="Bookman Old Style" w:cs="Times New Roman"/>
+          <w:sz w:val="24"/>
+          <w:szCs w:val="24"/>
+        </w:rPr>
+      </w:pPr>
+    </w:p>
+    <w:p>
+      <w:pPr>
+        <w:ind w:left="360"/>
         <w:jc w:val="center"/>
         <w:rPr>
-          <w:rFonts w:ascii="Times New Roman" w:hAnsi="Times New Roman" w:cs="Times New Roman"/>
-          <w:sz w:val="24"/>
-          <w:szCs w:val="24"/>
-        </w:rPr>
-      </w:pPr>
-      <w:r>
-        <w:rPr>
-          <w:rFonts w:ascii="Times New Roman" w:hAnsi="Times New Roman" w:cs="Times New Roman"/>
-          <w:sz w:val="24"/>
-          <w:szCs w:val="24"/>
-        </w:rPr>
-        <w:lastRenderedPageBreak/>
-        <w:t>Database Design</w:t>
+          <w:rFonts w:ascii="Bookman Old Style" w:hAnsi="Bookman Old Style" w:cs="Times New Roman"/>
+          <w:b/>
+          <w:sz w:val="24"/>
+          <w:szCs w:val="24"/>
+          <w:u w:val="single"/>
+        </w:rPr>
+      </w:pPr>
+      <w:r>
+        <w:rPr>
+          <w:rFonts w:ascii="Bookman Old Style" w:hAnsi="Bookman Old Style" w:cs="Times New Roman"/>
+          <w:b/>
+          <w:sz w:val="24"/>
+          <w:szCs w:val="24"/>
+          <w:u w:val="single"/>
+        </w:rPr>
+        <w:t xml:space="preserve">Relationships </w:t>
+      </w:r>
+      <w:r>
+        <w:rPr>
+          <w:rFonts w:ascii="Bookman Old Style" w:hAnsi="Bookman Old Style" w:cs="Times New Roman"/>
+          <w:b/>
+          <w:sz w:val="24"/>
+          <w:szCs w:val="24"/>
+          <w:u w:val="single"/>
+        </w:rPr>
+        <w:t>between</w:t>
+      </w:r>
+      <w:r>
+        <w:rPr>
+          <w:rFonts w:ascii="Bookman Old Style" w:hAnsi="Bookman Old Style" w:cs="Times New Roman"/>
+          <w:b/>
+          <w:sz w:val="24"/>
+          <w:szCs w:val="24"/>
+          <w:u w:val="single"/>
+        </w:rPr>
+        <w:t xml:space="preserve"> Tables</w:t>
       </w:r>
     </w:p>
     <w:p>
       <w:pPr>
         <w:pStyle w:val="ListParagraph"/>
-        <w:spacing w:line="480" w:lineRule="auto"/>
-        <w:rPr>
-          <w:rFonts w:ascii="Times New Roman" w:hAnsi="Times New Roman" w:cs="Times New Roman"/>
-          <w:sz w:val="24"/>
-          <w:szCs w:val="24"/>
-        </w:rPr>
-      </w:pPr>
-      <w:r>
-        <w:rPr>
-          <w:rFonts w:ascii="Times New Roman" w:hAnsi="Times New Roman" w:cs="Times New Roman"/>
-          <w:sz w:val="24"/>
-          <w:szCs w:val="24"/>
-        </w:rPr>
-        <w:tab/>
-        <w:t>The database will be designed as followed:</w:t>
+        <w:numPr>
+          <w:ilvl w:val="0"/>
+          <w:numId w:val="10"/>
+        </w:numPr>
+        <w:rPr>
+          <w:rFonts w:ascii="Bookman Old Style" w:hAnsi="Bookman Old Style" w:cs="Times New Roman"/>
+          <w:sz w:val="24"/>
+          <w:szCs w:val="24"/>
+        </w:rPr>
+      </w:pPr>
+      <w:r>
+        <w:rPr>
+          <w:rFonts w:ascii="Bookman Old Style" w:hAnsi="Bookman Old Style" w:cs="Times New Roman"/>
+          <w:sz w:val="24"/>
+          <w:szCs w:val="24"/>
+        </w:rPr>
+        <w:t>Client and medicine table will be both linked based on IDs which will be the primary key.  The rest will be foreign keys</w:t>
+      </w:r>
+    </w:p>
+    <w:p>
+      <w:pPr>
+        <w:pStyle w:val="ListParagraph"/>
+        <w:numPr>
+          <w:ilvl w:val="0"/>
+          <w:numId w:val="10"/>
+        </w:numPr>
+        <w:rPr>
+          <w:rFonts w:ascii="Bookman Old Style" w:hAnsi="Bookman Old Style" w:cs="Times New Roman"/>
+          <w:sz w:val="24"/>
+          <w:szCs w:val="24"/>
+        </w:rPr>
+      </w:pPr>
+      <w:r>
+        <w:rPr>
+          <w:rFonts w:ascii="Bookman Old Style" w:hAnsi="Bookman Old Style" w:cs="Times New Roman"/>
+          <w:sz w:val="24"/>
+          <w:szCs w:val="24"/>
+        </w:rPr>
+        <w:t>Medicine table will be linked with sickness table, each medicine will become a member of a sickness which will hold description of that sickness and the medicine most mentioned to take care of it.</w:t>
+      </w:r>
+    </w:p>
+    <w:p>
+      <w:pPr>
+        <w:pStyle w:val="ListParagraph"/>
+        <w:numPr>
+          <w:ilvl w:val="0"/>
+          <w:numId w:val="10"/>
+        </w:numPr>
+        <w:rPr>
+          <w:rFonts w:ascii="Bookman Old Style" w:hAnsi="Bookman Old Style" w:cs="Times New Roman"/>
+          <w:sz w:val="24"/>
+          <w:szCs w:val="24"/>
+        </w:rPr>
+      </w:pPr>
+      <w:r>
+        <w:rPr>
+          <w:rFonts w:ascii="Bookman Old Style" w:hAnsi="Bookman Old Style" w:cs="Times New Roman"/>
+          <w:sz w:val="24"/>
+          <w:szCs w:val="24"/>
+        </w:rPr>
+        <w:t>Rate and reviews will be linked to sickness and medicine tables, it is based on how many reviews they will get from clients as well which will be linked to clients based on clien</w:t>
+      </w:r>
+      <w:r>
+        <w:rPr>
+          <w:rFonts w:ascii="Bookman Old Style" w:hAnsi="Bookman Old Style" w:cs="Times New Roman"/>
+          <w:sz w:val="24"/>
+          <w:szCs w:val="24"/>
+        </w:rPr>
+        <w:t>ts  reviews, they will have 1 to 10 stars filled from 10 being the best and 1 being the worst.</w:t>
+      </w:r>
+    </w:p>
+    <w:p>
+      <w:pPr>
+        <w:pStyle w:val="ListParagraph"/>
+        <w:numPr>
+          <w:ilvl w:val="0"/>
+          <w:numId w:val="10"/>
+        </w:numPr>
+        <w:rPr>
+          <w:rFonts w:ascii="Bookman Old Style" w:hAnsi="Bookman Old Style" w:cs="Times New Roman"/>
+          <w:sz w:val="24"/>
+          <w:szCs w:val="24"/>
+        </w:rPr>
+      </w:pPr>
+      <w:r>
+        <w:rPr>
+          <w:rFonts w:ascii="Bookman Old Style" w:hAnsi="Bookman Old Style" w:cs="Times New Roman"/>
+          <w:sz w:val="24"/>
+          <w:szCs w:val="24"/>
+        </w:rPr>
+        <w:t>Updating will go to targeted field based on customer ID, then sickness table and detect which medicine will be given a review and rated based on the review.  The average of rating from 1 to 10 will be display towards t</w:t>
+      </w:r>
+      <w:r>
+        <w:rPr>
+          <w:rFonts w:ascii="Bookman Old Style" w:hAnsi="Bookman Old Style" w:cs="Times New Roman"/>
+          <w:sz w:val="24"/>
+          <w:szCs w:val="24"/>
+        </w:rPr>
+        <w:t>op bar of the page.</w:t>
+      </w:r>
+    </w:p>
+    <w:p>
+      <w:pPr>
+        <w:pStyle w:val="ListParagraph"/>
+        <w:numPr>
+          <w:ilvl w:val="1"/>
+          <w:numId w:val="10"/>
+        </w:numPr>
+        <w:rPr>
+          <w:rFonts w:ascii="Bookman Old Style" w:hAnsi="Bookman Old Style" w:cs="Times New Roman"/>
+          <w:sz w:val="24"/>
+          <w:szCs w:val="24"/>
+        </w:rPr>
+      </w:pPr>
+      <w:r>
+        <w:rPr>
+          <w:rFonts w:ascii="Bookman Old Style" w:hAnsi="Bookman Old Style" w:cs="Times New Roman"/>
+          <w:sz w:val="24"/>
+          <w:szCs w:val="24"/>
+        </w:rPr>
+        <w:t>Two different type of client: regular user and administrator</w:t>
+      </w:r>
+    </w:p>
+    <w:p>
+      <w:pPr>
+        <w:pStyle w:val="ListParagraph"/>
+        <w:numPr>
+          <w:ilvl w:val="1"/>
+          <w:numId w:val="10"/>
+        </w:numPr>
+        <w:rPr>
+          <w:rFonts w:ascii="Bookman Old Style" w:hAnsi="Bookman Old Style" w:cs="Times New Roman"/>
+          <w:sz w:val="24"/>
+          <w:szCs w:val="24"/>
+        </w:rPr>
+      </w:pPr>
+      <w:r>
+        <w:rPr>
+          <w:rFonts w:ascii="Bookman Old Style" w:hAnsi="Bookman Old Style" w:cs="Times New Roman"/>
+          <w:sz w:val="24"/>
+          <w:szCs w:val="24"/>
+        </w:rPr>
+        <w:t>Administrator can make changes towards core database</w:t>
+      </w:r>
+    </w:p>
+    <w:p>
+      <w:pPr>
+        <w:pStyle w:val="ListParagraph"/>
+        <w:numPr>
+          <w:ilvl w:val="1"/>
+          <w:numId w:val="10"/>
+        </w:numPr>
+        <w:rPr>
+          <w:rFonts w:ascii="Bookman Old Style" w:hAnsi="Bookman Old Style" w:cs="Times New Roman"/>
+          <w:sz w:val="24"/>
+          <w:szCs w:val="24"/>
+        </w:rPr>
+      </w:pPr>
+      <w:r>
+        <w:rPr>
+          <w:rFonts w:ascii="Bookman Old Style" w:hAnsi="Bookman Old Style" w:cs="Times New Roman"/>
+          <w:sz w:val="24"/>
+          <w:szCs w:val="24"/>
+        </w:rPr>
+        <w:t>User can only update information and rating systems, they can also do reviews.</w:t>
       </w:r>
       <w:bookmarkStart w:id="5" w:name="_GoBack"/>
       <w:bookmarkEnd w:id="5"/>
     </w:p>
     <w:p>
       <w:pPr>
-        <w:pStyle w:val="ListParagraph"/>
-        <w:spacing w:line="480" w:lineRule="auto"/>
-        <w:rPr>
-          <w:rFonts w:ascii="Times New Roman" w:hAnsi="Times New Roman" w:cs="Times New Roman"/>
+        <w:rPr>
+          <w:rFonts w:ascii="Bookman Old Style" w:hAnsi="Bookman Old Style" w:cs="Times New Roman"/>
+          <w:sz w:val="24"/>
+          <w:szCs w:val="24"/>
+        </w:rPr>
+      </w:pPr>
+      <w:r>
+        <w:rPr>
+          <w:rFonts w:ascii="Bookman Old Style" w:hAnsi="Bookman Old Style" w:cs="Times New Roman"/>
+          <w:sz w:val="24"/>
+          <w:szCs w:val="24"/>
+        </w:rPr>
+        <w:br w:type="page"/>
+      </w:r>
+    </w:p>
+    <w:p>
+      <w:pPr>
+        <w:ind w:left="360"/>
+        <w:jc w:val="center"/>
+        <w:rPr>
+          <w:rFonts w:ascii="Bookman Old Style" w:hAnsi="Bookman Old Style" w:cs="Times New Roman"/>
+          <w:sz w:val="24"/>
+          <w:szCs w:val="24"/>
+        </w:rPr>
+      </w:pPr>
+      <w:r>
+        <w:rPr>
+          <w:rFonts w:ascii="Bookman Old Style" w:hAnsi="Bookman Old Style" w:cs="Times New Roman"/>
+          <w:sz w:val="24"/>
+          <w:szCs w:val="24"/>
+        </w:rPr>
+        <w:lastRenderedPageBreak/>
+        <w:t>E/R Diagram</w:t>
+      </w:r>
+    </w:p>
+    <w:p>
+      <w:pPr>
+        <w:rPr>
+          <w:rFonts w:ascii="Bookman Old Style" w:hAnsi="Bookman Old Style" w:cs="Times New Roman"/>
           <w:sz w:val="24"/>
           <w:szCs w:val="24"/>
         </w:rPr>
@@ -1132,7 +1825,7 @@
       <w:rPr>
         <w:noProof/>
       </w:rPr>
-      <w:t>3</w:t>
+      <w:t>7</w:t>
     </w:r>
     <w:r>
       <w:fldChar w:fldCharType="end"/>
@@ -1224,9 +1917,208 @@
     </w:lvl>
   </w:abstractNum>
   <w:abstractNum w:abstractNumId="3" w15:restartNumberingAfterBreak="0">
+    <w:nsid w:val="6283004A"/>
+    <w:multiLevelType w:val="hybridMultilevel"/>
+    <w:tmpl w:val="66484BD4"/>
+    <w:lvl w:ilvl="0" w:tplc="04090001">
+      <w:start w:val="1"/>
+      <w:numFmt w:val="bullet"/>
+      <w:lvlText w:val=""/>
+      <w:lvlJc w:val="left"/>
+      <w:pPr>
+        <w:ind w:left="1080" w:hanging="360"/>
+      </w:pPr>
+      <w:rPr>
+        <w:rFonts w:ascii="Symbol" w:hAnsi="Symbol" w:hint="default"/>
+      </w:rPr>
+    </w:lvl>
+    <w:lvl w:ilvl="1" w:tplc="04090003">
+      <w:start w:val="1"/>
+      <w:numFmt w:val="bullet"/>
+      <w:lvlText w:val="o"/>
+      <w:lvlJc w:val="left"/>
+      <w:pPr>
+        <w:ind w:left="1800" w:hanging="360"/>
+      </w:pPr>
+      <w:rPr>
+        <w:rFonts w:ascii="Courier New" w:hAnsi="Courier New" w:cs="Courier New" w:hint="default"/>
+      </w:rPr>
+    </w:lvl>
+    <w:lvl w:ilvl="2" w:tplc="04090005" w:tentative="1">
+      <w:start w:val="1"/>
+      <w:numFmt w:val="bullet"/>
+      <w:lvlText w:val=""/>
+      <w:lvlJc w:val="left"/>
+      <w:pPr>
+        <w:ind w:left="2520" w:hanging="360"/>
+      </w:pPr>
+      <w:rPr>
+        <w:rFonts w:ascii="Wingdings" w:hAnsi="Wingdings" w:hint="default"/>
+      </w:rPr>
+    </w:lvl>
+    <w:lvl w:ilvl="3" w:tplc="04090001" w:tentative="1">
+      <w:start w:val="1"/>
+      <w:numFmt w:val="bullet"/>
+      <w:lvlText w:val=""/>
+      <w:lvlJc w:val="left"/>
+      <w:pPr>
+        <w:ind w:left="3240" w:hanging="360"/>
+      </w:pPr>
+      <w:rPr>
+        <w:rFonts w:ascii="Symbol" w:hAnsi="Symbol" w:hint="default"/>
+      </w:rPr>
+    </w:lvl>
+    <w:lvl w:ilvl="4" w:tplc="04090003" w:tentative="1">
+      <w:start w:val="1"/>
+      <w:numFmt w:val="bullet"/>
+      <w:lvlText w:val="o"/>
+      <w:lvlJc w:val="left"/>
+      <w:pPr>
+        <w:ind w:left="3960" w:hanging="360"/>
+      </w:pPr>
+      <w:rPr>
+        <w:rFonts w:ascii="Courier New" w:hAnsi="Courier New" w:cs="Courier New" w:hint="default"/>
+      </w:rPr>
+    </w:lvl>
+    <w:lvl w:ilvl="5" w:tplc="04090005" w:tentative="1">
+      <w:start w:val="1"/>
+      <w:numFmt w:val="bullet"/>
+      <w:lvlText w:val=""/>
+      <w:lvlJc w:val="left"/>
+      <w:pPr>
+        <w:ind w:left="4680" w:hanging="360"/>
+      </w:pPr>
+      <w:rPr>
+        <w:rFonts w:ascii="Wingdings" w:hAnsi="Wingdings" w:hint="default"/>
+      </w:rPr>
+    </w:lvl>
+    <w:lvl w:ilvl="6" w:tplc="04090001" w:tentative="1">
+      <w:start w:val="1"/>
+      <w:numFmt w:val="bullet"/>
+      <w:lvlText w:val=""/>
+      <w:lvlJc w:val="left"/>
+      <w:pPr>
+        <w:ind w:left="5400" w:hanging="360"/>
+      </w:pPr>
+      <w:rPr>
+        <w:rFonts w:ascii="Symbol" w:hAnsi="Symbol" w:hint="default"/>
+      </w:rPr>
+    </w:lvl>
+    <w:lvl w:ilvl="7" w:tplc="04090003" w:tentative="1">
+      <w:start w:val="1"/>
+      <w:numFmt w:val="bullet"/>
+      <w:lvlText w:val="o"/>
+      <w:lvlJc w:val="left"/>
+      <w:pPr>
+        <w:ind w:left="6120" w:hanging="360"/>
+      </w:pPr>
+      <w:rPr>
+        <w:rFonts w:ascii="Courier New" w:hAnsi="Courier New" w:cs="Courier New" w:hint="default"/>
+      </w:rPr>
+    </w:lvl>
+    <w:lvl w:ilvl="8" w:tplc="04090005" w:tentative="1">
+      <w:start w:val="1"/>
+      <w:numFmt w:val="bullet"/>
+      <w:lvlText w:val=""/>
+      <w:lvlJc w:val="left"/>
+      <w:pPr>
+        <w:ind w:left="6840" w:hanging="360"/>
+      </w:pPr>
+      <w:rPr>
+        <w:rFonts w:ascii="Wingdings" w:hAnsi="Wingdings" w:hint="default"/>
+      </w:rPr>
+    </w:lvl>
+  </w:abstractNum>
+  <w:abstractNum w:abstractNumId="4" w15:restartNumberingAfterBreak="0">
     <w:nsid w:val="6D9D6EA8"/>
     <w:multiLevelType w:val="hybridMultilevel"/>
     <w:tmpl w:val="F84616CA"/>
+    <w:lvl w:ilvl="0" w:tplc="0409000F">
+      <w:start w:val="1"/>
+      <w:numFmt w:val="decimal"/>
+      <w:lvlText w:val="%1."/>
+      <w:lvlJc w:val="left"/>
+      <w:pPr>
+        <w:ind w:left="720" w:hanging="360"/>
+      </w:pPr>
+    </w:lvl>
+    <w:lvl w:ilvl="1" w:tplc="04090019" w:tentative="1">
+      <w:start w:val="1"/>
+      <w:numFmt w:val="lowerLetter"/>
+      <w:lvlText w:val="%2."/>
+      <w:lvlJc w:val="left"/>
+      <w:pPr>
+        <w:ind w:left="1440" w:hanging="360"/>
+      </w:pPr>
+    </w:lvl>
+    <w:lvl w:ilvl="2" w:tplc="0409001B" w:tentative="1">
+      <w:start w:val="1"/>
+      <w:numFmt w:val="lowerRoman"/>
+      <w:lvlText w:val="%3."/>
+      <w:lvlJc w:val="right"/>
+      <w:pPr>
+        <w:ind w:left="2160" w:hanging="180"/>
+      </w:pPr>
+    </w:lvl>
+    <w:lvl w:ilvl="3" w:tplc="0409000F" w:tentative="1">
+      <w:start w:val="1"/>
+      <w:numFmt w:val="decimal"/>
+      <w:lvlText w:val="%4."/>
+      <w:lvlJc w:val="left"/>
+      <w:pPr>
+        <w:ind w:left="2880" w:hanging="360"/>
+      </w:pPr>
+    </w:lvl>
+    <w:lvl w:ilvl="4" w:tplc="04090019" w:tentative="1">
+      <w:start w:val="1"/>
+      <w:numFmt w:val="lowerLetter"/>
+      <w:lvlText w:val="%5."/>
+      <w:lvlJc w:val="left"/>
+      <w:pPr>
+        <w:ind w:left="3600" w:hanging="360"/>
+      </w:pPr>
+    </w:lvl>
+    <w:lvl w:ilvl="5" w:tplc="0409001B" w:tentative="1">
+      <w:start w:val="1"/>
+      <w:numFmt w:val="lowerRoman"/>
+      <w:lvlText w:val="%6."/>
+      <w:lvlJc w:val="right"/>
+      <w:pPr>
+        <w:ind w:left="4320" w:hanging="180"/>
+      </w:pPr>
+    </w:lvl>
+    <w:lvl w:ilvl="6" w:tplc="0409000F" w:tentative="1">
+      <w:start w:val="1"/>
+      <w:numFmt w:val="decimal"/>
+      <w:lvlText w:val="%7."/>
+      <w:lvlJc w:val="left"/>
+      <w:pPr>
+        <w:ind w:left="5040" w:hanging="360"/>
+      </w:pPr>
+    </w:lvl>
+    <w:lvl w:ilvl="7" w:tplc="04090019" w:tentative="1">
+      <w:start w:val="1"/>
+      <w:numFmt w:val="lowerLetter"/>
+      <w:lvlText w:val="%8."/>
+      <w:lvlJc w:val="left"/>
+      <w:pPr>
+        <w:ind w:left="5760" w:hanging="360"/>
+      </w:pPr>
+    </w:lvl>
+    <w:lvl w:ilvl="8" w:tplc="0409001B" w:tentative="1">
+      <w:start w:val="1"/>
+      <w:numFmt w:val="lowerRoman"/>
+      <w:lvlText w:val="%9."/>
+      <w:lvlJc w:val="right"/>
+      <w:pPr>
+        <w:ind w:left="6480" w:hanging="180"/>
+      </w:pPr>
+    </w:lvl>
+  </w:abstractNum>
+  <w:abstractNum w:abstractNumId="5" w15:restartNumberingAfterBreak="0">
+    <w:nsid w:val="6FDC2977"/>
+    <w:multiLevelType w:val="hybridMultilevel"/>
+    <w:tmpl w:val="CE02CE78"/>
     <w:lvl w:ilvl="0" w:tplc="0409000F">
       <w:start w:val="1"/>
       <w:numFmt w:val="decimal"/>
@@ -1331,6 +2223,12 @@
     <w:abstractNumId w:val="2"/>
   </w:num>
   <w:num w:numId="8">
+    <w:abstractNumId w:val="4"/>
+  </w:num>
+  <w:num w:numId="9">
+    <w:abstractNumId w:val="5"/>
+  </w:num>
+  <w:num w:numId="10">
     <w:abstractNumId w:val="3"/>
   </w:num>
 </w:numbering>
@@ -2574,6 +3472,27 @@
     <w:pitch w:val="variable"/>
     <w:sig w:usb0="E0002EFF" w:usb1="C0007843" w:usb2="00000009" w:usb3="00000000" w:csb0="000001FF" w:csb1="00000000"/>
   </w:font>
+  <w:font w:name="Symbol">
+    <w:panose1 w:val="05050102010706020507"/>
+    <w:charset w:val="02"/>
+    <w:family w:val="roman"/>
+    <w:pitch w:val="variable"/>
+    <w:sig w:usb0="00000000" w:usb1="10000000" w:usb2="00000000" w:usb3="00000000" w:csb0="80000000" w:csb1="00000000"/>
+  </w:font>
+  <w:font w:name="Courier New">
+    <w:panose1 w:val="02070309020205020404"/>
+    <w:charset w:val="00"/>
+    <w:family w:val="modern"/>
+    <w:pitch w:val="fixed"/>
+    <w:sig w:usb0="E0002AFF" w:usb1="C0007843" w:usb2="00000009" w:usb3="00000000" w:csb0="000001FF" w:csb1="00000000"/>
+  </w:font>
+  <w:font w:name="Wingdings">
+    <w:panose1 w:val="05000000000000000000"/>
+    <w:charset w:val="02"/>
+    <w:family w:val="auto"/>
+    <w:pitch w:val="variable"/>
+    <w:sig w:usb0="00000000" w:usb1="10000000" w:usb2="00000000" w:usb3="00000000" w:csb0="80000000" w:csb1="00000000"/>
+  </w:font>
   <w:font w:name="Constantia">
     <w:panose1 w:val="02030602050306030303"/>
     <w:charset w:val="00"/>
@@ -2587,6 +3506,13 @@
     <w:family w:val="swiss"/>
     <w:pitch w:val="variable"/>
     <w:sig w:usb0="E1002EFF" w:usb1="C000605B" w:usb2="00000029" w:usb3="00000000" w:csb0="000101FF" w:csb1="00000000"/>
+  </w:font>
+  <w:font w:name="Bookman Old Style">
+    <w:panose1 w:val="02050604050505020204"/>
+    <w:charset w:val="00"/>
+    <w:family w:val="roman"/>
+    <w:pitch w:val="variable"/>
+    <w:sig w:usb0="00000287" w:usb1="00000000" w:usb2="00000000" w:usb3="00000000" w:csb0="0000009F" w:csb1="00000000"/>
   </w:font>
   <w:font w:name="Calibri">
     <w:panose1 w:val="020F0502020204030204"/>
@@ -2648,6 +3574,7 @@
   <w:rsids>
     <w:rsidRoot w:val="00687E70"/>
     <w:rsid w:val="005717C4"/>
+    <w:rsid w:val="005D5E79"/>
     <w:rsid w:val="00687E70"/>
     <w:rsid w:val="006F471D"/>
     <w:rsid w:val="00F35FCA"/>
@@ -3520,7 +4447,7 @@
 </file>
 
 <file path=customXml/itemProps3.xml><?xml version="1.0" encoding="utf-8"?>
-<ds:datastoreItem xmlns:ds="http://schemas.openxmlformats.org/officeDocument/2006/customXml" ds:itemID="{813F57A3-447C-45A8-A8A2-BEF0C4BE0CE0}">
+<ds:datastoreItem xmlns:ds="http://schemas.openxmlformats.org/officeDocument/2006/customXml" ds:itemID="{498C52BE-67FD-4F00-B2DE-9448AFAE5E7E}">
   <ds:schemaRefs>
     <ds:schemaRef ds:uri="http://schemas.openxmlformats.org/officeDocument/2006/bibliography"/>
   </ds:schemaRefs>

</xml_diff>

<commit_message>
database content for the use cases and scenarios
</commit_message>
<xml_diff>
--- a/DatabaseProject/DatabaseDocumentation.docx
+++ b/DatabaseProject/DatabaseDocumentation.docx
@@ -2,11 +2,11 @@
 <file path=word/document.xml><?xml version="1.0" encoding="utf-8"?>
 <w:document xmlns:wpc="http://schemas.microsoft.com/office/word/2010/wordprocessingCanvas" xmlns:mc="http://schemas.openxmlformats.org/markup-compatibility/2006" xmlns:o="urn:schemas-microsoft-com:office:office" xmlns:r="http://schemas.openxmlformats.org/officeDocument/2006/relationships" xmlns:m="http://schemas.openxmlformats.org/officeDocument/2006/math" xmlns:v="urn:schemas-microsoft-com:vml" xmlns:wp14="http://schemas.microsoft.com/office/word/2010/wordprocessingDrawing" xmlns:wp="http://schemas.openxmlformats.org/drawingml/2006/wordprocessingDrawing" xmlns:w10="urn:schemas-microsoft-com:office:word" xmlns:w="http://schemas.openxmlformats.org/wordprocessingml/2006/main" xmlns:w14="http://schemas.microsoft.com/office/word/2010/wordml" xmlns:w15="http://schemas.microsoft.com/office/word/2012/wordml" xmlns:wpg="http://schemas.microsoft.com/office/word/2010/wordprocessingGroup" xmlns:wpi="http://schemas.microsoft.com/office/word/2010/wordprocessingInk" xmlns:wne="http://schemas.microsoft.com/office/word/2006/wordml" xmlns:wps="http://schemas.microsoft.com/office/word/2010/wordprocessingShape" mc:Ignorable="w14 w15 wp14">
   <w:body>
-    <w:bookmarkStart w:id="0" w:name="_Toc321147149" w:displacedByCustomXml="next"/>
-    <w:bookmarkStart w:id="1" w:name="_Toc318188227" w:displacedByCustomXml="next"/>
+    <w:bookmarkStart w:id="0" w:name="_Toc321147011" w:displacedByCustomXml="next"/>
+    <w:bookmarkStart w:id="1" w:name="_Toc318189312" w:displacedByCustomXml="next"/>
     <w:bookmarkStart w:id="2" w:name="_Toc318188327" w:displacedByCustomXml="next"/>
-    <w:bookmarkStart w:id="3" w:name="_Toc318189312" w:displacedByCustomXml="next"/>
-    <w:bookmarkStart w:id="4" w:name="_Toc321147011" w:displacedByCustomXml="next"/>
+    <w:bookmarkStart w:id="3" w:name="_Toc318188227" w:displacedByCustomXml="next"/>
+    <w:bookmarkStart w:id="4" w:name="_Toc321147149" w:displacedByCustomXml="next"/>
     <w:sdt>
       <w:sdtPr>
         <w:rPr>
@@ -2058,6 +2058,16 @@
     <w:p>
       <w:pPr>
         <w:spacing w:line="240" w:lineRule="auto"/>
+        <w:rPr>
+          <w:rFonts w:ascii="Bookman Old Style" w:hAnsi="Bookman Old Style" w:cs="Times New Roman"/>
+          <w:sz w:val="24"/>
+          <w:szCs w:val="24"/>
+        </w:rPr>
+      </w:pPr>
+    </w:p>
+    <w:p>
+      <w:pPr>
+        <w:spacing w:line="240" w:lineRule="auto"/>
         <w:ind w:left="360"/>
         <w:jc w:val="center"/>
         <w:rPr>
@@ -2068,9 +2078,185 @@
           <w:u w:val="single"/>
         </w:rPr>
       </w:pPr>
-    </w:p>
-    <w:p>
-      <w:pPr>
+      <w:r>
+        <w:rPr>
+          <w:rFonts w:ascii="Bookman Old Style" w:hAnsi="Bookman Old Style" w:cs="Times New Roman"/>
+          <w:b/>
+          <w:sz w:val="24"/>
+          <w:szCs w:val="24"/>
+          <w:u w:val="single"/>
+        </w:rPr>
+        <w:t>Database Functionalities</w:t>
+      </w:r>
+    </w:p>
+    <w:p>
+      <w:pPr>
+        <w:spacing w:line="240" w:lineRule="auto"/>
+        <w:rPr>
+          <w:rFonts w:ascii="Bookman Old Style" w:hAnsi="Bookman Old Style" w:cs="Times New Roman"/>
+          <w:sz w:val="24"/>
+          <w:szCs w:val="24"/>
+        </w:rPr>
+      </w:pPr>
+      <w:r>
+        <w:rPr>
+          <w:rFonts w:ascii="Bookman Old Style" w:hAnsi="Bookman Old Style" w:cs="Times New Roman"/>
+          <w:sz w:val="24"/>
+          <w:szCs w:val="24"/>
+        </w:rPr>
+        <w:t>The following database will focus on 3 different type of aspect of view as of Administrator, user, and client.  Each one of the following has specific roles and regulation on what they can do and access based on their rights</w:t>
+      </w:r>
+      <w:r>
+        <w:rPr>
+          <w:rFonts w:ascii="Bookman Old Style" w:hAnsi="Bookman Old Style" w:cs="Times New Roman"/>
+          <w:sz w:val="24"/>
+          <w:szCs w:val="24"/>
+        </w:rPr>
+        <w:t xml:space="preserve"> set up by the database manager:</w:t>
+      </w:r>
+    </w:p>
+    <w:p>
+      <w:pPr>
+        <w:spacing w:line="240" w:lineRule="auto"/>
+        <w:rPr>
+          <w:rFonts w:ascii="Bookman Old Style" w:hAnsi="Bookman Old Style" w:cs="Times New Roman"/>
+          <w:sz w:val="24"/>
+          <w:szCs w:val="24"/>
+        </w:rPr>
+      </w:pPr>
+    </w:p>
+    <w:p>
+      <w:pPr>
+        <w:pStyle w:val="ListParagraph"/>
+        <w:numPr>
+          <w:ilvl w:val="0"/>
+          <w:numId w:val="11"/>
+        </w:numPr>
+        <w:spacing w:line="240" w:lineRule="auto"/>
+        <w:jc w:val="center"/>
+        <w:rPr>
+          <w:rFonts w:ascii="Bookman Old Style" w:hAnsi="Bookman Old Style" w:cs="Times New Roman"/>
+          <w:b/>
+          <w:sz w:val="24"/>
+          <w:szCs w:val="24"/>
+          <w:u w:val="single"/>
+        </w:rPr>
+      </w:pPr>
+      <w:r>
+        <w:rPr>
+          <w:rFonts w:ascii="Bookman Old Style" w:hAnsi="Bookman Old Style" w:cs="Times New Roman"/>
+          <w:b/>
+          <w:sz w:val="24"/>
+          <w:szCs w:val="24"/>
+          <w:u w:val="single"/>
+        </w:rPr>
+        <w:t>User</w:t>
+      </w:r>
+      <w:r>
+        <w:rPr>
+          <w:rFonts w:ascii="Bookman Old Style" w:hAnsi="Bookman Old Style" w:cs="Times New Roman"/>
+          <w:b/>
+          <w:sz w:val="24"/>
+          <w:szCs w:val="24"/>
+          <w:u w:val="single"/>
+        </w:rPr>
+        <w:t>s</w:t>
+      </w:r>
+    </w:p>
+    <w:p>
+      <w:pPr>
+        <w:spacing w:line="240" w:lineRule="auto"/>
+        <w:ind w:left="720"/>
+        <w:rPr>
+          <w:rFonts w:ascii="Bookman Old Style" w:hAnsi="Bookman Old Style" w:cs="Times New Roman"/>
+          <w:sz w:val="24"/>
+          <w:szCs w:val="24"/>
+        </w:rPr>
+      </w:pPr>
+      <w:r>
+        <w:rPr>
+          <w:rFonts w:ascii="Bookman Old Style" w:hAnsi="Bookman Old Style" w:cs="Times New Roman"/>
+          <w:sz w:val="24"/>
+          <w:szCs w:val="24"/>
+        </w:rPr>
+        <w:t>Users are typical users who do not any rights but write reviews and increase the rate of a medicine.  These are regular people that visit and can get their daily services.</w:t>
+      </w:r>
+    </w:p>
+    <w:p>
+      <w:pPr>
+        <w:spacing w:line="240" w:lineRule="auto"/>
+        <w:ind w:left="720"/>
+        <w:rPr>
+          <w:rFonts w:ascii="Bookman Old Style" w:hAnsi="Bookman Old Style" w:cs="Times New Roman"/>
+          <w:sz w:val="24"/>
+          <w:szCs w:val="24"/>
+        </w:rPr>
+      </w:pPr>
+    </w:p>
+    <w:p>
+      <w:pPr>
+        <w:pStyle w:val="ListParagraph"/>
+        <w:numPr>
+          <w:ilvl w:val="0"/>
+          <w:numId w:val="11"/>
+        </w:numPr>
+        <w:spacing w:line="240" w:lineRule="auto"/>
+        <w:jc w:val="center"/>
+        <w:rPr>
+          <w:rFonts w:ascii="Bookman Old Style" w:hAnsi="Bookman Old Style" w:cs="Times New Roman"/>
+          <w:b/>
+          <w:sz w:val="24"/>
+          <w:szCs w:val="24"/>
+        </w:rPr>
+      </w:pPr>
+      <w:r>
+        <w:rPr>
+          <w:rFonts w:ascii="Bookman Old Style" w:hAnsi="Bookman Old Style" w:cs="Times New Roman"/>
+          <w:b/>
+          <w:sz w:val="24"/>
+          <w:szCs w:val="24"/>
+          <w:u w:val="single"/>
+        </w:rPr>
+        <w:t>Client</w:t>
+      </w:r>
+    </w:p>
+    <w:p>
+      <w:pPr>
+        <w:spacing w:line="240" w:lineRule="auto"/>
+        <w:ind w:left="360"/>
+        <w:rPr>
+          <w:rFonts w:ascii="Bookman Old Style" w:hAnsi="Bookman Old Style" w:cs="Times New Roman"/>
+          <w:sz w:val="24"/>
+          <w:szCs w:val="24"/>
+        </w:rPr>
+      </w:pPr>
+      <w:r>
+        <w:rPr>
+          <w:rFonts w:ascii="Bookman Old Style" w:hAnsi="Bookman Old Style" w:cs="Times New Roman"/>
+          <w:sz w:val="24"/>
+          <w:szCs w:val="24"/>
+        </w:rPr>
+        <w:t>The client is a user register within the database.  They have to be authenticated from the database and given the respect view.  Their roles and right include being able to request data from the database such as most popular medicine for a sickness, average prices for medicine, highest or lowest rank medicine for a certain type of disease.  Clients can also change the rank of medicines and delete reviews.</w:t>
+      </w:r>
+    </w:p>
+    <w:p>
+      <w:pPr>
+        <w:spacing w:line="240" w:lineRule="auto"/>
+        <w:ind w:left="360"/>
+        <w:rPr>
+          <w:rFonts w:ascii="Bookman Old Style" w:hAnsi="Bookman Old Style" w:cs="Times New Roman"/>
+          <w:sz w:val="24"/>
+          <w:szCs w:val="24"/>
+        </w:rPr>
+      </w:pPr>
+    </w:p>
+    <w:p>
+      <w:pPr>
+        <w:pStyle w:val="ListParagraph"/>
+        <w:numPr>
+          <w:ilvl w:val="0"/>
+          <w:numId w:val="11"/>
+        </w:numPr>
         <w:spacing w:line="240" w:lineRule="auto"/>
         <w:ind w:left="360"/>
         <w:jc w:val="center"/>
@@ -2079,10 +2265,69 @@
           <w:b/>
           <w:sz w:val="24"/>
           <w:szCs w:val="24"/>
+        </w:rPr>
+      </w:pPr>
+      <w:r>
+        <w:rPr>
+          <w:rFonts w:ascii="Bookman Old Style" w:hAnsi="Bookman Old Style" w:cs="Times New Roman"/>
+          <w:b/>
+          <w:sz w:val="24"/>
+          <w:szCs w:val="24"/>
           <w:u w:val="single"/>
         </w:rPr>
-      </w:pPr>
-      <w:r>
+        <w:t>Administrator role and functionalities</w:t>
+      </w:r>
+    </w:p>
+    <w:p>
+      <w:pPr>
+        <w:spacing w:line="240" w:lineRule="auto"/>
+        <w:ind w:left="-360"/>
+        <w:rPr>
+          <w:rFonts w:ascii="Bookman Old Style" w:hAnsi="Bookman Old Style" w:cs="Times New Roman"/>
+          <w:sz w:val="24"/>
+          <w:szCs w:val="24"/>
+        </w:rPr>
+      </w:pPr>
+      <w:r>
+        <w:rPr>
+          <w:rFonts w:ascii="Bookman Old Style" w:hAnsi="Bookman Old Style" w:cs="Times New Roman"/>
+          <w:sz w:val="24"/>
+          <w:szCs w:val="24"/>
+        </w:rPr>
+        <w:lastRenderedPageBreak/>
+        <w:t>The Administrator is the database manager and also controls everything within the database.   Administrator has the right and roles to create new tables, update tables, and change table outcomes.  The administrator can also delete tables or delete the existing database as well as initiate a backup of the database. Administrator can also change the rank of medicines and delete reviews.</w:t>
+      </w:r>
+    </w:p>
+    <w:p>
+      <w:pPr>
+        <w:spacing w:line="240" w:lineRule="auto"/>
+        <w:rPr>
+          <w:rFonts w:ascii="Bookman Old Style" w:hAnsi="Bookman Old Style" w:cs="Times New Roman"/>
+          <w:sz w:val="24"/>
+          <w:szCs w:val="24"/>
+        </w:rPr>
+      </w:pPr>
+    </w:p>
+    <w:p>
+      <w:pPr>
+        <w:spacing w:line="240" w:lineRule="auto"/>
+        <w:ind w:left="360"/>
+        <w:rPr>
+          <w:rFonts w:ascii="Bookman Old Style" w:hAnsi="Bookman Old Style" w:cs="Times New Roman"/>
+          <w:sz w:val="24"/>
+          <w:szCs w:val="24"/>
+        </w:rPr>
+      </w:pPr>
+    </w:p>
+    <w:p>
+      <w:pPr>
+        <w:pStyle w:val="ListParagraph"/>
+        <w:numPr>
+          <w:ilvl w:val="0"/>
+          <w:numId w:val="11"/>
+        </w:numPr>
+        <w:spacing w:line="240" w:lineRule="auto"/>
+        <w:jc w:val="center"/>
         <w:rPr>
           <w:rFonts w:ascii="Bookman Old Style" w:hAnsi="Bookman Old Style" w:cs="Times New Roman"/>
           <w:b/>
@@ -2090,26 +2335,31 @@
           <w:szCs w:val="24"/>
           <w:u w:val="single"/>
         </w:rPr>
+      </w:pPr>
+      <w:r>
+        <w:rPr>
+          <w:rFonts w:ascii="Bookman Old Style" w:hAnsi="Bookman Old Style" w:cs="Times New Roman"/>
+          <w:b/>
+          <w:sz w:val="24"/>
+          <w:szCs w:val="24"/>
+          <w:u w:val="single"/>
+        </w:rPr>
         <w:t>Database Functionalities</w:t>
       </w:r>
     </w:p>
     <w:p>
       <w:pPr>
-        <w:spacing w:line="240" w:lineRule="auto"/>
-        <w:rPr>
-          <w:rFonts w:ascii="Bookman Old Style" w:hAnsi="Bookman Old Style" w:cs="Times New Roman"/>
-          <w:sz w:val="24"/>
-          <w:szCs w:val="24"/>
-        </w:rPr>
-      </w:pPr>
-      <w:r>
-        <w:rPr>
-          <w:rFonts w:ascii="Bookman Old Style" w:hAnsi="Bookman Old Style" w:cs="Times New Roman"/>
-          <w:sz w:val="24"/>
-          <w:szCs w:val="24"/>
-        </w:rPr>
-        <w:t>The following database will have tables and functions such as:</w:t>
-      </w:r>
+        <w:pStyle w:val="ListParagraph"/>
+        <w:spacing w:line="240" w:lineRule="auto"/>
+        <w:ind w:left="1080"/>
+        <w:rPr>
+          <w:rFonts w:ascii="Bookman Old Style" w:hAnsi="Bookman Old Style" w:cs="Times New Roman"/>
+          <w:b/>
+          <w:sz w:val="24"/>
+          <w:szCs w:val="24"/>
+          <w:u w:val="single"/>
+        </w:rPr>
+      </w:pPr>
     </w:p>
     <w:p>
       <w:pPr>
@@ -2435,6 +2685,87 @@
     <w:p>
       <w:pPr>
         <w:spacing w:line="240" w:lineRule="auto"/>
+        <w:ind w:left="360"/>
+        <w:rPr>
+          <w:rFonts w:ascii="Bookman Old Style" w:hAnsi="Bookman Old Style" w:cs="Times New Roman"/>
+          <w:sz w:val="24"/>
+          <w:szCs w:val="24"/>
+        </w:rPr>
+      </w:pPr>
+    </w:p>
+    <w:p>
+      <w:pPr>
+        <w:pStyle w:val="ListParagraph"/>
+        <w:numPr>
+          <w:ilvl w:val="0"/>
+          <w:numId w:val="9"/>
+        </w:numPr>
+        <w:spacing w:line="240" w:lineRule="auto"/>
+        <w:rPr>
+          <w:rFonts w:ascii="Bookman Old Style" w:hAnsi="Bookman Old Style" w:cs="Times New Roman"/>
+          <w:sz w:val="24"/>
+          <w:szCs w:val="24"/>
+        </w:rPr>
+      </w:pPr>
+      <w:r>
+        <w:rPr>
+          <w:rFonts w:ascii="Bookman Old Style" w:hAnsi="Bookman Old Style" w:cs="Times New Roman"/>
+          <w:sz w:val="24"/>
+          <w:szCs w:val="24"/>
+        </w:rPr>
+        <w:t>Another table will be called Chemical Component, this table holds the chemical makeup of the medicine along with its known side effects.  This table will be linked to both medicine and rating as well.</w:t>
+      </w:r>
+    </w:p>
+    <w:p>
+      <w:pPr>
+        <w:pStyle w:val="ListParagraph"/>
+        <w:numPr>
+          <w:ilvl w:val="0"/>
+          <w:numId w:val="9"/>
+        </w:numPr>
+        <w:spacing w:line="240" w:lineRule="auto"/>
+        <w:rPr>
+          <w:rFonts w:ascii="Bookman Old Style" w:hAnsi="Bookman Old Style" w:cs="Times New Roman"/>
+          <w:sz w:val="24"/>
+          <w:szCs w:val="24"/>
+        </w:rPr>
+      </w:pPr>
+      <w:r>
+        <w:rPr>
+          <w:rFonts w:ascii="Bookman Old Style" w:hAnsi="Bookman Old Style" w:cs="Times New Roman"/>
+          <w:sz w:val="24"/>
+          <w:szCs w:val="24"/>
+        </w:rPr>
+        <w:t xml:space="preserve">The last table will be medicine sales prices from different cities of the United States.  We planned to use only 20 different states along with several cities in the USA. </w:t>
+      </w:r>
+      <w:r>
+        <w:rPr>
+          <w:rFonts w:ascii="Bookman Old Style" w:hAnsi="Bookman Old Style" w:cs="Times New Roman"/>
+          <w:sz w:val="24"/>
+          <w:szCs w:val="24"/>
+        </w:rPr>
+        <w:t xml:space="preserve">This will link to medicine, clients, administrators and as well as chemical </w:t>
+      </w:r>
+      <w:r>
+        <w:rPr>
+          <w:rFonts w:ascii="Bookman Old Style" w:hAnsi="Bookman Old Style" w:cs="Times New Roman"/>
+          <w:sz w:val="24"/>
+          <w:szCs w:val="24"/>
+        </w:rPr>
+        <w:t>contents</w:t>
+      </w:r>
+      <w:r>
+        <w:rPr>
+          <w:rFonts w:ascii="Bookman Old Style" w:hAnsi="Bookman Old Style" w:cs="Times New Roman"/>
+          <w:sz w:val="24"/>
+          <w:szCs w:val="24"/>
+        </w:rPr>
+        <w:t>.</w:t>
+      </w:r>
+    </w:p>
+    <w:p>
+      <w:pPr>
+        <w:spacing w:line="240" w:lineRule="auto"/>
         <w:rPr>
           <w:rFonts w:ascii="Bookman Old Style" w:hAnsi="Bookman Old Style" w:cs="Times New Roman"/>
           <w:sz w:val="24"/>
@@ -2484,7 +2815,6 @@
           <w:szCs w:val="24"/>
           <w:u w:val="single"/>
         </w:rPr>
-        <w:lastRenderedPageBreak/>
         <w:t xml:space="preserve">Relationships </w:t>
       </w:r>
       <w:r>
@@ -2885,8 +3215,20 @@
           <w:sz w:val="24"/>
           <w:szCs w:val="24"/>
         </w:rPr>
-        <w:t>op bar of the page.</w:t>
-      </w:r>
+        <w:t>op bar of the pages</w:t>
+      </w:r>
+    </w:p>
+    <w:p>
+      <w:pPr>
+        <w:pStyle w:val="ListParagraph"/>
+        <w:spacing w:line="240" w:lineRule="auto"/>
+        <w:ind w:left="1080"/>
+        <w:rPr>
+          <w:rFonts w:ascii="Bookman Old Style" w:hAnsi="Bookman Old Style" w:cs="Times New Roman"/>
+          <w:sz w:val="24"/>
+          <w:szCs w:val="24"/>
+        </w:rPr>
+      </w:pPr>
     </w:p>
     <w:p>
       <w:pPr>
@@ -2975,21 +3317,2031 @@
     </w:p>
     <w:p>
       <w:pPr>
-        <w:spacing w:line="240" w:lineRule="auto"/>
-        <w:rPr>
-          <w:rFonts w:ascii="Bookman Old Style" w:hAnsi="Bookman Old Style" w:cs="Times New Roman"/>
-          <w:sz w:val="24"/>
-          <w:szCs w:val="24"/>
-        </w:rPr>
-      </w:pPr>
-      <w:r>
-        <w:rPr>
-          <w:rFonts w:ascii="Bookman Old Style" w:hAnsi="Bookman Old Style" w:cs="Times New Roman"/>
-          <w:sz w:val="24"/>
-          <w:szCs w:val="24"/>
-        </w:rPr>
-        <w:br w:type="page"/>
-      </w:r>
+        <w:pStyle w:val="ListParagraph"/>
+        <w:numPr>
+          <w:ilvl w:val="0"/>
+          <w:numId w:val="10"/>
+        </w:numPr>
+        <w:spacing w:line="240" w:lineRule="auto"/>
+        <w:rPr>
+          <w:rFonts w:ascii="Bookman Old Style" w:hAnsi="Bookman Old Style" w:cs="Times New Roman"/>
+          <w:sz w:val="24"/>
+          <w:szCs w:val="24"/>
+        </w:rPr>
+      </w:pPr>
+      <w:r>
+        <w:rPr>
+          <w:rFonts w:ascii="Bookman Old Style" w:hAnsi="Bookman Old Style" w:cs="Times New Roman"/>
+          <w:sz w:val="24"/>
+          <w:szCs w:val="24"/>
+        </w:rPr>
+        <w:t>The symptoms Table will contains all the symptoms for that specific illness.  The symptoms will be linked to the client and Administrator table based on primary key with the same IDs field, names, and last names</w:t>
+      </w:r>
+      <w:r>
+        <w:rPr>
+          <w:rFonts w:ascii="Bookman Old Style" w:hAnsi="Bookman Old Style" w:cs="Times New Roman"/>
+          <w:sz w:val="24"/>
+          <w:szCs w:val="24"/>
+        </w:rPr>
+        <w:t>.</w:t>
+      </w:r>
+    </w:p>
+    <w:p>
+      <w:pPr>
+        <w:pStyle w:val="ListParagraph"/>
+        <w:numPr>
+          <w:ilvl w:val="0"/>
+          <w:numId w:val="10"/>
+        </w:numPr>
+        <w:spacing w:line="240" w:lineRule="auto"/>
+        <w:rPr>
+          <w:rFonts w:ascii="Bookman Old Style" w:hAnsi="Bookman Old Style" w:cs="Times New Roman"/>
+          <w:sz w:val="24"/>
+          <w:szCs w:val="24"/>
+        </w:rPr>
+      </w:pPr>
+      <w:r>
+        <w:rPr>
+          <w:rFonts w:ascii="Bookman Old Style" w:hAnsi="Bookman Old Style" w:cs="Times New Roman"/>
+          <w:sz w:val="24"/>
+          <w:szCs w:val="24"/>
+        </w:rPr>
+        <w:t>Review will also be linked by primary keys to the client and Administrator table, from there, they will be linked to medicine, and symptoms.</w:t>
+      </w:r>
+    </w:p>
+    <w:p>
+      <w:pPr>
+        <w:pStyle w:val="ListParagraph"/>
+        <w:numPr>
+          <w:ilvl w:val="0"/>
+          <w:numId w:val="10"/>
+        </w:numPr>
+        <w:spacing w:line="240" w:lineRule="auto"/>
+        <w:rPr>
+          <w:rFonts w:ascii="Bookman Old Style" w:hAnsi="Bookman Old Style" w:cs="Times New Roman"/>
+          <w:sz w:val="24"/>
+          <w:szCs w:val="24"/>
+        </w:rPr>
+      </w:pPr>
+      <w:r>
+        <w:rPr>
+          <w:rFonts w:ascii="Bookman Old Style" w:hAnsi="Bookman Old Style" w:cs="Times New Roman"/>
+          <w:sz w:val="24"/>
+          <w:szCs w:val="24"/>
+        </w:rPr>
+        <w:t>Medicine Sales values table will have the foreign keys to medicine table, and review.</w:t>
+      </w:r>
+    </w:p>
+    <w:p>
+      <w:pPr>
+        <w:spacing w:line="240" w:lineRule="auto"/>
+        <w:rPr>
+          <w:rFonts w:ascii="Bookman Old Style" w:hAnsi="Bookman Old Style" w:cs="Times New Roman"/>
+          <w:sz w:val="24"/>
+          <w:szCs w:val="24"/>
+        </w:rPr>
+      </w:pPr>
+    </w:p>
+    <w:p>
+      <w:pPr>
+        <w:spacing w:line="240" w:lineRule="auto"/>
+        <w:rPr>
+          <w:rFonts w:ascii="Bookman Old Style" w:hAnsi="Bookman Old Style" w:cs="Times New Roman"/>
+          <w:sz w:val="24"/>
+          <w:szCs w:val="24"/>
+        </w:rPr>
+      </w:pPr>
+    </w:p>
+    <w:p>
+      <w:pPr>
+        <w:spacing w:line="240" w:lineRule="auto"/>
+        <w:rPr>
+          <w:rFonts w:ascii="Bookman Old Style" w:hAnsi="Bookman Old Style" w:cs="Times New Roman"/>
+          <w:sz w:val="24"/>
+          <w:szCs w:val="24"/>
+        </w:rPr>
+      </w:pPr>
+    </w:p>
+    <w:p>
+      <w:pPr>
+        <w:spacing w:line="240" w:lineRule="auto"/>
+        <w:rPr>
+          <w:rFonts w:ascii="Bookman Old Style" w:hAnsi="Bookman Old Style" w:cs="Times New Roman"/>
+          <w:sz w:val="24"/>
+          <w:szCs w:val="24"/>
+        </w:rPr>
+      </w:pPr>
+    </w:p>
+    <w:p>
+      <w:pPr>
+        <w:spacing w:line="240" w:lineRule="auto"/>
+        <w:rPr>
+          <w:rFonts w:ascii="Bookman Old Style" w:hAnsi="Bookman Old Style" w:cs="Times New Roman"/>
+          <w:sz w:val="24"/>
+          <w:szCs w:val="24"/>
+        </w:rPr>
+      </w:pPr>
+    </w:p>
+    <w:p>
+      <w:pPr>
+        <w:spacing w:line="240" w:lineRule="auto"/>
+        <w:rPr>
+          <w:rFonts w:ascii="Bookman Old Style" w:hAnsi="Bookman Old Style" w:cs="Times New Roman"/>
+          <w:sz w:val="24"/>
+          <w:szCs w:val="24"/>
+        </w:rPr>
+      </w:pPr>
+    </w:p>
+    <w:p>
+      <w:pPr>
+        <w:spacing w:line="240" w:lineRule="auto"/>
+        <w:rPr>
+          <w:rFonts w:ascii="Bookman Old Style" w:hAnsi="Bookman Old Style" w:cs="Times New Roman"/>
+          <w:sz w:val="24"/>
+          <w:szCs w:val="24"/>
+        </w:rPr>
+      </w:pPr>
+    </w:p>
+    <w:p>
+      <w:pPr>
+        <w:spacing w:line="240" w:lineRule="auto"/>
+        <w:jc w:val="center"/>
+        <w:rPr>
+          <w:rFonts w:ascii="Bookman Old Style" w:hAnsi="Bookman Old Style" w:cs="Times New Roman"/>
+          <w:b/>
+          <w:sz w:val="24"/>
+          <w:szCs w:val="24"/>
+          <w:u w:val="single"/>
+        </w:rPr>
+      </w:pPr>
+      <w:r>
+        <w:rPr>
+          <w:rFonts w:ascii="Bookman Old Style" w:hAnsi="Bookman Old Style" w:cs="Times New Roman"/>
+          <w:b/>
+          <w:sz w:val="24"/>
+          <w:szCs w:val="24"/>
+          <w:u w:val="single"/>
+        </w:rPr>
+        <w:lastRenderedPageBreak/>
+        <w:t>Use Cases and Scenarios for the database</w:t>
+      </w:r>
+    </w:p>
+    <w:p>
+      <w:pPr>
+        <w:spacing w:line="240" w:lineRule="auto"/>
+        <w:rPr>
+          <w:rFonts w:ascii="Bookman Old Style" w:hAnsi="Bookman Old Style" w:cs="Times New Roman"/>
+          <w:sz w:val="24"/>
+          <w:szCs w:val="24"/>
+        </w:rPr>
+      </w:pPr>
+      <w:r>
+        <w:rPr>
+          <w:rFonts w:ascii="Bookman Old Style" w:hAnsi="Bookman Old Style" w:cs="Times New Roman"/>
+          <w:sz w:val="24"/>
+          <w:szCs w:val="24"/>
+        </w:rPr>
+        <w:tab/>
+        <w:t xml:space="preserve">The following has several possible use cases for the databases and its entities. </w:t>
+      </w:r>
+    </w:p>
+    <w:p>
+      <w:pPr>
+        <w:spacing w:line="240" w:lineRule="auto"/>
+        <w:rPr>
+          <w:rFonts w:ascii="Bookman Old Style" w:hAnsi="Bookman Old Style" w:cs="Times New Roman"/>
+          <w:b/>
+          <w:sz w:val="24"/>
+          <w:szCs w:val="24"/>
+        </w:rPr>
+      </w:pPr>
+      <w:r>
+        <w:rPr>
+          <w:rFonts w:ascii="Bookman Old Style" w:hAnsi="Bookman Old Style" w:cs="Times New Roman"/>
+          <w:b/>
+          <w:sz w:val="24"/>
+          <w:szCs w:val="24"/>
+        </w:rPr>
+        <w:t>Case1: User ask for average price in a city</w:t>
+      </w:r>
+    </w:p>
+    <w:p>
+      <w:pPr>
+        <w:spacing w:line="240" w:lineRule="auto"/>
+        <w:rPr>
+          <w:rFonts w:ascii="Bookman Old Style" w:hAnsi="Bookman Old Style" w:cs="Times New Roman"/>
+          <w:sz w:val="24"/>
+          <w:szCs w:val="24"/>
+        </w:rPr>
+      </w:pPr>
+      <w:r>
+        <w:rPr>
+          <w:rFonts w:ascii="Bookman Old Style" w:hAnsi="Bookman Old Style" w:cs="Times New Roman"/>
+          <w:sz w:val="24"/>
+          <w:szCs w:val="24"/>
+        </w:rPr>
+        <w:t>Input:</w:t>
+      </w:r>
+      <w:r>
+        <w:rPr>
+          <w:rFonts w:ascii="Bookman Old Style" w:hAnsi="Bookman Old Style" w:cs="Times New Roman"/>
+          <w:sz w:val="24"/>
+          <w:szCs w:val="24"/>
+        </w:rPr>
+        <w:t xml:space="preserve"> search for average price </w:t>
+      </w:r>
+      <w:bookmarkStart w:id="5" w:name="_GoBack"/>
+      <w:bookmarkEnd w:id="5"/>
+    </w:p>
+    <w:p>
+      <w:pPr>
+        <w:spacing w:line="240" w:lineRule="auto"/>
+        <w:rPr>
+          <w:rFonts w:ascii="Bookman Old Style" w:hAnsi="Bookman Old Style" w:cs="Times New Roman"/>
+          <w:sz w:val="24"/>
+          <w:szCs w:val="24"/>
+        </w:rPr>
+      </w:pPr>
+      <w:r>
+        <w:rPr>
+          <w:rFonts w:ascii="Bookman Old Style" w:hAnsi="Bookman Old Style" w:cs="Times New Roman"/>
+          <w:sz w:val="24"/>
+          <w:szCs w:val="24"/>
+        </w:rPr>
+        <w:t>Output:</w:t>
+      </w:r>
+      <w:r>
+        <w:rPr>
+          <w:rFonts w:ascii="Bookman Old Style" w:hAnsi="Bookman Old Style" w:cs="Times New Roman"/>
+          <w:sz w:val="24"/>
+          <w:szCs w:val="24"/>
+        </w:rPr>
+        <w:t xml:space="preserve"> database is query and returns the average price from specific table such as Sales Price, and also name of the medicine.</w:t>
+      </w:r>
+    </w:p>
+    <w:p>
+      <w:pPr>
+        <w:spacing w:line="240" w:lineRule="auto"/>
+        <w:rPr>
+          <w:rFonts w:ascii="Bookman Old Style" w:hAnsi="Bookman Old Style" w:cs="Times New Roman"/>
+          <w:b/>
+          <w:sz w:val="24"/>
+          <w:szCs w:val="24"/>
+        </w:rPr>
+      </w:pPr>
+      <w:r>
+        <w:rPr>
+          <w:rFonts w:ascii="Bookman Old Style" w:hAnsi="Bookman Old Style" w:cs="Times New Roman"/>
+          <w:b/>
+          <w:sz w:val="24"/>
+          <w:szCs w:val="24"/>
+        </w:rPr>
+        <w:t>Case2: user asked for highest rated medicine for a specific sickness</w:t>
+      </w:r>
+    </w:p>
+    <w:p>
+      <w:pPr>
+        <w:spacing w:line="240" w:lineRule="auto"/>
+        <w:rPr>
+          <w:rFonts w:ascii="Bookman Old Style" w:hAnsi="Bookman Old Style" w:cs="Times New Roman"/>
+          <w:sz w:val="24"/>
+          <w:szCs w:val="24"/>
+        </w:rPr>
+      </w:pPr>
+      <w:r>
+        <w:rPr>
+          <w:rFonts w:ascii="Bookman Old Style" w:hAnsi="Bookman Old Style" w:cs="Times New Roman"/>
+          <w:sz w:val="24"/>
+          <w:szCs w:val="24"/>
+        </w:rPr>
+        <w:t>Input:</w:t>
+      </w:r>
+      <w:r>
+        <w:rPr>
+          <w:rFonts w:ascii="Bookman Old Style" w:hAnsi="Bookman Old Style" w:cs="Times New Roman"/>
+          <w:sz w:val="24"/>
+          <w:szCs w:val="24"/>
+        </w:rPr>
+        <w:t xml:space="preserve"> user asked for the highest rated for headache</w:t>
+      </w:r>
+    </w:p>
+    <w:p>
+      <w:pPr>
+        <w:spacing w:line="240" w:lineRule="auto"/>
+        <w:rPr>
+          <w:rFonts w:ascii="Bookman Old Style" w:hAnsi="Bookman Old Style" w:cs="Times New Roman"/>
+          <w:sz w:val="24"/>
+          <w:szCs w:val="24"/>
+        </w:rPr>
+      </w:pPr>
+      <w:r>
+        <w:rPr>
+          <w:rFonts w:ascii="Bookman Old Style" w:hAnsi="Bookman Old Style" w:cs="Times New Roman"/>
+          <w:sz w:val="24"/>
+          <w:szCs w:val="24"/>
+        </w:rPr>
+        <w:t>Output:</w:t>
+      </w:r>
+      <w:r>
+        <w:rPr>
+          <w:rFonts w:ascii="Bookman Old Style" w:hAnsi="Bookman Old Style" w:cs="Times New Roman"/>
+          <w:sz w:val="24"/>
+          <w:szCs w:val="24"/>
+        </w:rPr>
+        <w:t xml:space="preserve"> query the select statement to show the highest rated medicine for headache, bring back which cities it is available and also their rating.</w:t>
+      </w:r>
+    </w:p>
+    <w:p>
+      <w:pPr>
+        <w:spacing w:line="240" w:lineRule="auto"/>
+        <w:rPr>
+          <w:rFonts w:ascii="Bookman Old Style" w:hAnsi="Bookman Old Style" w:cs="Times New Roman"/>
+          <w:b/>
+          <w:sz w:val="24"/>
+          <w:szCs w:val="24"/>
+        </w:rPr>
+      </w:pPr>
+      <w:r>
+        <w:rPr>
+          <w:rFonts w:ascii="Bookman Old Style" w:hAnsi="Bookman Old Style" w:cs="Times New Roman"/>
+          <w:b/>
+          <w:sz w:val="24"/>
+          <w:szCs w:val="24"/>
+        </w:rPr>
+        <w:t>Case3: User writes a review for a medicine</w:t>
+      </w:r>
+    </w:p>
+    <w:p>
+      <w:pPr>
+        <w:spacing w:line="240" w:lineRule="auto"/>
+        <w:rPr>
+          <w:rFonts w:ascii="Bookman Old Style" w:hAnsi="Bookman Old Style" w:cs="Times New Roman"/>
+          <w:sz w:val="24"/>
+          <w:szCs w:val="24"/>
+        </w:rPr>
+      </w:pPr>
+      <w:r>
+        <w:rPr>
+          <w:rFonts w:ascii="Bookman Old Style" w:hAnsi="Bookman Old Style" w:cs="Times New Roman"/>
+          <w:sz w:val="24"/>
+          <w:szCs w:val="24"/>
+        </w:rPr>
+        <w:t xml:space="preserve">Input: </w:t>
+      </w:r>
+      <w:r>
+        <w:rPr>
+          <w:rFonts w:ascii="Bookman Old Style" w:hAnsi="Bookman Old Style" w:cs="Times New Roman"/>
+          <w:sz w:val="24"/>
+          <w:szCs w:val="24"/>
+        </w:rPr>
+        <w:t>writes a review on a textbox and submit it to the database.</w:t>
+      </w:r>
+    </w:p>
+    <w:p>
+      <w:pPr>
+        <w:spacing w:line="240" w:lineRule="auto"/>
+        <w:rPr>
+          <w:rFonts w:ascii="Bookman Old Style" w:hAnsi="Bookman Old Style" w:cs="Times New Roman"/>
+          <w:sz w:val="24"/>
+          <w:szCs w:val="24"/>
+        </w:rPr>
+      </w:pPr>
+      <w:r>
+        <w:rPr>
+          <w:rFonts w:ascii="Bookman Old Style" w:hAnsi="Bookman Old Style" w:cs="Times New Roman"/>
+          <w:sz w:val="24"/>
+          <w:szCs w:val="24"/>
+        </w:rPr>
+        <w:t>Output:</w:t>
+      </w:r>
+      <w:r>
+        <w:rPr>
+          <w:rFonts w:ascii="Bookman Old Style" w:hAnsi="Bookman Old Style" w:cs="Times New Roman"/>
+          <w:sz w:val="24"/>
+          <w:szCs w:val="24"/>
+        </w:rPr>
+        <w:t xml:space="preserve"> database executes the update statement, select a specific table and update the review and ranking based on the input.</w:t>
+      </w:r>
+      <w:r>
+        <w:rPr>
+          <w:rFonts w:ascii="Bookman Old Style" w:hAnsi="Bookman Old Style" w:cs="Times New Roman"/>
+          <w:sz w:val="24"/>
+          <w:szCs w:val="24"/>
+        </w:rPr>
+        <w:t xml:space="preserve">  Also user is never recoded because it is a regular user.</w:t>
+      </w:r>
+    </w:p>
+    <w:p>
+      <w:pPr>
+        <w:spacing w:line="240" w:lineRule="auto"/>
+        <w:rPr>
+          <w:rFonts w:ascii="Bookman Old Style" w:hAnsi="Bookman Old Style" w:cs="Times New Roman"/>
+          <w:b/>
+          <w:sz w:val="24"/>
+          <w:szCs w:val="24"/>
+        </w:rPr>
+      </w:pPr>
+      <w:r>
+        <w:rPr>
+          <w:rFonts w:ascii="Bookman Old Style" w:hAnsi="Bookman Old Style" w:cs="Times New Roman"/>
+          <w:b/>
+          <w:sz w:val="24"/>
+          <w:szCs w:val="24"/>
+        </w:rPr>
+        <w:t>Case4: user try to create a table</w:t>
+      </w:r>
+    </w:p>
+    <w:p>
+      <w:pPr>
+        <w:spacing w:line="240" w:lineRule="auto"/>
+        <w:rPr>
+          <w:rFonts w:ascii="Bookman Old Style" w:hAnsi="Bookman Old Style" w:cs="Times New Roman"/>
+          <w:sz w:val="24"/>
+          <w:szCs w:val="24"/>
+        </w:rPr>
+      </w:pPr>
+      <w:r>
+        <w:rPr>
+          <w:rFonts w:ascii="Bookman Old Style" w:hAnsi="Bookman Old Style" w:cs="Times New Roman"/>
+          <w:sz w:val="24"/>
+          <w:szCs w:val="24"/>
+        </w:rPr>
+        <w:t>Input:</w:t>
+      </w:r>
+      <w:r>
+        <w:rPr>
+          <w:rFonts w:ascii="Bookman Old Style" w:hAnsi="Bookman Old Style" w:cs="Times New Roman"/>
+          <w:sz w:val="24"/>
+          <w:szCs w:val="24"/>
+        </w:rPr>
+        <w:t xml:space="preserve"> create a table for new attributes</w:t>
+      </w:r>
+    </w:p>
+    <w:p>
+      <w:pPr>
+        <w:spacing w:line="240" w:lineRule="auto"/>
+        <w:rPr>
+          <w:rFonts w:ascii="Bookman Old Style" w:hAnsi="Bookman Old Style" w:cs="Times New Roman"/>
+          <w:sz w:val="24"/>
+          <w:szCs w:val="24"/>
+        </w:rPr>
+      </w:pPr>
+      <w:r>
+        <w:rPr>
+          <w:rFonts w:ascii="Bookman Old Style" w:hAnsi="Bookman Old Style" w:cs="Times New Roman"/>
+          <w:sz w:val="24"/>
+          <w:szCs w:val="24"/>
+        </w:rPr>
+        <w:t>Output:</w:t>
+      </w:r>
+      <w:r>
+        <w:rPr>
+          <w:rFonts w:ascii="Bookman Old Style" w:hAnsi="Bookman Old Style" w:cs="Times New Roman"/>
+          <w:sz w:val="24"/>
+          <w:szCs w:val="24"/>
+        </w:rPr>
+        <w:t xml:space="preserve"> users cannot create new attributes or change attributes due to their restrictive rights.</w:t>
+      </w:r>
+    </w:p>
+    <w:p>
+      <w:pPr>
+        <w:spacing w:line="240" w:lineRule="auto"/>
+        <w:rPr>
+          <w:rFonts w:ascii="Bookman Old Style" w:hAnsi="Bookman Old Style" w:cs="Times New Roman"/>
+          <w:b/>
+          <w:sz w:val="24"/>
+          <w:szCs w:val="24"/>
+        </w:rPr>
+      </w:pPr>
+      <w:r>
+        <w:rPr>
+          <w:rFonts w:ascii="Bookman Old Style" w:hAnsi="Bookman Old Style" w:cs="Times New Roman"/>
+          <w:b/>
+          <w:sz w:val="24"/>
+          <w:szCs w:val="24"/>
+        </w:rPr>
+        <w:t xml:space="preserve">Case5: </w:t>
+      </w:r>
+      <w:r>
+        <w:rPr>
+          <w:rFonts w:ascii="Bookman Old Style" w:hAnsi="Bookman Old Style" w:cs="Times New Roman"/>
+          <w:b/>
+          <w:sz w:val="24"/>
+          <w:szCs w:val="24"/>
+        </w:rPr>
+        <w:t>User sings up to be a client</w:t>
+      </w:r>
+    </w:p>
+    <w:p>
+      <w:pPr>
+        <w:spacing w:line="240" w:lineRule="auto"/>
+        <w:rPr>
+          <w:rFonts w:ascii="Bookman Old Style" w:hAnsi="Bookman Old Style" w:cs="Times New Roman"/>
+          <w:sz w:val="24"/>
+          <w:szCs w:val="24"/>
+        </w:rPr>
+      </w:pPr>
+      <w:r>
+        <w:rPr>
+          <w:rFonts w:ascii="Bookman Old Style" w:hAnsi="Bookman Old Style" w:cs="Times New Roman"/>
+          <w:sz w:val="24"/>
+          <w:szCs w:val="24"/>
+        </w:rPr>
+        <w:t>Input:</w:t>
+      </w:r>
+      <w:r>
+        <w:rPr>
+          <w:rFonts w:ascii="Bookman Old Style" w:hAnsi="Bookman Old Style" w:cs="Times New Roman"/>
+          <w:sz w:val="24"/>
+          <w:szCs w:val="24"/>
+        </w:rPr>
+        <w:t xml:space="preserve"> sign up process by providing username, first name, last name, password, repeated password, sex, age.</w:t>
+      </w:r>
+    </w:p>
+    <w:p>
+      <w:pPr>
+        <w:spacing w:line="240" w:lineRule="auto"/>
+        <w:rPr>
+          <w:rFonts w:ascii="Bookman Old Style" w:hAnsi="Bookman Old Style" w:cs="Times New Roman"/>
+          <w:sz w:val="24"/>
+          <w:szCs w:val="24"/>
+        </w:rPr>
+      </w:pPr>
+      <w:r>
+        <w:rPr>
+          <w:rFonts w:ascii="Bookman Old Style" w:hAnsi="Bookman Old Style" w:cs="Times New Roman"/>
+          <w:sz w:val="24"/>
+          <w:szCs w:val="24"/>
+        </w:rPr>
+        <w:t>Output:</w:t>
+      </w:r>
+      <w:r>
+        <w:rPr>
+          <w:rFonts w:ascii="Bookman Old Style" w:hAnsi="Bookman Old Style" w:cs="Times New Roman"/>
+          <w:sz w:val="24"/>
+          <w:szCs w:val="24"/>
+        </w:rPr>
+        <w:t xml:space="preserve"> insert statement is done and user can be query and added to a table as a client.  Given the client rights, user can now alter tables but not create them, they can update rating and so forth….</w:t>
+      </w:r>
+    </w:p>
+    <w:p>
+      <w:pPr>
+        <w:spacing w:line="240" w:lineRule="auto"/>
+        <w:rPr>
+          <w:rFonts w:ascii="Bookman Old Style" w:hAnsi="Bookman Old Style" w:cs="Times New Roman"/>
+          <w:b/>
+          <w:sz w:val="24"/>
+          <w:szCs w:val="24"/>
+        </w:rPr>
+      </w:pPr>
+      <w:r>
+        <w:rPr>
+          <w:rFonts w:ascii="Bookman Old Style" w:hAnsi="Bookman Old Style" w:cs="Times New Roman"/>
+          <w:b/>
+          <w:sz w:val="24"/>
+          <w:szCs w:val="24"/>
+        </w:rPr>
+        <w:t xml:space="preserve">Case6: Client signs in </w:t>
+      </w:r>
+    </w:p>
+    <w:p>
+      <w:pPr>
+        <w:spacing w:line="240" w:lineRule="auto"/>
+        <w:rPr>
+          <w:rFonts w:ascii="Bookman Old Style" w:hAnsi="Bookman Old Style" w:cs="Times New Roman"/>
+          <w:sz w:val="24"/>
+          <w:szCs w:val="24"/>
+        </w:rPr>
+      </w:pPr>
+      <w:r>
+        <w:rPr>
+          <w:rFonts w:ascii="Bookman Old Style" w:hAnsi="Bookman Old Style" w:cs="Times New Roman"/>
+          <w:sz w:val="24"/>
+          <w:szCs w:val="24"/>
+        </w:rPr>
+        <w:t>Input:</w:t>
+      </w:r>
+      <w:r>
+        <w:rPr>
+          <w:rFonts w:ascii="Bookman Old Style" w:hAnsi="Bookman Old Style" w:cs="Times New Roman"/>
+          <w:sz w:val="24"/>
+          <w:szCs w:val="24"/>
+        </w:rPr>
+        <w:t xml:space="preserve"> input username and password</w:t>
+      </w:r>
+    </w:p>
+    <w:p>
+      <w:pPr>
+        <w:spacing w:line="240" w:lineRule="auto"/>
+        <w:rPr>
+          <w:rFonts w:ascii="Bookman Old Style" w:hAnsi="Bookman Old Style" w:cs="Times New Roman"/>
+          <w:sz w:val="24"/>
+          <w:szCs w:val="24"/>
+        </w:rPr>
+      </w:pPr>
+      <w:r>
+        <w:rPr>
+          <w:rFonts w:ascii="Bookman Old Style" w:hAnsi="Bookman Old Style" w:cs="Times New Roman"/>
+          <w:sz w:val="24"/>
+          <w:szCs w:val="24"/>
+        </w:rPr>
+        <w:t>Output:</w:t>
+      </w:r>
+      <w:r>
+        <w:rPr>
+          <w:rFonts w:ascii="Bookman Old Style" w:hAnsi="Bookman Old Style" w:cs="Times New Roman"/>
+          <w:sz w:val="24"/>
+          <w:szCs w:val="24"/>
+        </w:rPr>
+        <w:t xml:space="preserve"> select statement is queried and retrieved.  Compare if the information are matching.  If matching, then client can see their view.  If </w:t>
+      </w:r>
+      <w:r>
+        <w:rPr>
+          <w:rFonts w:ascii="Bookman Old Style" w:hAnsi="Bookman Old Style" w:cs="Times New Roman"/>
+          <w:sz w:val="24"/>
+          <w:szCs w:val="24"/>
+        </w:rPr>
+        <w:lastRenderedPageBreak/>
+        <w:t>the information is not matching, client will be redirected to entering username and password.</w:t>
+      </w:r>
+    </w:p>
+    <w:p>
+      <w:pPr>
+        <w:spacing w:line="240" w:lineRule="auto"/>
+        <w:rPr>
+          <w:rFonts w:ascii="Bookman Old Style" w:hAnsi="Bookman Old Style" w:cs="Times New Roman"/>
+          <w:b/>
+          <w:sz w:val="24"/>
+          <w:szCs w:val="24"/>
+        </w:rPr>
+      </w:pPr>
+      <w:r>
+        <w:rPr>
+          <w:rFonts w:ascii="Bookman Old Style" w:hAnsi="Bookman Old Style" w:cs="Times New Roman"/>
+          <w:b/>
+          <w:sz w:val="24"/>
+          <w:szCs w:val="24"/>
+        </w:rPr>
+        <w:t>Case7: Client signs out</w:t>
+      </w:r>
+    </w:p>
+    <w:p>
+      <w:pPr>
+        <w:spacing w:line="240" w:lineRule="auto"/>
+        <w:rPr>
+          <w:rFonts w:ascii="Bookman Old Style" w:hAnsi="Bookman Old Style" w:cs="Times New Roman"/>
+          <w:sz w:val="24"/>
+          <w:szCs w:val="24"/>
+        </w:rPr>
+      </w:pPr>
+      <w:r>
+        <w:rPr>
+          <w:rFonts w:ascii="Bookman Old Style" w:hAnsi="Bookman Old Style" w:cs="Times New Roman"/>
+          <w:sz w:val="24"/>
+          <w:szCs w:val="24"/>
+        </w:rPr>
+        <w:t>Input:</w:t>
+      </w:r>
+      <w:r>
+        <w:rPr>
+          <w:rFonts w:ascii="Bookman Old Style" w:hAnsi="Bookman Old Style" w:cs="Times New Roman"/>
+          <w:sz w:val="24"/>
+          <w:szCs w:val="24"/>
+        </w:rPr>
+        <w:t xml:space="preserve"> click the sign-out button</w:t>
+      </w:r>
+    </w:p>
+    <w:p>
+      <w:pPr>
+        <w:spacing w:line="240" w:lineRule="auto"/>
+        <w:rPr>
+          <w:rFonts w:ascii="Bookman Old Style" w:hAnsi="Bookman Old Style" w:cs="Times New Roman"/>
+          <w:sz w:val="24"/>
+          <w:szCs w:val="24"/>
+        </w:rPr>
+      </w:pPr>
+      <w:r>
+        <w:rPr>
+          <w:rFonts w:ascii="Bookman Old Style" w:hAnsi="Bookman Old Style" w:cs="Times New Roman"/>
+          <w:sz w:val="24"/>
+          <w:szCs w:val="24"/>
+        </w:rPr>
+        <w:t>Output:</w:t>
+      </w:r>
+      <w:r>
+        <w:rPr>
+          <w:rFonts w:ascii="Bookman Old Style" w:hAnsi="Bookman Old Style" w:cs="Times New Roman"/>
+          <w:sz w:val="24"/>
+          <w:szCs w:val="24"/>
+        </w:rPr>
+        <w:t xml:space="preserve"> closes the view and bring back the regular view which can only search and view basic information</w:t>
+      </w:r>
+      <w:r>
+        <w:rPr>
+          <w:rFonts w:ascii="Bookman Old Style" w:hAnsi="Bookman Old Style" w:cs="Times New Roman"/>
+          <w:sz w:val="24"/>
+          <w:szCs w:val="24"/>
+        </w:rPr>
+        <w:t>.</w:t>
+      </w:r>
+    </w:p>
+    <w:p>
+      <w:pPr>
+        <w:spacing w:line="240" w:lineRule="auto"/>
+        <w:rPr>
+          <w:rFonts w:ascii="Bookman Old Style" w:hAnsi="Bookman Old Style" w:cs="Times New Roman"/>
+          <w:b/>
+          <w:sz w:val="24"/>
+          <w:szCs w:val="24"/>
+        </w:rPr>
+      </w:pPr>
+      <w:r>
+        <w:rPr>
+          <w:rFonts w:ascii="Bookman Old Style" w:hAnsi="Bookman Old Style" w:cs="Times New Roman"/>
+          <w:b/>
+          <w:sz w:val="24"/>
+          <w:szCs w:val="24"/>
+        </w:rPr>
+        <w:t>Case8:</w:t>
+      </w:r>
+      <w:r>
+        <w:rPr>
+          <w:rFonts w:ascii="Bookman Old Style" w:hAnsi="Bookman Old Style" w:cs="Times New Roman"/>
+          <w:b/>
+          <w:sz w:val="24"/>
+          <w:szCs w:val="24"/>
+        </w:rPr>
+        <w:t xml:space="preserve"> Client sings up</w:t>
+      </w:r>
+    </w:p>
+    <w:p>
+      <w:pPr>
+        <w:spacing w:line="240" w:lineRule="auto"/>
+        <w:rPr>
+          <w:rFonts w:ascii="Bookman Old Style" w:hAnsi="Bookman Old Style" w:cs="Times New Roman"/>
+          <w:sz w:val="24"/>
+          <w:szCs w:val="24"/>
+        </w:rPr>
+      </w:pPr>
+      <w:r>
+        <w:rPr>
+          <w:rFonts w:ascii="Bookman Old Style" w:hAnsi="Bookman Old Style" w:cs="Times New Roman"/>
+          <w:sz w:val="24"/>
+          <w:szCs w:val="24"/>
+        </w:rPr>
+        <w:t>Input: sign up process by providing username, first name, last name, password, repeated password, sex, age.</w:t>
+      </w:r>
+    </w:p>
+    <w:p>
+      <w:pPr>
+        <w:spacing w:line="240" w:lineRule="auto"/>
+        <w:rPr>
+          <w:rFonts w:ascii="Bookman Old Style" w:hAnsi="Bookman Old Style" w:cs="Times New Roman"/>
+          <w:sz w:val="24"/>
+          <w:szCs w:val="24"/>
+        </w:rPr>
+      </w:pPr>
+      <w:r>
+        <w:rPr>
+          <w:rFonts w:ascii="Bookman Old Style" w:hAnsi="Bookman Old Style" w:cs="Times New Roman"/>
+          <w:sz w:val="24"/>
+          <w:szCs w:val="24"/>
+        </w:rPr>
+        <w:t>Output:</w:t>
+      </w:r>
+      <w:r>
+        <w:rPr>
+          <w:rFonts w:ascii="Bookman Old Style" w:hAnsi="Bookman Old Style" w:cs="Times New Roman"/>
+          <w:sz w:val="24"/>
+          <w:szCs w:val="24"/>
+        </w:rPr>
+        <w:t xml:space="preserve"> insert into the Client table and made all right available to the client table.  Client will be able to view certain things as well as update tables. Cannot create tables or alter changes on the database.</w:t>
+      </w:r>
+    </w:p>
+    <w:p>
+      <w:pPr>
+        <w:spacing w:line="240" w:lineRule="auto"/>
+        <w:rPr>
+          <w:rFonts w:ascii="Bookman Old Style" w:hAnsi="Bookman Old Style" w:cs="Times New Roman"/>
+          <w:b/>
+          <w:sz w:val="24"/>
+          <w:szCs w:val="24"/>
+        </w:rPr>
+      </w:pPr>
+      <w:r>
+        <w:rPr>
+          <w:rFonts w:ascii="Bookman Old Style" w:hAnsi="Bookman Old Style" w:cs="Times New Roman"/>
+          <w:b/>
+          <w:sz w:val="24"/>
+          <w:szCs w:val="24"/>
+        </w:rPr>
+        <w:t>Case 9: client updates review</w:t>
+      </w:r>
+    </w:p>
+    <w:p>
+      <w:pPr>
+        <w:spacing w:line="240" w:lineRule="auto"/>
+        <w:rPr>
+          <w:rFonts w:ascii="Bookman Old Style" w:hAnsi="Bookman Old Style" w:cs="Times New Roman"/>
+          <w:sz w:val="24"/>
+          <w:szCs w:val="24"/>
+        </w:rPr>
+      </w:pPr>
+      <w:r>
+        <w:rPr>
+          <w:rFonts w:ascii="Bookman Old Style" w:hAnsi="Bookman Old Style" w:cs="Times New Roman"/>
+          <w:sz w:val="24"/>
+          <w:szCs w:val="24"/>
+        </w:rPr>
+        <w:t>Input:</w:t>
+      </w:r>
+      <w:r>
+        <w:rPr>
+          <w:rFonts w:ascii="Bookman Old Style" w:hAnsi="Bookman Old Style" w:cs="Times New Roman"/>
+          <w:sz w:val="24"/>
+          <w:szCs w:val="24"/>
+        </w:rPr>
+        <w:t xml:space="preserve"> writes a review in the provided textbox and then </w:t>
+      </w:r>
+    </w:p>
+    <w:p>
+      <w:pPr>
+        <w:spacing w:line="240" w:lineRule="auto"/>
+        <w:rPr>
+          <w:rFonts w:ascii="Bookman Old Style" w:hAnsi="Bookman Old Style" w:cs="Times New Roman"/>
+          <w:sz w:val="24"/>
+          <w:szCs w:val="24"/>
+        </w:rPr>
+      </w:pPr>
+      <w:r>
+        <w:rPr>
+          <w:rFonts w:ascii="Bookman Old Style" w:hAnsi="Bookman Old Style" w:cs="Times New Roman"/>
+          <w:sz w:val="24"/>
+          <w:szCs w:val="24"/>
+        </w:rPr>
+        <w:t>Output:</w:t>
+      </w:r>
+      <w:r>
+        <w:rPr>
+          <w:rFonts w:ascii="Bookman Old Style" w:hAnsi="Bookman Old Style" w:cs="Times New Roman"/>
+          <w:sz w:val="24"/>
+          <w:szCs w:val="24"/>
+        </w:rPr>
+        <w:t xml:space="preserve"> insert the review into the review table and change the rank if effected.</w:t>
+      </w:r>
+    </w:p>
+    <w:p>
+      <w:pPr>
+        <w:spacing w:line="240" w:lineRule="auto"/>
+        <w:rPr>
+          <w:rFonts w:ascii="Bookman Old Style" w:hAnsi="Bookman Old Style" w:cs="Times New Roman"/>
+          <w:b/>
+          <w:sz w:val="24"/>
+          <w:szCs w:val="24"/>
+        </w:rPr>
+      </w:pPr>
+      <w:r>
+        <w:rPr>
+          <w:rFonts w:ascii="Bookman Old Style" w:hAnsi="Bookman Old Style" w:cs="Times New Roman"/>
+          <w:b/>
+          <w:sz w:val="24"/>
+          <w:szCs w:val="24"/>
+        </w:rPr>
+        <w:t>Case 10: client updates rating for medicine</w:t>
+      </w:r>
+    </w:p>
+    <w:p>
+      <w:pPr>
+        <w:spacing w:line="240" w:lineRule="auto"/>
+        <w:rPr>
+          <w:rFonts w:ascii="Bookman Old Style" w:hAnsi="Bookman Old Style" w:cs="Times New Roman"/>
+          <w:sz w:val="24"/>
+          <w:szCs w:val="24"/>
+        </w:rPr>
+      </w:pPr>
+      <w:r>
+        <w:rPr>
+          <w:rFonts w:ascii="Bookman Old Style" w:hAnsi="Bookman Old Style" w:cs="Times New Roman"/>
+          <w:sz w:val="24"/>
+          <w:szCs w:val="24"/>
+        </w:rPr>
+        <w:t>Input:</w:t>
+      </w:r>
+      <w:r>
+        <w:rPr>
+          <w:rFonts w:ascii="Bookman Old Style" w:hAnsi="Bookman Old Style" w:cs="Times New Roman"/>
+          <w:sz w:val="24"/>
+          <w:szCs w:val="24"/>
+        </w:rPr>
+        <w:t xml:space="preserve"> input the number of starts in the textbox</w:t>
+      </w:r>
+    </w:p>
+    <w:p>
+      <w:pPr>
+        <w:spacing w:line="240" w:lineRule="auto"/>
+        <w:rPr>
+          <w:rFonts w:ascii="Bookman Old Style" w:hAnsi="Bookman Old Style" w:cs="Times New Roman"/>
+          <w:sz w:val="24"/>
+          <w:szCs w:val="24"/>
+        </w:rPr>
+      </w:pPr>
+      <w:r>
+        <w:rPr>
+          <w:rFonts w:ascii="Bookman Old Style" w:hAnsi="Bookman Old Style" w:cs="Times New Roman"/>
+          <w:sz w:val="24"/>
+          <w:szCs w:val="24"/>
+        </w:rPr>
+        <w:t>Output:</w:t>
+      </w:r>
+      <w:r>
+        <w:rPr>
+          <w:rFonts w:ascii="Bookman Old Style" w:hAnsi="Bookman Old Style" w:cs="Times New Roman"/>
+          <w:sz w:val="24"/>
+          <w:szCs w:val="24"/>
+        </w:rPr>
+        <w:t xml:space="preserve"> goes to the review table and update the ranking either by higher or lower.  This effects its status based on the number of starts it has</w:t>
+      </w:r>
+    </w:p>
+    <w:p>
+      <w:pPr>
+        <w:spacing w:line="240" w:lineRule="auto"/>
+        <w:rPr>
+          <w:rFonts w:ascii="Bookman Old Style" w:hAnsi="Bookman Old Style" w:cs="Times New Roman"/>
+          <w:b/>
+          <w:sz w:val="24"/>
+          <w:szCs w:val="24"/>
+        </w:rPr>
+      </w:pPr>
+      <w:r>
+        <w:rPr>
+          <w:rFonts w:ascii="Bookman Old Style" w:hAnsi="Bookman Old Style" w:cs="Times New Roman"/>
+          <w:b/>
+          <w:sz w:val="24"/>
+          <w:szCs w:val="24"/>
+        </w:rPr>
+        <w:t>Case 11: client update the table board for prices</w:t>
+      </w:r>
+    </w:p>
+    <w:p>
+      <w:pPr>
+        <w:spacing w:line="240" w:lineRule="auto"/>
+        <w:rPr>
+          <w:rFonts w:ascii="Bookman Old Style" w:hAnsi="Bookman Old Style" w:cs="Times New Roman"/>
+          <w:sz w:val="24"/>
+          <w:szCs w:val="24"/>
+        </w:rPr>
+      </w:pPr>
+      <w:r>
+        <w:rPr>
+          <w:rFonts w:ascii="Bookman Old Style" w:hAnsi="Bookman Old Style" w:cs="Times New Roman"/>
+          <w:sz w:val="24"/>
+          <w:szCs w:val="24"/>
+        </w:rPr>
+        <w:t>Input:</w:t>
+      </w:r>
+      <w:r>
+        <w:rPr>
+          <w:rFonts w:ascii="Bookman Old Style" w:hAnsi="Bookman Old Style" w:cs="Times New Roman"/>
+          <w:sz w:val="24"/>
+          <w:szCs w:val="24"/>
+        </w:rPr>
+        <w:t xml:space="preserve"> input a new price for a medicine.</w:t>
+      </w:r>
+    </w:p>
+    <w:p>
+      <w:pPr>
+        <w:spacing w:line="240" w:lineRule="auto"/>
+        <w:rPr>
+          <w:rFonts w:ascii="Bookman Old Style" w:hAnsi="Bookman Old Style" w:cs="Times New Roman"/>
+          <w:sz w:val="24"/>
+          <w:szCs w:val="24"/>
+        </w:rPr>
+      </w:pPr>
+      <w:r>
+        <w:rPr>
+          <w:rFonts w:ascii="Bookman Old Style" w:hAnsi="Bookman Old Style" w:cs="Times New Roman"/>
+          <w:sz w:val="24"/>
+          <w:szCs w:val="24"/>
+        </w:rPr>
+        <w:t>Output:</w:t>
+      </w:r>
+      <w:r>
+        <w:rPr>
+          <w:rFonts w:ascii="Bookman Old Style" w:hAnsi="Bookman Old Style" w:cs="Times New Roman"/>
+          <w:sz w:val="24"/>
+          <w:szCs w:val="24"/>
+        </w:rPr>
+        <w:t xml:space="preserve"> database returns an error because client do not have the right to change this type of specification</w:t>
+      </w:r>
+    </w:p>
+    <w:p>
+      <w:pPr>
+        <w:spacing w:line="240" w:lineRule="auto"/>
+        <w:rPr>
+          <w:rFonts w:ascii="Bookman Old Style" w:hAnsi="Bookman Old Style" w:cs="Times New Roman"/>
+          <w:b/>
+          <w:sz w:val="24"/>
+          <w:szCs w:val="24"/>
+        </w:rPr>
+      </w:pPr>
+      <w:r>
+        <w:rPr>
+          <w:rFonts w:ascii="Bookman Old Style" w:hAnsi="Bookman Old Style" w:cs="Times New Roman"/>
+          <w:b/>
+          <w:sz w:val="24"/>
+          <w:szCs w:val="24"/>
+        </w:rPr>
+        <w:t>Case 12: Administrator log on</w:t>
+      </w:r>
+    </w:p>
+    <w:p>
+      <w:pPr>
+        <w:spacing w:line="240" w:lineRule="auto"/>
+        <w:rPr>
+          <w:rFonts w:ascii="Bookman Old Style" w:hAnsi="Bookman Old Style" w:cs="Times New Roman"/>
+          <w:sz w:val="24"/>
+          <w:szCs w:val="24"/>
+        </w:rPr>
+      </w:pPr>
+      <w:r>
+        <w:rPr>
+          <w:rFonts w:ascii="Bookman Old Style" w:hAnsi="Bookman Old Style" w:cs="Times New Roman"/>
+          <w:sz w:val="24"/>
+          <w:szCs w:val="24"/>
+        </w:rPr>
+        <w:t>Input:</w:t>
+      </w:r>
+      <w:r>
+        <w:rPr>
+          <w:rFonts w:ascii="Bookman Old Style" w:hAnsi="Bookman Old Style" w:cs="Times New Roman"/>
+          <w:sz w:val="24"/>
+          <w:szCs w:val="24"/>
+        </w:rPr>
+        <w:t xml:space="preserve"> input username and password</w:t>
+      </w:r>
+    </w:p>
+    <w:p>
+      <w:pPr>
+        <w:spacing w:line="240" w:lineRule="auto"/>
+        <w:rPr>
+          <w:rFonts w:ascii="Bookman Old Style" w:hAnsi="Bookman Old Style" w:cs="Times New Roman"/>
+          <w:sz w:val="24"/>
+          <w:szCs w:val="24"/>
+        </w:rPr>
+      </w:pPr>
+      <w:r>
+        <w:rPr>
+          <w:rFonts w:ascii="Bookman Old Style" w:hAnsi="Bookman Old Style" w:cs="Times New Roman"/>
+          <w:sz w:val="24"/>
+          <w:szCs w:val="24"/>
+        </w:rPr>
+        <w:t>Output:</w:t>
+      </w:r>
+      <w:r>
+        <w:rPr>
+          <w:rFonts w:ascii="Bookman Old Style" w:hAnsi="Bookman Old Style" w:cs="Times New Roman"/>
+          <w:sz w:val="24"/>
+          <w:szCs w:val="24"/>
+        </w:rPr>
+        <w:t xml:space="preserve"> </w:t>
+      </w:r>
+      <w:r>
+        <w:rPr>
+          <w:rFonts w:ascii="Bookman Old Style" w:hAnsi="Bookman Old Style" w:cs="Times New Roman"/>
+          <w:sz w:val="24"/>
+          <w:szCs w:val="24"/>
+        </w:rPr>
+        <w:t>Administrator will be queried and see if his information matches.  If matches, view will be changed and Admin can change anything due to all rights given.</w:t>
+      </w:r>
+    </w:p>
+    <w:p>
+      <w:pPr>
+        <w:spacing w:line="240" w:lineRule="auto"/>
+        <w:rPr>
+          <w:rFonts w:ascii="Bookman Old Style" w:hAnsi="Bookman Old Style" w:cs="Times New Roman"/>
+          <w:b/>
+          <w:sz w:val="24"/>
+          <w:szCs w:val="24"/>
+        </w:rPr>
+      </w:pPr>
+      <w:r>
+        <w:rPr>
+          <w:rFonts w:ascii="Bookman Old Style" w:hAnsi="Bookman Old Style" w:cs="Times New Roman"/>
+          <w:b/>
+          <w:sz w:val="24"/>
+          <w:szCs w:val="24"/>
+        </w:rPr>
+        <w:t xml:space="preserve">Case </w:t>
+      </w:r>
+      <w:r>
+        <w:rPr>
+          <w:rFonts w:ascii="Bookman Old Style" w:hAnsi="Bookman Old Style" w:cs="Times New Roman"/>
+          <w:b/>
+          <w:sz w:val="24"/>
+          <w:szCs w:val="24"/>
+        </w:rPr>
+        <w:t>13</w:t>
+      </w:r>
+      <w:r>
+        <w:rPr>
+          <w:rFonts w:ascii="Bookman Old Style" w:hAnsi="Bookman Old Style" w:cs="Times New Roman"/>
+          <w:b/>
+          <w:sz w:val="24"/>
+          <w:szCs w:val="24"/>
+        </w:rPr>
+        <w:t>:</w:t>
+      </w:r>
+      <w:r>
+        <w:rPr>
+          <w:rFonts w:ascii="Bookman Old Style" w:hAnsi="Bookman Old Style" w:cs="Times New Roman"/>
+          <w:b/>
+          <w:sz w:val="24"/>
+          <w:szCs w:val="24"/>
+        </w:rPr>
+        <w:t xml:space="preserve"> Administrator logs out</w:t>
+      </w:r>
+    </w:p>
+    <w:p>
+      <w:pPr>
+        <w:spacing w:line="240" w:lineRule="auto"/>
+        <w:rPr>
+          <w:rFonts w:ascii="Bookman Old Style" w:hAnsi="Bookman Old Style" w:cs="Times New Roman"/>
+          <w:sz w:val="24"/>
+          <w:szCs w:val="24"/>
+        </w:rPr>
+      </w:pPr>
+      <w:r>
+        <w:rPr>
+          <w:rFonts w:ascii="Bookman Old Style" w:hAnsi="Bookman Old Style" w:cs="Times New Roman"/>
+          <w:sz w:val="24"/>
+          <w:szCs w:val="24"/>
+        </w:rPr>
+        <w:lastRenderedPageBreak/>
+        <w:t>Input:</w:t>
+      </w:r>
+      <w:r>
+        <w:rPr>
+          <w:rFonts w:ascii="Bookman Old Style" w:hAnsi="Bookman Old Style" w:cs="Times New Roman"/>
+          <w:sz w:val="24"/>
+          <w:szCs w:val="24"/>
+        </w:rPr>
+        <w:t xml:space="preserve"> clicks sign out</w:t>
+      </w:r>
+    </w:p>
+    <w:p>
+      <w:pPr>
+        <w:spacing w:line="240" w:lineRule="auto"/>
+        <w:rPr>
+          <w:rFonts w:ascii="Bookman Old Style" w:hAnsi="Bookman Old Style" w:cs="Times New Roman"/>
+          <w:sz w:val="24"/>
+          <w:szCs w:val="24"/>
+        </w:rPr>
+      </w:pPr>
+      <w:r>
+        <w:rPr>
+          <w:rFonts w:ascii="Bookman Old Style" w:hAnsi="Bookman Old Style" w:cs="Times New Roman"/>
+          <w:sz w:val="24"/>
+          <w:szCs w:val="24"/>
+        </w:rPr>
+        <w:t>Output:</w:t>
+      </w:r>
+      <w:r>
+        <w:rPr>
+          <w:rFonts w:ascii="Bookman Old Style" w:hAnsi="Bookman Old Style" w:cs="Times New Roman"/>
+          <w:sz w:val="24"/>
+          <w:szCs w:val="24"/>
+        </w:rPr>
+        <w:t xml:space="preserve"> Administrator view will be close, return back to sign in mode.</w:t>
+      </w:r>
+    </w:p>
+    <w:p>
+      <w:pPr>
+        <w:spacing w:line="240" w:lineRule="auto"/>
+        <w:rPr>
+          <w:rFonts w:ascii="Bookman Old Style" w:hAnsi="Bookman Old Style" w:cs="Times New Roman"/>
+          <w:b/>
+          <w:sz w:val="24"/>
+          <w:szCs w:val="24"/>
+        </w:rPr>
+      </w:pPr>
+      <w:r>
+        <w:rPr>
+          <w:rFonts w:ascii="Bookman Old Style" w:hAnsi="Bookman Old Style" w:cs="Times New Roman"/>
+          <w:b/>
+          <w:sz w:val="24"/>
+          <w:szCs w:val="24"/>
+        </w:rPr>
+        <w:t xml:space="preserve">Case </w:t>
+      </w:r>
+      <w:r>
+        <w:rPr>
+          <w:rFonts w:ascii="Bookman Old Style" w:hAnsi="Bookman Old Style" w:cs="Times New Roman"/>
+          <w:b/>
+          <w:sz w:val="24"/>
+          <w:szCs w:val="24"/>
+        </w:rPr>
+        <w:t>14</w:t>
+      </w:r>
+      <w:r>
+        <w:rPr>
+          <w:rFonts w:ascii="Bookman Old Style" w:hAnsi="Bookman Old Style" w:cs="Times New Roman"/>
+          <w:b/>
+          <w:sz w:val="24"/>
+          <w:szCs w:val="24"/>
+        </w:rPr>
+        <w:t>:</w:t>
+      </w:r>
+      <w:r>
+        <w:rPr>
+          <w:rFonts w:ascii="Bookman Old Style" w:hAnsi="Bookman Old Style" w:cs="Times New Roman"/>
+          <w:b/>
+          <w:sz w:val="24"/>
+          <w:szCs w:val="24"/>
+        </w:rPr>
+        <w:t xml:space="preserve"> Administrator deletes a table</w:t>
+      </w:r>
+    </w:p>
+    <w:p>
+      <w:pPr>
+        <w:spacing w:line="240" w:lineRule="auto"/>
+        <w:rPr>
+          <w:rFonts w:ascii="Bookman Old Style" w:hAnsi="Bookman Old Style" w:cs="Times New Roman"/>
+          <w:sz w:val="24"/>
+          <w:szCs w:val="24"/>
+        </w:rPr>
+      </w:pPr>
+      <w:r>
+        <w:rPr>
+          <w:rFonts w:ascii="Bookman Old Style" w:hAnsi="Bookman Old Style" w:cs="Times New Roman"/>
+          <w:sz w:val="24"/>
+          <w:szCs w:val="24"/>
+        </w:rPr>
+        <w:t>Input:</w:t>
+      </w:r>
+      <w:r>
+        <w:rPr>
+          <w:rFonts w:ascii="Bookman Old Style" w:hAnsi="Bookman Old Style" w:cs="Times New Roman"/>
+          <w:sz w:val="24"/>
+          <w:szCs w:val="24"/>
+        </w:rPr>
+        <w:t xml:space="preserve"> inputs delete a specific table</w:t>
+      </w:r>
+    </w:p>
+    <w:p>
+      <w:pPr>
+        <w:spacing w:line="240" w:lineRule="auto"/>
+        <w:rPr>
+          <w:rFonts w:ascii="Bookman Old Style" w:hAnsi="Bookman Old Style" w:cs="Times New Roman"/>
+          <w:sz w:val="24"/>
+          <w:szCs w:val="24"/>
+        </w:rPr>
+      </w:pPr>
+      <w:r>
+        <w:rPr>
+          <w:rFonts w:ascii="Bookman Old Style" w:hAnsi="Bookman Old Style" w:cs="Times New Roman"/>
+          <w:sz w:val="24"/>
+          <w:szCs w:val="24"/>
+        </w:rPr>
+        <w:t>Output:</w:t>
+      </w:r>
+      <w:r>
+        <w:rPr>
+          <w:rFonts w:ascii="Bookman Old Style" w:hAnsi="Bookman Old Style" w:cs="Times New Roman"/>
+          <w:sz w:val="24"/>
+          <w:szCs w:val="24"/>
+        </w:rPr>
+        <w:t xml:space="preserve"> database query the statement as </w:t>
+      </w:r>
+      <w:r>
+        <w:rPr>
+          <w:rFonts w:ascii="Consolas" w:hAnsi="Consolas" w:cs="Consolas"/>
+          <w:color w:val="000000"/>
+          <w:shd w:val="clear" w:color="auto" w:fill="FFFFFF"/>
+        </w:rPr>
+        <w:t>"DELETE FROM medical Database WHERE table = “specific table”</w:t>
+      </w:r>
+      <w:r>
+        <w:rPr>
+          <w:rFonts w:ascii="Consolas" w:hAnsi="Consolas" w:cs="Consolas"/>
+          <w:color w:val="000000"/>
+          <w:shd w:val="clear" w:color="auto" w:fill="FFFFFF"/>
+        </w:rPr>
+        <w:t>"</w:t>
+      </w:r>
+      <w:r>
+        <w:rPr>
+          <w:rFonts w:ascii="Consolas" w:hAnsi="Consolas" w:cs="Consolas"/>
+          <w:color w:val="000000"/>
+          <w:shd w:val="clear" w:color="auto" w:fill="FFFFFF"/>
+        </w:rPr>
+        <w:t>. Then the table will be deleted and return a successful answer.</w:t>
+      </w:r>
+    </w:p>
+    <w:p>
+      <w:pPr>
+        <w:spacing w:line="240" w:lineRule="auto"/>
+        <w:rPr>
+          <w:rFonts w:ascii="Bookman Old Style" w:hAnsi="Bookman Old Style" w:cs="Times New Roman"/>
+          <w:b/>
+          <w:sz w:val="24"/>
+          <w:szCs w:val="24"/>
+        </w:rPr>
+      </w:pPr>
+      <w:r>
+        <w:rPr>
+          <w:rFonts w:ascii="Bookman Old Style" w:hAnsi="Bookman Old Style" w:cs="Times New Roman"/>
+          <w:b/>
+          <w:sz w:val="24"/>
+          <w:szCs w:val="24"/>
+        </w:rPr>
+        <w:t xml:space="preserve">Case </w:t>
+      </w:r>
+      <w:r>
+        <w:rPr>
+          <w:rFonts w:ascii="Bookman Old Style" w:hAnsi="Bookman Old Style" w:cs="Times New Roman"/>
+          <w:b/>
+          <w:sz w:val="24"/>
+          <w:szCs w:val="24"/>
+        </w:rPr>
+        <w:t>15</w:t>
+      </w:r>
+      <w:r>
+        <w:rPr>
+          <w:rFonts w:ascii="Bookman Old Style" w:hAnsi="Bookman Old Style" w:cs="Times New Roman"/>
+          <w:b/>
+          <w:sz w:val="24"/>
+          <w:szCs w:val="24"/>
+        </w:rPr>
+        <w:t>:</w:t>
+      </w:r>
+      <w:r>
+        <w:rPr>
+          <w:rFonts w:ascii="Bookman Old Style" w:hAnsi="Bookman Old Style" w:cs="Times New Roman"/>
+          <w:b/>
+          <w:sz w:val="24"/>
+          <w:szCs w:val="24"/>
+        </w:rPr>
+        <w:t xml:space="preserve"> Administrator creates a new table</w:t>
+      </w:r>
+    </w:p>
+    <w:p>
+      <w:pPr>
+        <w:spacing w:line="240" w:lineRule="auto"/>
+        <w:rPr>
+          <w:rFonts w:ascii="Bookman Old Style" w:hAnsi="Bookman Old Style" w:cs="Times New Roman"/>
+          <w:sz w:val="24"/>
+          <w:szCs w:val="24"/>
+        </w:rPr>
+      </w:pPr>
+      <w:r>
+        <w:rPr>
+          <w:rFonts w:ascii="Bookman Old Style" w:hAnsi="Bookman Old Style" w:cs="Times New Roman"/>
+          <w:sz w:val="24"/>
+          <w:szCs w:val="24"/>
+        </w:rPr>
+        <w:t>Input:</w:t>
+      </w:r>
+      <w:r>
+        <w:rPr>
+          <w:rFonts w:ascii="Bookman Old Style" w:hAnsi="Bookman Old Style" w:cs="Times New Roman"/>
+          <w:sz w:val="24"/>
+          <w:szCs w:val="24"/>
+        </w:rPr>
+        <w:t xml:space="preserve"> create a new table by giving the entities of the table such as the type of information it can hold.</w:t>
+      </w:r>
+    </w:p>
+    <w:p>
+      <w:pPr>
+        <w:spacing w:line="240" w:lineRule="auto"/>
+        <w:rPr>
+          <w:rFonts w:ascii="Bookman Old Style" w:hAnsi="Bookman Old Style" w:cs="Times New Roman"/>
+          <w:sz w:val="24"/>
+          <w:szCs w:val="24"/>
+        </w:rPr>
+      </w:pPr>
+      <w:r>
+        <w:rPr>
+          <w:rFonts w:ascii="Bookman Old Style" w:hAnsi="Bookman Old Style" w:cs="Times New Roman"/>
+          <w:sz w:val="24"/>
+          <w:szCs w:val="24"/>
+        </w:rPr>
+        <w:t>Output:</w:t>
+      </w:r>
+    </w:p>
+    <w:p>
+      <w:pPr>
+        <w:spacing w:line="240" w:lineRule="auto"/>
+        <w:rPr>
+          <w:rFonts w:ascii="Bookman Old Style" w:hAnsi="Bookman Old Style" w:cs="Times New Roman"/>
+          <w:b/>
+          <w:sz w:val="24"/>
+          <w:szCs w:val="24"/>
+        </w:rPr>
+      </w:pPr>
+      <w:r>
+        <w:rPr>
+          <w:rFonts w:ascii="Bookman Old Style" w:hAnsi="Bookman Old Style" w:cs="Times New Roman"/>
+          <w:b/>
+          <w:sz w:val="24"/>
+          <w:szCs w:val="24"/>
+        </w:rPr>
+        <w:t>Case 1</w:t>
+      </w:r>
+      <w:r>
+        <w:rPr>
+          <w:rFonts w:ascii="Bookman Old Style" w:hAnsi="Bookman Old Style" w:cs="Times New Roman"/>
+          <w:b/>
+          <w:sz w:val="24"/>
+          <w:szCs w:val="24"/>
+        </w:rPr>
+        <w:t>6</w:t>
+      </w:r>
+      <w:r>
+        <w:rPr>
+          <w:rFonts w:ascii="Bookman Old Style" w:hAnsi="Bookman Old Style" w:cs="Times New Roman"/>
+          <w:b/>
+          <w:sz w:val="24"/>
+          <w:szCs w:val="24"/>
+        </w:rPr>
+        <w:t>:</w:t>
+      </w:r>
+      <w:r>
+        <w:rPr>
+          <w:rFonts w:ascii="Bookman Old Style" w:hAnsi="Bookman Old Style" w:cs="Times New Roman"/>
+          <w:b/>
+          <w:sz w:val="24"/>
+          <w:szCs w:val="24"/>
+        </w:rPr>
+        <w:t xml:space="preserve"> Administrator adds to the a table</w:t>
+      </w:r>
+    </w:p>
+    <w:p>
+      <w:pPr>
+        <w:spacing w:line="240" w:lineRule="auto"/>
+        <w:rPr>
+          <w:rFonts w:ascii="Bookman Old Style" w:hAnsi="Bookman Old Style" w:cs="Times New Roman"/>
+          <w:sz w:val="24"/>
+          <w:szCs w:val="24"/>
+        </w:rPr>
+      </w:pPr>
+      <w:r>
+        <w:rPr>
+          <w:rFonts w:ascii="Bookman Old Style" w:hAnsi="Bookman Old Style" w:cs="Times New Roman"/>
+          <w:sz w:val="24"/>
+          <w:szCs w:val="24"/>
+        </w:rPr>
+        <w:t>Input:</w:t>
+      </w:r>
+      <w:r>
+        <w:rPr>
+          <w:rFonts w:ascii="Bookman Old Style" w:hAnsi="Bookman Old Style" w:cs="Times New Roman"/>
+          <w:sz w:val="24"/>
+          <w:szCs w:val="24"/>
+        </w:rPr>
+        <w:t xml:space="preserve"> uses the insert data and specified which table to insert it to</w:t>
+      </w:r>
+    </w:p>
+    <w:p>
+      <w:pPr>
+        <w:spacing w:line="240" w:lineRule="auto"/>
+        <w:rPr>
+          <w:rFonts w:ascii="Bookman Old Style" w:hAnsi="Bookman Old Style" w:cs="Times New Roman"/>
+          <w:sz w:val="24"/>
+          <w:szCs w:val="24"/>
+        </w:rPr>
+      </w:pPr>
+      <w:r>
+        <w:rPr>
+          <w:rFonts w:ascii="Bookman Old Style" w:hAnsi="Bookman Old Style" w:cs="Times New Roman"/>
+          <w:sz w:val="24"/>
+          <w:szCs w:val="24"/>
+        </w:rPr>
+        <w:t>Output:</w:t>
+      </w:r>
+      <w:r>
+        <w:rPr>
+          <w:rFonts w:ascii="Bookman Old Style" w:hAnsi="Bookman Old Style" w:cs="Times New Roman"/>
+          <w:sz w:val="24"/>
+          <w:szCs w:val="24"/>
+        </w:rPr>
+        <w:t xml:space="preserve"> inserts new record on the table and return successful</w:t>
+      </w:r>
+    </w:p>
+    <w:p>
+      <w:pPr>
+        <w:spacing w:line="240" w:lineRule="auto"/>
+        <w:rPr>
+          <w:rFonts w:ascii="Bookman Old Style" w:hAnsi="Bookman Old Style" w:cs="Times New Roman"/>
+          <w:b/>
+          <w:sz w:val="24"/>
+          <w:szCs w:val="24"/>
+        </w:rPr>
+      </w:pPr>
+      <w:r>
+        <w:rPr>
+          <w:rFonts w:ascii="Bookman Old Style" w:hAnsi="Bookman Old Style" w:cs="Times New Roman"/>
+          <w:b/>
+          <w:sz w:val="24"/>
+          <w:szCs w:val="24"/>
+        </w:rPr>
+        <w:t>Case 1</w:t>
+      </w:r>
+      <w:r>
+        <w:rPr>
+          <w:rFonts w:ascii="Bookman Old Style" w:hAnsi="Bookman Old Style" w:cs="Times New Roman"/>
+          <w:b/>
+          <w:sz w:val="24"/>
+          <w:szCs w:val="24"/>
+        </w:rPr>
+        <w:t>7</w:t>
+      </w:r>
+      <w:r>
+        <w:rPr>
+          <w:rFonts w:ascii="Bookman Old Style" w:hAnsi="Bookman Old Style" w:cs="Times New Roman"/>
+          <w:b/>
+          <w:sz w:val="24"/>
+          <w:szCs w:val="24"/>
+        </w:rPr>
+        <w:t>:</w:t>
+      </w:r>
+      <w:r>
+        <w:rPr>
+          <w:rFonts w:ascii="Bookman Old Style" w:hAnsi="Bookman Old Style" w:cs="Times New Roman"/>
+          <w:b/>
+          <w:sz w:val="24"/>
+          <w:szCs w:val="24"/>
+        </w:rPr>
+        <w:t xml:space="preserve"> Administrator deletes a record from the database</w:t>
+      </w:r>
+    </w:p>
+    <w:p>
+      <w:pPr>
+        <w:spacing w:line="240" w:lineRule="auto"/>
+        <w:rPr>
+          <w:rFonts w:ascii="Bookman Old Style" w:hAnsi="Bookman Old Style" w:cs="Times New Roman"/>
+          <w:sz w:val="24"/>
+          <w:szCs w:val="24"/>
+        </w:rPr>
+      </w:pPr>
+      <w:r>
+        <w:rPr>
+          <w:rFonts w:ascii="Bookman Old Style" w:hAnsi="Bookman Old Style" w:cs="Times New Roman"/>
+          <w:sz w:val="24"/>
+          <w:szCs w:val="24"/>
+        </w:rPr>
+        <w:t>Input:</w:t>
+      </w:r>
+      <w:r>
+        <w:rPr>
+          <w:rFonts w:ascii="Bookman Old Style" w:hAnsi="Bookman Old Style" w:cs="Times New Roman"/>
+          <w:sz w:val="24"/>
+          <w:szCs w:val="24"/>
+        </w:rPr>
+        <w:t xml:space="preserve"> uses the delete method by providing the specific table, which data to delete.</w:t>
+      </w:r>
+    </w:p>
+    <w:p>
+      <w:pPr>
+        <w:spacing w:line="240" w:lineRule="auto"/>
+        <w:rPr>
+          <w:rFonts w:ascii="Bookman Old Style" w:hAnsi="Bookman Old Style" w:cs="Times New Roman"/>
+          <w:sz w:val="24"/>
+          <w:szCs w:val="24"/>
+        </w:rPr>
+      </w:pPr>
+      <w:r>
+        <w:rPr>
+          <w:rFonts w:ascii="Bookman Old Style" w:hAnsi="Bookman Old Style" w:cs="Times New Roman"/>
+          <w:sz w:val="24"/>
+          <w:szCs w:val="24"/>
+        </w:rPr>
+        <w:t>Output:</w:t>
+      </w:r>
+      <w:r>
+        <w:rPr>
+          <w:rFonts w:ascii="Bookman Old Style" w:hAnsi="Bookman Old Style" w:cs="Times New Roman"/>
+          <w:sz w:val="24"/>
+          <w:szCs w:val="24"/>
+        </w:rPr>
+        <w:t xml:space="preserve"> data is deleted based on specification and also return successful</w:t>
+      </w:r>
+    </w:p>
+    <w:p>
+      <w:pPr>
+        <w:spacing w:line="240" w:lineRule="auto"/>
+        <w:rPr>
+          <w:rFonts w:ascii="Bookman Old Style" w:hAnsi="Bookman Old Style" w:cs="Times New Roman"/>
+          <w:b/>
+          <w:sz w:val="24"/>
+          <w:szCs w:val="24"/>
+        </w:rPr>
+      </w:pPr>
+      <w:r>
+        <w:rPr>
+          <w:rFonts w:ascii="Bookman Old Style" w:hAnsi="Bookman Old Style" w:cs="Times New Roman"/>
+          <w:b/>
+          <w:sz w:val="24"/>
+          <w:szCs w:val="24"/>
+        </w:rPr>
+        <w:t xml:space="preserve">Case </w:t>
+      </w:r>
+      <w:r>
+        <w:rPr>
+          <w:rFonts w:ascii="Bookman Old Style" w:hAnsi="Bookman Old Style" w:cs="Times New Roman"/>
+          <w:b/>
+          <w:sz w:val="24"/>
+          <w:szCs w:val="24"/>
+        </w:rPr>
+        <w:t>18</w:t>
+      </w:r>
+      <w:r>
+        <w:rPr>
+          <w:rFonts w:ascii="Bookman Old Style" w:hAnsi="Bookman Old Style" w:cs="Times New Roman"/>
+          <w:b/>
+          <w:sz w:val="24"/>
+          <w:szCs w:val="24"/>
+        </w:rPr>
+        <w:t>:</w:t>
+      </w:r>
+      <w:r>
+        <w:rPr>
+          <w:rFonts w:ascii="Bookman Old Style" w:hAnsi="Bookman Old Style" w:cs="Times New Roman"/>
+          <w:b/>
+          <w:sz w:val="24"/>
+          <w:szCs w:val="24"/>
+        </w:rPr>
+        <w:t xml:space="preserve"> Administrator ask for average price of a drug from cities</w:t>
+      </w:r>
+    </w:p>
+    <w:p>
+      <w:pPr>
+        <w:spacing w:line="240" w:lineRule="auto"/>
+        <w:rPr>
+          <w:rFonts w:ascii="Bookman Old Style" w:hAnsi="Bookman Old Style" w:cs="Times New Roman"/>
+          <w:sz w:val="24"/>
+          <w:szCs w:val="24"/>
+        </w:rPr>
+      </w:pPr>
+      <w:r>
+        <w:rPr>
+          <w:rFonts w:ascii="Bookman Old Style" w:hAnsi="Bookman Old Style" w:cs="Times New Roman"/>
+          <w:sz w:val="24"/>
+          <w:szCs w:val="24"/>
+        </w:rPr>
+        <w:t>Input:</w:t>
+      </w:r>
+      <w:r>
+        <w:rPr>
+          <w:rFonts w:ascii="Bookman Old Style" w:hAnsi="Bookman Old Style" w:cs="Times New Roman"/>
+          <w:sz w:val="24"/>
+          <w:szCs w:val="24"/>
+        </w:rPr>
+        <w:t xml:space="preserve"> ask for average price for certain city</w:t>
+      </w:r>
+    </w:p>
+    <w:p>
+      <w:pPr>
+        <w:spacing w:line="240" w:lineRule="auto"/>
+        <w:rPr>
+          <w:rFonts w:ascii="Bookman Old Style" w:hAnsi="Bookman Old Style" w:cs="Times New Roman"/>
+          <w:sz w:val="24"/>
+          <w:szCs w:val="24"/>
+        </w:rPr>
+      </w:pPr>
+      <w:r>
+        <w:rPr>
+          <w:rFonts w:ascii="Bookman Old Style" w:hAnsi="Bookman Old Style" w:cs="Times New Roman"/>
+          <w:sz w:val="24"/>
+          <w:szCs w:val="24"/>
+        </w:rPr>
+        <w:t>O</w:t>
+      </w:r>
+      <w:r>
+        <w:rPr>
+          <w:rFonts w:ascii="Bookman Old Style" w:hAnsi="Bookman Old Style" w:cs="Times New Roman"/>
+          <w:sz w:val="24"/>
+          <w:szCs w:val="24"/>
+        </w:rPr>
+        <w:t>utput:</w:t>
+      </w:r>
+      <w:r>
+        <w:rPr>
+          <w:rFonts w:ascii="Bookman Old Style" w:hAnsi="Bookman Old Style" w:cs="Times New Roman"/>
+          <w:sz w:val="24"/>
+          <w:szCs w:val="24"/>
+        </w:rPr>
+        <w:t xml:space="preserve"> uses the sum to sum up prices for that city and bring back the average price on that city.</w:t>
+      </w:r>
+    </w:p>
+    <w:p>
+      <w:pPr>
+        <w:spacing w:line="240" w:lineRule="auto"/>
+        <w:rPr>
+          <w:rFonts w:ascii="Bookman Old Style" w:hAnsi="Bookman Old Style" w:cs="Times New Roman"/>
+          <w:sz w:val="24"/>
+          <w:szCs w:val="24"/>
+        </w:rPr>
+      </w:pPr>
+    </w:p>
+    <w:p>
+      <w:pPr>
+        <w:spacing w:line="240" w:lineRule="auto"/>
+        <w:rPr>
+          <w:rFonts w:ascii="Bookman Old Style" w:hAnsi="Bookman Old Style" w:cs="Times New Roman"/>
+          <w:sz w:val="24"/>
+          <w:szCs w:val="24"/>
+        </w:rPr>
+      </w:pPr>
+    </w:p>
+    <w:p>
+      <w:pPr>
+        <w:spacing w:line="240" w:lineRule="auto"/>
+        <w:rPr>
+          <w:rFonts w:ascii="Bookman Old Style" w:hAnsi="Bookman Old Style" w:cs="Times New Roman"/>
+          <w:sz w:val="24"/>
+          <w:szCs w:val="24"/>
+        </w:rPr>
+      </w:pPr>
+    </w:p>
+    <w:p>
+      <w:pPr>
+        <w:spacing w:line="240" w:lineRule="auto"/>
+        <w:rPr>
+          <w:rFonts w:ascii="Bookman Old Style" w:hAnsi="Bookman Old Style" w:cs="Times New Roman"/>
+          <w:sz w:val="24"/>
+          <w:szCs w:val="24"/>
+        </w:rPr>
+      </w:pPr>
+    </w:p>
+    <w:p>
+      <w:pPr>
+        <w:spacing w:line="240" w:lineRule="auto"/>
+        <w:rPr>
+          <w:rFonts w:ascii="Bookman Old Style" w:hAnsi="Bookman Old Style" w:cs="Times New Roman"/>
+          <w:sz w:val="24"/>
+          <w:szCs w:val="24"/>
+        </w:rPr>
+      </w:pPr>
+    </w:p>
+    <w:p>
+      <w:pPr>
+        <w:spacing w:line="240" w:lineRule="auto"/>
+        <w:rPr>
+          <w:rFonts w:ascii="Bookman Old Style" w:hAnsi="Bookman Old Style" w:cs="Times New Roman"/>
+          <w:sz w:val="24"/>
+          <w:szCs w:val="24"/>
+        </w:rPr>
+      </w:pPr>
+    </w:p>
+    <w:p>
+      <w:pPr>
+        <w:spacing w:line="240" w:lineRule="auto"/>
+        <w:rPr>
+          <w:rFonts w:ascii="Bookman Old Style" w:hAnsi="Bookman Old Style" w:cs="Times New Roman"/>
+          <w:sz w:val="24"/>
+          <w:szCs w:val="24"/>
+        </w:rPr>
+      </w:pPr>
+    </w:p>
+    <w:p>
+      <w:pPr>
+        <w:spacing w:line="240" w:lineRule="auto"/>
+        <w:rPr>
+          <w:rFonts w:ascii="Bookman Old Style" w:hAnsi="Bookman Old Style" w:cs="Times New Roman"/>
+          <w:sz w:val="24"/>
+          <w:szCs w:val="24"/>
+        </w:rPr>
+      </w:pPr>
+    </w:p>
+    <w:p>
+      <w:pPr>
+        <w:spacing w:line="240" w:lineRule="auto"/>
+        <w:rPr>
+          <w:rFonts w:ascii="Bookman Old Style" w:hAnsi="Bookman Old Style" w:cs="Times New Roman"/>
+          <w:sz w:val="24"/>
+          <w:szCs w:val="24"/>
+        </w:rPr>
+      </w:pPr>
+    </w:p>
+    <w:p>
+      <w:pPr>
+        <w:spacing w:line="240" w:lineRule="auto"/>
+        <w:rPr>
+          <w:rFonts w:ascii="Bookman Old Style" w:hAnsi="Bookman Old Style" w:cs="Times New Roman"/>
+          <w:sz w:val="24"/>
+          <w:szCs w:val="24"/>
+        </w:rPr>
+      </w:pPr>
+    </w:p>
+    <w:p>
+      <w:pPr>
+        <w:spacing w:line="240" w:lineRule="auto"/>
+        <w:rPr>
+          <w:rFonts w:ascii="Bookman Old Style" w:hAnsi="Bookman Old Style" w:cs="Times New Roman"/>
+          <w:sz w:val="24"/>
+          <w:szCs w:val="24"/>
+        </w:rPr>
+      </w:pPr>
+    </w:p>
+    <w:p>
+      <w:pPr>
+        <w:spacing w:line="240" w:lineRule="auto"/>
+        <w:rPr>
+          <w:rFonts w:ascii="Bookman Old Style" w:hAnsi="Bookman Old Style" w:cs="Times New Roman"/>
+          <w:sz w:val="24"/>
+          <w:szCs w:val="24"/>
+        </w:rPr>
+      </w:pPr>
+    </w:p>
+    <w:p>
+      <w:pPr>
+        <w:spacing w:line="240" w:lineRule="auto"/>
+        <w:rPr>
+          <w:rFonts w:ascii="Bookman Old Style" w:hAnsi="Bookman Old Style" w:cs="Times New Roman"/>
+          <w:sz w:val="24"/>
+          <w:szCs w:val="24"/>
+        </w:rPr>
+      </w:pPr>
+    </w:p>
+    <w:p>
+      <w:pPr>
+        <w:spacing w:line="240" w:lineRule="auto"/>
+        <w:rPr>
+          <w:rFonts w:ascii="Bookman Old Style" w:hAnsi="Bookman Old Style" w:cs="Times New Roman"/>
+          <w:sz w:val="24"/>
+          <w:szCs w:val="24"/>
+        </w:rPr>
+      </w:pPr>
+    </w:p>
+    <w:p>
+      <w:pPr>
+        <w:spacing w:line="240" w:lineRule="auto"/>
+        <w:rPr>
+          <w:rFonts w:ascii="Bookman Old Style" w:hAnsi="Bookman Old Style" w:cs="Times New Roman"/>
+          <w:sz w:val="24"/>
+          <w:szCs w:val="24"/>
+        </w:rPr>
+      </w:pPr>
+    </w:p>
+    <w:p>
+      <w:pPr>
+        <w:spacing w:line="240" w:lineRule="auto"/>
+        <w:rPr>
+          <w:rFonts w:ascii="Bookman Old Style" w:hAnsi="Bookman Old Style" w:cs="Times New Roman"/>
+          <w:sz w:val="24"/>
+          <w:szCs w:val="24"/>
+        </w:rPr>
+      </w:pPr>
+    </w:p>
+    <w:p>
+      <w:pPr>
+        <w:spacing w:line="240" w:lineRule="auto"/>
+        <w:rPr>
+          <w:rFonts w:ascii="Bookman Old Style" w:hAnsi="Bookman Old Style" w:cs="Times New Roman"/>
+          <w:sz w:val="24"/>
+          <w:szCs w:val="24"/>
+        </w:rPr>
+      </w:pPr>
+    </w:p>
+    <w:p>
+      <w:pPr>
+        <w:spacing w:line="240" w:lineRule="auto"/>
+        <w:rPr>
+          <w:rFonts w:ascii="Bookman Old Style" w:hAnsi="Bookman Old Style" w:cs="Times New Roman"/>
+          <w:sz w:val="24"/>
+          <w:szCs w:val="24"/>
+        </w:rPr>
+      </w:pPr>
+    </w:p>
+    <w:p>
+      <w:pPr>
+        <w:spacing w:line="240" w:lineRule="auto"/>
+        <w:rPr>
+          <w:rFonts w:ascii="Bookman Old Style" w:hAnsi="Bookman Old Style" w:cs="Times New Roman"/>
+          <w:sz w:val="24"/>
+          <w:szCs w:val="24"/>
+        </w:rPr>
+      </w:pPr>
+    </w:p>
+    <w:p>
+      <w:pPr>
+        <w:spacing w:line="240" w:lineRule="auto"/>
+        <w:rPr>
+          <w:rFonts w:ascii="Bookman Old Style" w:hAnsi="Bookman Old Style" w:cs="Times New Roman"/>
+          <w:sz w:val="24"/>
+          <w:szCs w:val="24"/>
+        </w:rPr>
+      </w:pPr>
+    </w:p>
+    <w:p>
+      <w:pPr>
+        <w:spacing w:line="240" w:lineRule="auto"/>
+        <w:rPr>
+          <w:rFonts w:ascii="Bookman Old Style" w:hAnsi="Bookman Old Style" w:cs="Times New Roman"/>
+          <w:sz w:val="24"/>
+          <w:szCs w:val="24"/>
+        </w:rPr>
+      </w:pPr>
+    </w:p>
+    <w:p>
+      <w:pPr>
+        <w:spacing w:line="240" w:lineRule="auto"/>
+        <w:rPr>
+          <w:rFonts w:ascii="Bookman Old Style" w:hAnsi="Bookman Old Style" w:cs="Times New Roman"/>
+          <w:sz w:val="24"/>
+          <w:szCs w:val="24"/>
+        </w:rPr>
+      </w:pPr>
+    </w:p>
+    <w:p>
+      <w:pPr>
+        <w:spacing w:line="240" w:lineRule="auto"/>
+        <w:rPr>
+          <w:rFonts w:ascii="Bookman Old Style" w:hAnsi="Bookman Old Style" w:cs="Times New Roman"/>
+          <w:sz w:val="24"/>
+          <w:szCs w:val="24"/>
+        </w:rPr>
+      </w:pPr>
+    </w:p>
+    <w:p>
+      <w:pPr>
+        <w:spacing w:line="240" w:lineRule="auto"/>
+        <w:rPr>
+          <w:rFonts w:ascii="Bookman Old Style" w:hAnsi="Bookman Old Style" w:cs="Times New Roman"/>
+          <w:sz w:val="24"/>
+          <w:szCs w:val="24"/>
+        </w:rPr>
+      </w:pPr>
+    </w:p>
+    <w:p>
+      <w:pPr>
+        <w:spacing w:line="240" w:lineRule="auto"/>
+        <w:rPr>
+          <w:rFonts w:ascii="Bookman Old Style" w:hAnsi="Bookman Old Style" w:cs="Times New Roman"/>
+          <w:sz w:val="24"/>
+          <w:szCs w:val="24"/>
+        </w:rPr>
+      </w:pPr>
+    </w:p>
+    <w:p>
+      <w:pPr>
+        <w:spacing w:line="240" w:lineRule="auto"/>
+        <w:rPr>
+          <w:rFonts w:ascii="Bookman Old Style" w:hAnsi="Bookman Old Style" w:cs="Times New Roman"/>
+          <w:sz w:val="24"/>
+          <w:szCs w:val="24"/>
+        </w:rPr>
+      </w:pPr>
+    </w:p>
+    <w:p>
+      <w:pPr>
+        <w:spacing w:line="240" w:lineRule="auto"/>
+        <w:rPr>
+          <w:rFonts w:ascii="Bookman Old Style" w:hAnsi="Bookman Old Style" w:cs="Times New Roman"/>
+          <w:sz w:val="24"/>
+          <w:szCs w:val="24"/>
+        </w:rPr>
+      </w:pPr>
+    </w:p>
+    <w:p>
+      <w:pPr>
+        <w:spacing w:line="240" w:lineRule="auto"/>
+        <w:rPr>
+          <w:rFonts w:ascii="Bookman Old Style" w:hAnsi="Bookman Old Style" w:cs="Times New Roman"/>
+          <w:sz w:val="24"/>
+          <w:szCs w:val="24"/>
+        </w:rPr>
+      </w:pPr>
+    </w:p>
+    <w:p>
+      <w:pPr>
+        <w:spacing w:line="240" w:lineRule="auto"/>
+        <w:rPr>
+          <w:rFonts w:ascii="Bookman Old Style" w:hAnsi="Bookman Old Style" w:cs="Times New Roman"/>
+          <w:sz w:val="24"/>
+          <w:szCs w:val="24"/>
+        </w:rPr>
+      </w:pPr>
+    </w:p>
+    <w:p>
+      <w:pPr>
+        <w:spacing w:line="240" w:lineRule="auto"/>
+        <w:rPr>
+          <w:rFonts w:ascii="Bookman Old Style" w:hAnsi="Bookman Old Style" w:cs="Times New Roman"/>
+          <w:sz w:val="24"/>
+          <w:szCs w:val="24"/>
+        </w:rPr>
+      </w:pPr>
+    </w:p>
+    <w:p>
+      <w:pPr>
+        <w:spacing w:line="240" w:lineRule="auto"/>
+        <w:rPr>
+          <w:rFonts w:ascii="Bookman Old Style" w:hAnsi="Bookman Old Style" w:cs="Times New Roman"/>
+          <w:sz w:val="24"/>
+          <w:szCs w:val="24"/>
+        </w:rPr>
+      </w:pPr>
     </w:p>
     <w:p>
       <w:pPr>
@@ -3008,28 +5360,27 @@
           <w:sz w:val="24"/>
           <w:szCs w:val="24"/>
         </w:rPr>
+        <w:t>E/R Diagram</w:t>
+      </w:r>
+    </w:p>
+    <w:p>
+      <w:pPr>
+        <w:spacing w:line="240" w:lineRule="auto"/>
+        <w:rPr>
+          <w:rFonts w:ascii="Bookman Old Style" w:hAnsi="Bookman Old Style" w:cs="Times New Roman"/>
+          <w:sz w:val="24"/>
+          <w:szCs w:val="24"/>
+        </w:rPr>
+      </w:pPr>
+      <w:r>
+        <w:rPr>
+          <w:rFonts w:ascii="Bookman Old Style" w:hAnsi="Bookman Old Style" w:cs="Times New Roman"/>
+          <w:noProof/>
+          <w:sz w:val="24"/>
+          <w:szCs w:val="24"/>
+          <w:lang w:eastAsia="en-US"/>
+        </w:rPr>
         <w:lastRenderedPageBreak/>
-        <w:t>E/R Diagram</w:t>
-      </w:r>
-    </w:p>
-    <w:p>
-      <w:pPr>
-        <w:spacing w:line="240" w:lineRule="auto"/>
-        <w:rPr>
-          <w:rFonts w:ascii="Bookman Old Style" w:hAnsi="Bookman Old Style" w:cs="Times New Roman"/>
-          <w:sz w:val="24"/>
-          <w:szCs w:val="24"/>
-        </w:rPr>
-      </w:pPr>
-      <w:bookmarkStart w:id="5" w:name="_GoBack"/>
-      <w:r>
-        <w:rPr>
-          <w:rFonts w:ascii="Bookman Old Style" w:hAnsi="Bookman Old Style" w:cs="Times New Roman"/>
-          <w:noProof/>
-          <w:sz w:val="24"/>
-          <w:szCs w:val="24"/>
-          <w:lang w:eastAsia="en-US"/>
-        </w:rPr>
         <w:drawing>
           <wp:inline distT="0" distB="0" distL="0" distR="0">
             <wp:extent cx="5792947" cy="5615940"/>
@@ -3072,7 +5423,959 @@
           </wp:inline>
         </w:drawing>
       </w:r>
-      <w:bookmarkEnd w:id="5"/>
+    </w:p>
+    <w:p>
+      <w:pPr>
+        <w:rPr>
+          <w:rFonts w:ascii="Bookman Old Style" w:hAnsi="Bookman Old Style" w:cs="Times New Roman"/>
+          <w:sz w:val="24"/>
+          <w:szCs w:val="24"/>
+        </w:rPr>
+      </w:pPr>
+    </w:p>
+    <w:p>
+      <w:pPr>
+        <w:rPr>
+          <w:rFonts w:ascii="Bookman Old Style" w:hAnsi="Bookman Old Style" w:cs="Times New Roman"/>
+          <w:sz w:val="24"/>
+          <w:szCs w:val="24"/>
+        </w:rPr>
+      </w:pPr>
+    </w:p>
+    <w:p>
+      <w:pPr>
+        <w:rPr>
+          <w:rFonts w:ascii="Bookman Old Style" w:hAnsi="Bookman Old Style" w:cs="Times New Roman"/>
+          <w:sz w:val="24"/>
+          <w:szCs w:val="24"/>
+        </w:rPr>
+      </w:pPr>
+    </w:p>
+    <w:p>
+      <w:pPr>
+        <w:rPr>
+          <w:rFonts w:ascii="Bookman Old Style" w:hAnsi="Bookman Old Style" w:cs="Times New Roman"/>
+          <w:sz w:val="24"/>
+          <w:szCs w:val="24"/>
+        </w:rPr>
+      </w:pPr>
+    </w:p>
+    <w:p>
+      <w:pPr>
+        <w:rPr>
+          <w:rFonts w:ascii="Bookman Old Style" w:hAnsi="Bookman Old Style" w:cs="Times New Roman"/>
+          <w:sz w:val="24"/>
+          <w:szCs w:val="24"/>
+        </w:rPr>
+      </w:pPr>
+    </w:p>
+    <w:p>
+      <w:pPr>
+        <w:tabs>
+          <w:tab w:val="left" w:pos="5112"/>
+        </w:tabs>
+        <w:rPr>
+          <w:rFonts w:ascii="Bookman Old Style" w:hAnsi="Bookman Old Style" w:cs="Times New Roman"/>
+          <w:sz w:val="24"/>
+          <w:szCs w:val="24"/>
+        </w:rPr>
+      </w:pPr>
+      <w:r>
+        <w:rPr>
+          <w:rFonts w:ascii="Bookman Old Style" w:hAnsi="Bookman Old Style" w:cs="Times New Roman"/>
+          <w:sz w:val="24"/>
+          <w:szCs w:val="24"/>
+        </w:rPr>
+        <w:tab/>
+      </w:r>
+    </w:p>
+    <w:p>
+      <w:pPr>
+        <w:spacing w:line="240" w:lineRule="auto"/>
+        <w:jc w:val="center"/>
+        <w:rPr>
+          <w:rFonts w:ascii="Bookman Old Style" w:hAnsi="Bookman Old Style" w:cs="Times New Roman"/>
+          <w:b/>
+          <w:sz w:val="24"/>
+          <w:szCs w:val="24"/>
+          <w:u w:val="single"/>
+        </w:rPr>
+      </w:pPr>
+      <w:r>
+        <w:rPr>
+          <w:rFonts w:ascii="Bookman Old Style" w:hAnsi="Bookman Old Style" w:cs="Times New Roman"/>
+          <w:b/>
+          <w:sz w:val="24"/>
+          <w:szCs w:val="24"/>
+          <w:u w:val="single"/>
+        </w:rPr>
+        <w:t>Time management Plan:</w:t>
+      </w:r>
+    </w:p>
+    <w:p>
+      <w:pPr>
+        <w:spacing w:line="240" w:lineRule="auto"/>
+        <w:rPr>
+          <w:rFonts w:ascii="Bookman Old Style" w:hAnsi="Bookman Old Style" w:cs="Times New Roman"/>
+          <w:sz w:val="24"/>
+          <w:szCs w:val="24"/>
+        </w:rPr>
+      </w:pPr>
+      <w:r>
+        <w:rPr>
+          <w:rFonts w:ascii="Bookman Old Style" w:hAnsi="Bookman Old Style" w:cs="Times New Roman"/>
+          <w:sz w:val="24"/>
+          <w:szCs w:val="24"/>
+        </w:rPr>
+        <w:lastRenderedPageBreak/>
+        <w:tab/>
+        <w:t>The time management is how we plan to complete the project through mile stones.  Each milestone has been reach to the most recent.  More will be completed and also updated according to our progress as a team.</w:t>
+      </w:r>
+    </w:p>
+    <w:tbl>
+      <w:tblPr>
+        <w:tblStyle w:val="PlainTable1"/>
+        <w:tblW w:w="0" w:type="auto"/>
+        <w:tblLook w:val="04A0" w:firstRow="1" w:lastRow="0" w:firstColumn="1" w:lastColumn="0" w:noHBand="0" w:noVBand="1"/>
+      </w:tblPr>
+      <w:tblGrid>
+        <w:gridCol w:w="2959"/>
+        <w:gridCol w:w="2827"/>
+        <w:gridCol w:w="2844"/>
+      </w:tblGrid>
+      <w:tr>
+        <w:trPr>
+          <w:cnfStyle w:val="100000000000" w:firstRow="1" w:lastRow="0" w:firstColumn="0" w:lastColumn="0" w:oddVBand="0" w:evenVBand="0" w:oddHBand="0" w:evenHBand="0" w:firstRowFirstColumn="0" w:firstRowLastColumn="0" w:lastRowFirstColumn="0" w:lastRowLastColumn="0"/>
+        </w:trPr>
+        <w:tc>
+          <w:tcPr>
+            <w:cnfStyle w:val="001000000000" w:firstRow="0" w:lastRow="0" w:firstColumn="1" w:lastColumn="0" w:oddVBand="0" w:evenVBand="0" w:oddHBand="0" w:evenHBand="0" w:firstRowFirstColumn="0" w:firstRowLastColumn="0" w:lastRowFirstColumn="0" w:lastRowLastColumn="0"/>
+            <w:tcW w:w="3116" w:type="dxa"/>
+          </w:tcPr>
+          <w:p>
+            <w:pPr>
+              <w:spacing w:before="120" w:after="200"/>
+              <w:rPr>
+                <w:rFonts w:ascii="Bookman Old Style" w:hAnsi="Bookman Old Style" w:cs="Times New Roman"/>
+                <w:sz w:val="24"/>
+                <w:szCs w:val="24"/>
+              </w:rPr>
+            </w:pPr>
+            <w:r>
+              <w:rPr>
+                <w:rFonts w:ascii="Bookman Old Style" w:hAnsi="Bookman Old Style" w:cs="Times New Roman"/>
+                <w:sz w:val="24"/>
+                <w:szCs w:val="24"/>
+              </w:rPr>
+              <w:t>Task</w:t>
+            </w:r>
+          </w:p>
+        </w:tc>
+        <w:tc>
+          <w:tcPr>
+            <w:tcW w:w="3117" w:type="dxa"/>
+          </w:tcPr>
+          <w:p>
+            <w:pPr>
+              <w:spacing w:before="120" w:after="200"/>
+              <w:cnfStyle w:val="100000000000" w:firstRow="1" w:lastRow="0" w:firstColumn="0" w:lastColumn="0" w:oddVBand="0" w:evenVBand="0" w:oddHBand="0" w:evenHBand="0" w:firstRowFirstColumn="0" w:firstRowLastColumn="0" w:lastRowFirstColumn="0" w:lastRowLastColumn="0"/>
+              <w:rPr>
+                <w:rFonts w:ascii="Bookman Old Style" w:hAnsi="Bookman Old Style" w:cs="Times New Roman"/>
+                <w:sz w:val="24"/>
+                <w:szCs w:val="24"/>
+              </w:rPr>
+            </w:pPr>
+            <w:r>
+              <w:rPr>
+                <w:rFonts w:ascii="Bookman Old Style" w:hAnsi="Bookman Old Style" w:cs="Times New Roman"/>
+                <w:sz w:val="24"/>
+                <w:szCs w:val="24"/>
+              </w:rPr>
+              <w:t>Status</w:t>
+            </w:r>
+          </w:p>
+        </w:tc>
+        <w:tc>
+          <w:tcPr>
+            <w:tcW w:w="3117" w:type="dxa"/>
+          </w:tcPr>
+          <w:p>
+            <w:pPr>
+              <w:spacing w:before="120" w:after="200"/>
+              <w:cnfStyle w:val="100000000000" w:firstRow="1" w:lastRow="0" w:firstColumn="0" w:lastColumn="0" w:oddVBand="0" w:evenVBand="0" w:oddHBand="0" w:evenHBand="0" w:firstRowFirstColumn="0" w:firstRowLastColumn="0" w:lastRowFirstColumn="0" w:lastRowLastColumn="0"/>
+              <w:rPr>
+                <w:rFonts w:ascii="Bookman Old Style" w:hAnsi="Bookman Old Style" w:cs="Times New Roman"/>
+                <w:sz w:val="24"/>
+                <w:szCs w:val="24"/>
+              </w:rPr>
+            </w:pPr>
+            <w:r>
+              <w:rPr>
+                <w:rFonts w:ascii="Bookman Old Style" w:hAnsi="Bookman Old Style" w:cs="Times New Roman"/>
+                <w:sz w:val="24"/>
+                <w:szCs w:val="24"/>
+              </w:rPr>
+              <w:t>Comments</w:t>
+            </w:r>
+          </w:p>
+        </w:tc>
+      </w:tr>
+      <w:tr>
+        <w:trPr>
+          <w:cnfStyle w:val="000000100000" w:firstRow="0" w:lastRow="0" w:firstColumn="0" w:lastColumn="0" w:oddVBand="0" w:evenVBand="0" w:oddHBand="1" w:evenHBand="0" w:firstRowFirstColumn="0" w:firstRowLastColumn="0" w:lastRowFirstColumn="0" w:lastRowLastColumn="0"/>
+        </w:trPr>
+        <w:tc>
+          <w:tcPr>
+            <w:cnfStyle w:val="001000000000" w:firstRow="0" w:lastRow="0" w:firstColumn="1" w:lastColumn="0" w:oddVBand="0" w:evenVBand="0" w:oddHBand="0" w:evenHBand="0" w:firstRowFirstColumn="0" w:firstRowLastColumn="0" w:lastRowFirstColumn="0" w:lastRowLastColumn="0"/>
+            <w:tcW w:w="3116" w:type="dxa"/>
+          </w:tcPr>
+          <w:p>
+            <w:pPr>
+              <w:spacing w:before="120" w:after="200"/>
+              <w:rPr>
+                <w:rFonts w:ascii="Bookman Old Style" w:hAnsi="Bookman Old Style" w:cs="Times New Roman"/>
+                <w:sz w:val="24"/>
+                <w:szCs w:val="24"/>
+              </w:rPr>
+            </w:pPr>
+            <w:r>
+              <w:rPr>
+                <w:rFonts w:ascii="Bookman Old Style" w:hAnsi="Bookman Old Style" w:cs="Times New Roman"/>
+                <w:sz w:val="24"/>
+                <w:szCs w:val="24"/>
+              </w:rPr>
+              <w:t>Basic requirement of the database</w:t>
+            </w:r>
+          </w:p>
+        </w:tc>
+        <w:tc>
+          <w:tcPr>
+            <w:tcW w:w="3117" w:type="dxa"/>
+          </w:tcPr>
+          <w:p>
+            <w:pPr>
+              <w:spacing w:before="120" w:after="200"/>
+              <w:cnfStyle w:val="000000100000" w:firstRow="0" w:lastRow="0" w:firstColumn="0" w:lastColumn="0" w:oddVBand="0" w:evenVBand="0" w:oddHBand="1" w:evenHBand="0" w:firstRowFirstColumn="0" w:firstRowLastColumn="0" w:lastRowFirstColumn="0" w:lastRowLastColumn="0"/>
+              <w:rPr>
+                <w:rFonts w:ascii="Bookman Old Style" w:hAnsi="Bookman Old Style" w:cs="Times New Roman"/>
+                <w:sz w:val="24"/>
+                <w:szCs w:val="24"/>
+              </w:rPr>
+            </w:pPr>
+            <w:r>
+              <w:rPr>
+                <w:rFonts w:ascii="Bookman Old Style" w:hAnsi="Bookman Old Style" w:cs="Times New Roman"/>
+                <w:sz w:val="24"/>
+                <w:szCs w:val="24"/>
+              </w:rPr>
+              <w:t>Completed on January 21st, 2016</w:t>
+            </w:r>
+          </w:p>
+        </w:tc>
+        <w:tc>
+          <w:tcPr>
+            <w:tcW w:w="3117" w:type="dxa"/>
+          </w:tcPr>
+          <w:p>
+            <w:pPr>
+              <w:spacing w:before="120" w:after="200"/>
+              <w:cnfStyle w:val="000000100000" w:firstRow="0" w:lastRow="0" w:firstColumn="0" w:lastColumn="0" w:oddVBand="0" w:evenVBand="0" w:oddHBand="1" w:evenHBand="0" w:firstRowFirstColumn="0" w:firstRowLastColumn="0" w:lastRowFirstColumn="0" w:lastRowLastColumn="0"/>
+              <w:rPr>
+                <w:rFonts w:ascii="Bookman Old Style" w:hAnsi="Bookman Old Style" w:cs="Times New Roman"/>
+                <w:sz w:val="24"/>
+                <w:szCs w:val="24"/>
+              </w:rPr>
+            </w:pPr>
+            <w:r>
+              <w:rPr>
+                <w:rFonts w:ascii="Bookman Old Style" w:hAnsi="Bookman Old Style" w:cs="Times New Roman"/>
+                <w:sz w:val="24"/>
+                <w:szCs w:val="24"/>
+              </w:rPr>
+              <w:t>Completed by both team member Ibra and Jason</w:t>
+            </w:r>
+          </w:p>
+        </w:tc>
+      </w:tr>
+      <w:tr>
+        <w:tc>
+          <w:tcPr>
+            <w:cnfStyle w:val="001000000000" w:firstRow="0" w:lastRow="0" w:firstColumn="1" w:lastColumn="0" w:oddVBand="0" w:evenVBand="0" w:oddHBand="0" w:evenHBand="0" w:firstRowFirstColumn="0" w:firstRowLastColumn="0" w:lastRowFirstColumn="0" w:lastRowLastColumn="0"/>
+            <w:tcW w:w="3116" w:type="dxa"/>
+          </w:tcPr>
+          <w:p>
+            <w:pPr>
+              <w:spacing w:before="120" w:after="200"/>
+              <w:rPr>
+                <w:rFonts w:ascii="Bookman Old Style" w:hAnsi="Bookman Old Style" w:cs="Times New Roman"/>
+                <w:sz w:val="24"/>
+                <w:szCs w:val="24"/>
+              </w:rPr>
+            </w:pPr>
+            <w:r>
+              <w:rPr>
+                <w:rFonts w:ascii="Bookman Old Style" w:hAnsi="Bookman Old Style" w:cs="Times New Roman"/>
+                <w:sz w:val="24"/>
+                <w:szCs w:val="24"/>
+              </w:rPr>
+              <w:t>Basic diagram for users</w:t>
+            </w:r>
+          </w:p>
+        </w:tc>
+        <w:tc>
+          <w:tcPr>
+            <w:tcW w:w="3117" w:type="dxa"/>
+          </w:tcPr>
+          <w:p>
+            <w:pPr>
+              <w:spacing w:before="120" w:after="200"/>
+              <w:cnfStyle w:val="000000000000" w:firstRow="0" w:lastRow="0" w:firstColumn="0" w:lastColumn="0" w:oddVBand="0" w:evenVBand="0" w:oddHBand="0" w:evenHBand="0" w:firstRowFirstColumn="0" w:firstRowLastColumn="0" w:lastRowFirstColumn="0" w:lastRowLastColumn="0"/>
+              <w:rPr>
+                <w:rFonts w:ascii="Bookman Old Style" w:hAnsi="Bookman Old Style" w:cs="Times New Roman"/>
+                <w:sz w:val="24"/>
+                <w:szCs w:val="24"/>
+              </w:rPr>
+            </w:pPr>
+            <w:r>
+              <w:rPr>
+                <w:rFonts w:ascii="Bookman Old Style" w:hAnsi="Bookman Old Style" w:cs="Times New Roman"/>
+                <w:sz w:val="24"/>
+                <w:szCs w:val="24"/>
+              </w:rPr>
+              <w:t>Completed on January 21st, 2016</w:t>
+            </w:r>
+          </w:p>
+        </w:tc>
+        <w:tc>
+          <w:tcPr>
+            <w:tcW w:w="3117" w:type="dxa"/>
+          </w:tcPr>
+          <w:p>
+            <w:pPr>
+              <w:spacing w:before="120" w:after="200"/>
+              <w:cnfStyle w:val="000000000000" w:firstRow="0" w:lastRow="0" w:firstColumn="0" w:lastColumn="0" w:oddVBand="0" w:evenVBand="0" w:oddHBand="0" w:evenHBand="0" w:firstRowFirstColumn="0" w:firstRowLastColumn="0" w:lastRowFirstColumn="0" w:lastRowLastColumn="0"/>
+              <w:rPr>
+                <w:rFonts w:ascii="Bookman Old Style" w:hAnsi="Bookman Old Style" w:cs="Times New Roman"/>
+                <w:sz w:val="24"/>
+                <w:szCs w:val="24"/>
+              </w:rPr>
+            </w:pPr>
+            <w:r>
+              <w:rPr>
+                <w:rFonts w:ascii="Bookman Old Style" w:hAnsi="Bookman Old Style" w:cs="Times New Roman"/>
+                <w:sz w:val="24"/>
+                <w:szCs w:val="24"/>
+              </w:rPr>
+              <w:t xml:space="preserve">Completed by Jason and reviewed by Ibra </w:t>
+            </w:r>
+          </w:p>
+        </w:tc>
+      </w:tr>
+      <w:tr>
+        <w:trPr>
+          <w:cnfStyle w:val="000000100000" w:firstRow="0" w:lastRow="0" w:firstColumn="0" w:lastColumn="0" w:oddVBand="0" w:evenVBand="0" w:oddHBand="1" w:evenHBand="0" w:firstRowFirstColumn="0" w:firstRowLastColumn="0" w:lastRowFirstColumn="0" w:lastRowLastColumn="0"/>
+        </w:trPr>
+        <w:tc>
+          <w:tcPr>
+            <w:cnfStyle w:val="001000000000" w:firstRow="0" w:lastRow="0" w:firstColumn="1" w:lastColumn="0" w:oddVBand="0" w:evenVBand="0" w:oddHBand="0" w:evenHBand="0" w:firstRowFirstColumn="0" w:firstRowLastColumn="0" w:lastRowFirstColumn="0" w:lastRowLastColumn="0"/>
+            <w:tcW w:w="3116" w:type="dxa"/>
+          </w:tcPr>
+          <w:p>
+            <w:pPr>
+              <w:spacing w:before="120" w:after="200"/>
+              <w:rPr>
+                <w:rFonts w:ascii="Bookman Old Style" w:hAnsi="Bookman Old Style" w:cs="Times New Roman"/>
+                <w:sz w:val="24"/>
+                <w:szCs w:val="24"/>
+              </w:rPr>
+            </w:pPr>
+            <w:r>
+              <w:rPr>
+                <w:rFonts w:ascii="Bookman Old Style" w:hAnsi="Bookman Old Style" w:cs="Times New Roman"/>
+                <w:sz w:val="24"/>
+                <w:szCs w:val="24"/>
+              </w:rPr>
+              <w:t>List of possible use cases</w:t>
+            </w:r>
+          </w:p>
+        </w:tc>
+        <w:tc>
+          <w:tcPr>
+            <w:tcW w:w="3117" w:type="dxa"/>
+          </w:tcPr>
+          <w:p>
+            <w:pPr>
+              <w:spacing w:before="120" w:after="200"/>
+              <w:cnfStyle w:val="000000100000" w:firstRow="0" w:lastRow="0" w:firstColumn="0" w:lastColumn="0" w:oddVBand="0" w:evenVBand="0" w:oddHBand="1" w:evenHBand="0" w:firstRowFirstColumn="0" w:firstRowLastColumn="0" w:lastRowFirstColumn="0" w:lastRowLastColumn="0"/>
+              <w:rPr>
+                <w:rFonts w:ascii="Bookman Old Style" w:hAnsi="Bookman Old Style" w:cs="Times New Roman"/>
+                <w:sz w:val="24"/>
+                <w:szCs w:val="24"/>
+              </w:rPr>
+            </w:pPr>
+            <w:r>
+              <w:rPr>
+                <w:rFonts w:ascii="Bookman Old Style" w:hAnsi="Bookman Old Style" w:cs="Times New Roman"/>
+                <w:sz w:val="24"/>
+                <w:szCs w:val="24"/>
+              </w:rPr>
+              <w:t>Completed on March 3rd, 2016</w:t>
+            </w:r>
+          </w:p>
+        </w:tc>
+        <w:tc>
+          <w:tcPr>
+            <w:tcW w:w="3117" w:type="dxa"/>
+          </w:tcPr>
+          <w:p>
+            <w:pPr>
+              <w:spacing w:before="120" w:after="200"/>
+              <w:cnfStyle w:val="000000100000" w:firstRow="0" w:lastRow="0" w:firstColumn="0" w:lastColumn="0" w:oddVBand="0" w:evenVBand="0" w:oddHBand="1" w:evenHBand="0" w:firstRowFirstColumn="0" w:firstRowLastColumn="0" w:lastRowFirstColumn="0" w:lastRowLastColumn="0"/>
+              <w:rPr>
+                <w:rFonts w:ascii="Bookman Old Style" w:hAnsi="Bookman Old Style" w:cs="Times New Roman"/>
+                <w:sz w:val="24"/>
+                <w:szCs w:val="24"/>
+              </w:rPr>
+            </w:pPr>
+            <w:r>
+              <w:rPr>
+                <w:rFonts w:ascii="Bookman Old Style" w:hAnsi="Bookman Old Style" w:cs="Times New Roman"/>
+                <w:sz w:val="24"/>
+                <w:szCs w:val="24"/>
+              </w:rPr>
+              <w:t>Completed by Ibra Cisse</w:t>
+            </w:r>
+          </w:p>
+          <w:p>
+            <w:pPr>
+              <w:spacing w:before="120" w:after="200"/>
+              <w:cnfStyle w:val="000000100000" w:firstRow="0" w:lastRow="0" w:firstColumn="0" w:lastColumn="0" w:oddVBand="0" w:evenVBand="0" w:oddHBand="1" w:evenHBand="0" w:firstRowFirstColumn="0" w:firstRowLastColumn="0" w:lastRowFirstColumn="0" w:lastRowLastColumn="0"/>
+              <w:rPr>
+                <w:rFonts w:ascii="Bookman Old Style" w:hAnsi="Bookman Old Style" w:cs="Times New Roman"/>
+                <w:sz w:val="24"/>
+                <w:szCs w:val="24"/>
+              </w:rPr>
+            </w:pPr>
+            <w:r>
+              <w:rPr>
+                <w:rFonts w:ascii="Bookman Old Style" w:hAnsi="Bookman Old Style" w:cs="Times New Roman"/>
+                <w:sz w:val="24"/>
+                <w:szCs w:val="24"/>
+              </w:rPr>
+              <w:t>Review by Jason</w:t>
+            </w:r>
+          </w:p>
+        </w:tc>
+      </w:tr>
+      <w:tr>
+        <w:tc>
+          <w:tcPr>
+            <w:cnfStyle w:val="001000000000" w:firstRow="0" w:lastRow="0" w:firstColumn="1" w:lastColumn="0" w:oddVBand="0" w:evenVBand="0" w:oddHBand="0" w:evenHBand="0" w:firstRowFirstColumn="0" w:firstRowLastColumn="0" w:lastRowFirstColumn="0" w:lastRowLastColumn="0"/>
+            <w:tcW w:w="3116" w:type="dxa"/>
+          </w:tcPr>
+          <w:p>
+            <w:pPr>
+              <w:spacing w:before="120" w:after="200"/>
+              <w:rPr>
+                <w:rFonts w:ascii="Bookman Old Style" w:hAnsi="Bookman Old Style" w:cs="Times New Roman"/>
+                <w:sz w:val="24"/>
+                <w:szCs w:val="24"/>
+              </w:rPr>
+            </w:pPr>
+            <w:r>
+              <w:rPr>
+                <w:rFonts w:ascii="Bookman Old Style" w:hAnsi="Bookman Old Style" w:cs="Times New Roman"/>
+                <w:sz w:val="24"/>
+                <w:szCs w:val="24"/>
+              </w:rPr>
+              <w:t>E/R design of each functionality of the database</w:t>
+            </w:r>
+          </w:p>
+        </w:tc>
+        <w:tc>
+          <w:tcPr>
+            <w:tcW w:w="3117" w:type="dxa"/>
+          </w:tcPr>
+          <w:p>
+            <w:pPr>
+              <w:spacing w:before="120" w:after="200"/>
+              <w:cnfStyle w:val="000000000000" w:firstRow="0" w:lastRow="0" w:firstColumn="0" w:lastColumn="0" w:oddVBand="0" w:evenVBand="0" w:oddHBand="0" w:evenHBand="0" w:firstRowFirstColumn="0" w:firstRowLastColumn="0" w:lastRowFirstColumn="0" w:lastRowLastColumn="0"/>
+              <w:rPr>
+                <w:rFonts w:ascii="Bookman Old Style" w:hAnsi="Bookman Old Style" w:cs="Times New Roman"/>
+                <w:sz w:val="24"/>
+                <w:szCs w:val="24"/>
+              </w:rPr>
+            </w:pPr>
+            <w:r>
+              <w:rPr>
+                <w:rFonts w:ascii="Bookman Old Style" w:hAnsi="Bookman Old Style" w:cs="Times New Roman"/>
+                <w:sz w:val="24"/>
+                <w:szCs w:val="24"/>
+              </w:rPr>
+              <w:t>Completed on March 17th, 2016</w:t>
+            </w:r>
+          </w:p>
+        </w:tc>
+        <w:tc>
+          <w:tcPr>
+            <w:tcW w:w="3117" w:type="dxa"/>
+          </w:tcPr>
+          <w:p>
+            <w:pPr>
+              <w:spacing w:before="120" w:after="200"/>
+              <w:cnfStyle w:val="000000000000" w:firstRow="0" w:lastRow="0" w:firstColumn="0" w:lastColumn="0" w:oddVBand="0" w:evenVBand="0" w:oddHBand="0" w:evenHBand="0" w:firstRowFirstColumn="0" w:firstRowLastColumn="0" w:lastRowFirstColumn="0" w:lastRowLastColumn="0"/>
+              <w:rPr>
+                <w:rFonts w:ascii="Bookman Old Style" w:hAnsi="Bookman Old Style" w:cs="Times New Roman"/>
+                <w:sz w:val="24"/>
+                <w:szCs w:val="24"/>
+              </w:rPr>
+            </w:pPr>
+            <w:r>
+              <w:rPr>
+                <w:rFonts w:ascii="Bookman Old Style" w:hAnsi="Bookman Old Style" w:cs="Times New Roman"/>
+                <w:sz w:val="24"/>
+                <w:szCs w:val="24"/>
+              </w:rPr>
+              <w:t>Completed by Jason</w:t>
+            </w:r>
+          </w:p>
+          <w:p>
+            <w:pPr>
+              <w:spacing w:before="120" w:after="200"/>
+              <w:cnfStyle w:val="000000000000" w:firstRow="0" w:lastRow="0" w:firstColumn="0" w:lastColumn="0" w:oddVBand="0" w:evenVBand="0" w:oddHBand="0" w:evenHBand="0" w:firstRowFirstColumn="0" w:firstRowLastColumn="0" w:lastRowFirstColumn="0" w:lastRowLastColumn="0"/>
+              <w:rPr>
+                <w:rFonts w:ascii="Bookman Old Style" w:hAnsi="Bookman Old Style" w:cs="Times New Roman"/>
+                <w:sz w:val="24"/>
+                <w:szCs w:val="24"/>
+              </w:rPr>
+            </w:pPr>
+            <w:r>
+              <w:rPr>
+                <w:rFonts w:ascii="Bookman Old Style" w:hAnsi="Bookman Old Style" w:cs="Times New Roman"/>
+                <w:sz w:val="24"/>
+                <w:szCs w:val="24"/>
+              </w:rPr>
+              <w:t>Review by Ibra Cisse</w:t>
+            </w:r>
+          </w:p>
+        </w:tc>
+      </w:tr>
+      <w:tr>
+        <w:trPr>
+          <w:cnfStyle w:val="000000100000" w:firstRow="0" w:lastRow="0" w:firstColumn="0" w:lastColumn="0" w:oddVBand="0" w:evenVBand="0" w:oddHBand="1" w:evenHBand="0" w:firstRowFirstColumn="0" w:firstRowLastColumn="0" w:lastRowFirstColumn="0" w:lastRowLastColumn="0"/>
+        </w:trPr>
+        <w:tc>
+          <w:tcPr>
+            <w:cnfStyle w:val="001000000000" w:firstRow="0" w:lastRow="0" w:firstColumn="1" w:lastColumn="0" w:oddVBand="0" w:evenVBand="0" w:oddHBand="0" w:evenHBand="0" w:firstRowFirstColumn="0" w:firstRowLastColumn="0" w:lastRowFirstColumn="0" w:lastRowLastColumn="0"/>
+            <w:tcW w:w="3116" w:type="dxa"/>
+          </w:tcPr>
+          <w:p>
+            <w:pPr>
+              <w:spacing w:before="120" w:after="200"/>
+              <w:rPr>
+                <w:rFonts w:ascii="Bookman Old Style" w:hAnsi="Bookman Old Style" w:cs="Times New Roman"/>
+                <w:sz w:val="24"/>
+                <w:szCs w:val="24"/>
+              </w:rPr>
+            </w:pPr>
+            <w:r>
+              <w:rPr>
+                <w:rFonts w:ascii="Bookman Old Style" w:hAnsi="Bookman Old Style" w:cs="Times New Roman"/>
+                <w:sz w:val="24"/>
+                <w:szCs w:val="24"/>
+              </w:rPr>
+              <w:t xml:space="preserve">Database prototype </w:t>
+            </w:r>
+          </w:p>
+        </w:tc>
+        <w:tc>
+          <w:tcPr>
+            <w:tcW w:w="3117" w:type="dxa"/>
+          </w:tcPr>
+          <w:p>
+            <w:pPr>
+              <w:spacing w:before="120" w:after="200"/>
+              <w:cnfStyle w:val="000000100000" w:firstRow="0" w:lastRow="0" w:firstColumn="0" w:lastColumn="0" w:oddVBand="0" w:evenVBand="0" w:oddHBand="1" w:evenHBand="0" w:firstRowFirstColumn="0" w:firstRowLastColumn="0" w:lastRowFirstColumn="0" w:lastRowLastColumn="0"/>
+              <w:rPr>
+                <w:rFonts w:ascii="Bookman Old Style" w:hAnsi="Bookman Old Style" w:cs="Times New Roman"/>
+                <w:sz w:val="24"/>
+                <w:szCs w:val="24"/>
+              </w:rPr>
+            </w:pPr>
+            <w:r>
+              <w:rPr>
+                <w:rFonts w:ascii="Bookman Old Style" w:hAnsi="Bookman Old Style" w:cs="Times New Roman"/>
+                <w:sz w:val="24"/>
+                <w:szCs w:val="24"/>
+              </w:rPr>
+              <w:t>In progress</w:t>
+            </w:r>
+          </w:p>
+        </w:tc>
+        <w:tc>
+          <w:tcPr>
+            <w:tcW w:w="3117" w:type="dxa"/>
+          </w:tcPr>
+          <w:p>
+            <w:pPr>
+              <w:spacing w:before="120" w:after="200"/>
+              <w:cnfStyle w:val="000000100000" w:firstRow="0" w:lastRow="0" w:firstColumn="0" w:lastColumn="0" w:oddVBand="0" w:evenVBand="0" w:oddHBand="1" w:evenHBand="0" w:firstRowFirstColumn="0" w:firstRowLastColumn="0" w:lastRowFirstColumn="0" w:lastRowLastColumn="0"/>
+              <w:rPr>
+                <w:rFonts w:ascii="Bookman Old Style" w:hAnsi="Bookman Old Style" w:cs="Times New Roman"/>
+                <w:sz w:val="24"/>
+                <w:szCs w:val="24"/>
+              </w:rPr>
+            </w:pPr>
+            <w:r>
+              <w:rPr>
+                <w:rFonts w:ascii="Bookman Old Style" w:hAnsi="Bookman Old Style" w:cs="Times New Roman"/>
+                <w:sz w:val="24"/>
+                <w:szCs w:val="24"/>
+              </w:rPr>
+              <w:t>Expect it to finish April 7th, 2016</w:t>
+            </w:r>
+          </w:p>
+        </w:tc>
+      </w:tr>
+      <w:tr>
+        <w:tc>
+          <w:tcPr>
+            <w:cnfStyle w:val="001000000000" w:firstRow="0" w:lastRow="0" w:firstColumn="1" w:lastColumn="0" w:oddVBand="0" w:evenVBand="0" w:oddHBand="0" w:evenHBand="0" w:firstRowFirstColumn="0" w:firstRowLastColumn="0" w:lastRowFirstColumn="0" w:lastRowLastColumn="0"/>
+            <w:tcW w:w="3116" w:type="dxa"/>
+          </w:tcPr>
+          <w:p>
+            <w:pPr>
+              <w:spacing w:before="120" w:after="200"/>
+              <w:rPr>
+                <w:rFonts w:ascii="Bookman Old Style" w:hAnsi="Bookman Old Style" w:cs="Times New Roman"/>
+                <w:sz w:val="24"/>
+                <w:szCs w:val="24"/>
+              </w:rPr>
+            </w:pPr>
+            <w:r>
+              <w:rPr>
+                <w:rFonts w:ascii="Bookman Old Style" w:hAnsi="Bookman Old Style" w:cs="Times New Roman"/>
+                <w:sz w:val="24"/>
+                <w:szCs w:val="24"/>
+              </w:rPr>
+              <w:t>Prototype Test</w:t>
+            </w:r>
+          </w:p>
+        </w:tc>
+        <w:tc>
+          <w:tcPr>
+            <w:tcW w:w="3117" w:type="dxa"/>
+          </w:tcPr>
+          <w:p>
+            <w:pPr>
+              <w:spacing w:before="120" w:after="200"/>
+              <w:cnfStyle w:val="000000000000" w:firstRow="0" w:lastRow="0" w:firstColumn="0" w:lastColumn="0" w:oddVBand="0" w:evenVBand="0" w:oddHBand="0" w:evenHBand="0" w:firstRowFirstColumn="0" w:firstRowLastColumn="0" w:lastRowFirstColumn="0" w:lastRowLastColumn="0"/>
+              <w:rPr>
+                <w:rFonts w:ascii="Bookman Old Style" w:hAnsi="Bookman Old Style" w:cs="Times New Roman"/>
+                <w:sz w:val="24"/>
+                <w:szCs w:val="24"/>
+              </w:rPr>
+            </w:pPr>
+            <w:r>
+              <w:rPr>
+                <w:rFonts w:ascii="Bookman Old Style" w:hAnsi="Bookman Old Style" w:cs="Times New Roman"/>
+                <w:sz w:val="24"/>
+                <w:szCs w:val="24"/>
+              </w:rPr>
+              <w:t>In progress</w:t>
+            </w:r>
+          </w:p>
+        </w:tc>
+        <w:tc>
+          <w:tcPr>
+            <w:tcW w:w="3117" w:type="dxa"/>
+          </w:tcPr>
+          <w:p>
+            <w:pPr>
+              <w:spacing w:before="120" w:after="200"/>
+              <w:cnfStyle w:val="000000000000" w:firstRow="0" w:lastRow="0" w:firstColumn="0" w:lastColumn="0" w:oddVBand="0" w:evenVBand="0" w:oddHBand="0" w:evenHBand="0" w:firstRowFirstColumn="0" w:firstRowLastColumn="0" w:lastRowFirstColumn="0" w:lastRowLastColumn="0"/>
+              <w:rPr>
+                <w:rFonts w:ascii="Bookman Old Style" w:hAnsi="Bookman Old Style" w:cs="Times New Roman"/>
+                <w:sz w:val="24"/>
+                <w:szCs w:val="24"/>
+              </w:rPr>
+            </w:pPr>
+            <w:r>
+              <w:rPr>
+                <w:rFonts w:ascii="Bookman Old Style" w:hAnsi="Bookman Old Style" w:cs="Times New Roman"/>
+                <w:sz w:val="24"/>
+                <w:szCs w:val="24"/>
+              </w:rPr>
+              <w:t>Expected to finish by April 9th, 2016</w:t>
+            </w:r>
+          </w:p>
+        </w:tc>
+      </w:tr>
+      <w:tr>
+        <w:trPr>
+          <w:cnfStyle w:val="000000100000" w:firstRow="0" w:lastRow="0" w:firstColumn="0" w:lastColumn="0" w:oddVBand="0" w:evenVBand="0" w:oddHBand="1" w:evenHBand="0" w:firstRowFirstColumn="0" w:firstRowLastColumn="0" w:lastRowFirstColumn="0" w:lastRowLastColumn="0"/>
+        </w:trPr>
+        <w:tc>
+          <w:tcPr>
+            <w:cnfStyle w:val="001000000000" w:firstRow="0" w:lastRow="0" w:firstColumn="1" w:lastColumn="0" w:oddVBand="0" w:evenVBand="0" w:oddHBand="0" w:evenHBand="0" w:firstRowFirstColumn="0" w:firstRowLastColumn="0" w:lastRowFirstColumn="0" w:lastRowLastColumn="0"/>
+            <w:tcW w:w="3116" w:type="dxa"/>
+          </w:tcPr>
+          <w:p>
+            <w:pPr>
+              <w:spacing w:before="120" w:after="200"/>
+              <w:rPr>
+                <w:rFonts w:ascii="Bookman Old Style" w:hAnsi="Bookman Old Style" w:cs="Times New Roman"/>
+                <w:sz w:val="24"/>
+                <w:szCs w:val="24"/>
+              </w:rPr>
+            </w:pPr>
+            <w:r>
+              <w:rPr>
+                <w:rFonts w:ascii="Bookman Old Style" w:hAnsi="Bookman Old Style" w:cs="Times New Roman"/>
+                <w:sz w:val="24"/>
+                <w:szCs w:val="24"/>
+              </w:rPr>
+              <w:t>Final documentation of the database</w:t>
+            </w:r>
+          </w:p>
+        </w:tc>
+        <w:tc>
+          <w:tcPr>
+            <w:tcW w:w="3117" w:type="dxa"/>
+          </w:tcPr>
+          <w:p>
+            <w:pPr>
+              <w:spacing w:before="120" w:after="200"/>
+              <w:cnfStyle w:val="000000100000" w:firstRow="0" w:lastRow="0" w:firstColumn="0" w:lastColumn="0" w:oddVBand="0" w:evenVBand="0" w:oddHBand="1" w:evenHBand="0" w:firstRowFirstColumn="0" w:firstRowLastColumn="0" w:lastRowFirstColumn="0" w:lastRowLastColumn="0"/>
+              <w:rPr>
+                <w:rFonts w:ascii="Bookman Old Style" w:hAnsi="Bookman Old Style" w:cs="Times New Roman"/>
+                <w:sz w:val="24"/>
+                <w:szCs w:val="24"/>
+              </w:rPr>
+            </w:pPr>
+            <w:r>
+              <w:rPr>
+                <w:rFonts w:ascii="Bookman Old Style" w:hAnsi="Bookman Old Style" w:cs="Times New Roman"/>
+                <w:sz w:val="24"/>
+                <w:szCs w:val="24"/>
+              </w:rPr>
+              <w:t>In progress</w:t>
+            </w:r>
+          </w:p>
+        </w:tc>
+        <w:tc>
+          <w:tcPr>
+            <w:tcW w:w="3117" w:type="dxa"/>
+          </w:tcPr>
+          <w:p>
+            <w:pPr>
+              <w:spacing w:before="120" w:after="200"/>
+              <w:cnfStyle w:val="000000100000" w:firstRow="0" w:lastRow="0" w:firstColumn="0" w:lastColumn="0" w:oddVBand="0" w:evenVBand="0" w:oddHBand="1" w:evenHBand="0" w:firstRowFirstColumn="0" w:firstRowLastColumn="0" w:lastRowFirstColumn="0" w:lastRowLastColumn="0"/>
+              <w:rPr>
+                <w:rFonts w:ascii="Bookman Old Style" w:hAnsi="Bookman Old Style" w:cs="Times New Roman"/>
+                <w:sz w:val="24"/>
+                <w:szCs w:val="24"/>
+              </w:rPr>
+            </w:pPr>
+            <w:r>
+              <w:rPr>
+                <w:rFonts w:ascii="Bookman Old Style" w:hAnsi="Bookman Old Style" w:cs="Times New Roman"/>
+                <w:sz w:val="24"/>
+                <w:szCs w:val="24"/>
+              </w:rPr>
+              <w:t>Expected to finish at April 25th</w:t>
+            </w:r>
+          </w:p>
+        </w:tc>
+      </w:tr>
+      <w:tr>
+        <w:tc>
+          <w:tcPr>
+            <w:cnfStyle w:val="001000000000" w:firstRow="0" w:lastRow="0" w:firstColumn="1" w:lastColumn="0" w:oddVBand="0" w:evenVBand="0" w:oddHBand="0" w:evenHBand="0" w:firstRowFirstColumn="0" w:firstRowLastColumn="0" w:lastRowFirstColumn="0" w:lastRowLastColumn="0"/>
+            <w:tcW w:w="3116" w:type="dxa"/>
+          </w:tcPr>
+          <w:p>
+            <w:pPr>
+              <w:spacing w:before="120" w:after="200"/>
+              <w:rPr>
+                <w:rFonts w:ascii="Bookman Old Style" w:hAnsi="Bookman Old Style" w:cs="Times New Roman"/>
+                <w:sz w:val="24"/>
+                <w:szCs w:val="24"/>
+              </w:rPr>
+            </w:pPr>
+            <w:r>
+              <w:rPr>
+                <w:rFonts w:ascii="Bookman Old Style" w:hAnsi="Bookman Old Style" w:cs="Times New Roman"/>
+                <w:sz w:val="24"/>
+                <w:szCs w:val="24"/>
+              </w:rPr>
+              <w:t>Final database design and implementation</w:t>
+            </w:r>
+          </w:p>
+        </w:tc>
+        <w:tc>
+          <w:tcPr>
+            <w:tcW w:w="3117" w:type="dxa"/>
+          </w:tcPr>
+          <w:p>
+            <w:pPr>
+              <w:spacing w:before="120" w:after="200"/>
+              <w:cnfStyle w:val="000000000000" w:firstRow="0" w:lastRow="0" w:firstColumn="0" w:lastColumn="0" w:oddVBand="0" w:evenVBand="0" w:oddHBand="0" w:evenHBand="0" w:firstRowFirstColumn="0" w:firstRowLastColumn="0" w:lastRowFirstColumn="0" w:lastRowLastColumn="0"/>
+              <w:rPr>
+                <w:rFonts w:ascii="Bookman Old Style" w:hAnsi="Bookman Old Style" w:cs="Times New Roman"/>
+                <w:sz w:val="24"/>
+                <w:szCs w:val="24"/>
+              </w:rPr>
+            </w:pPr>
+            <w:r>
+              <w:rPr>
+                <w:rFonts w:ascii="Bookman Old Style" w:hAnsi="Bookman Old Style" w:cs="Times New Roman"/>
+                <w:sz w:val="24"/>
+                <w:szCs w:val="24"/>
+              </w:rPr>
+              <w:t>In progress</w:t>
+            </w:r>
+          </w:p>
+        </w:tc>
+        <w:tc>
+          <w:tcPr>
+            <w:tcW w:w="3117" w:type="dxa"/>
+          </w:tcPr>
+          <w:p>
+            <w:pPr>
+              <w:spacing w:before="120" w:after="200"/>
+              <w:cnfStyle w:val="000000000000" w:firstRow="0" w:lastRow="0" w:firstColumn="0" w:lastColumn="0" w:oddVBand="0" w:evenVBand="0" w:oddHBand="0" w:evenHBand="0" w:firstRowFirstColumn="0" w:firstRowLastColumn="0" w:lastRowFirstColumn="0" w:lastRowLastColumn="0"/>
+              <w:rPr>
+                <w:rFonts w:ascii="Bookman Old Style" w:hAnsi="Bookman Old Style" w:cs="Times New Roman"/>
+                <w:sz w:val="24"/>
+                <w:szCs w:val="24"/>
+              </w:rPr>
+            </w:pPr>
+            <w:r>
+              <w:rPr>
+                <w:rFonts w:ascii="Bookman Old Style" w:hAnsi="Bookman Old Style" w:cs="Times New Roman"/>
+                <w:sz w:val="24"/>
+                <w:szCs w:val="24"/>
+              </w:rPr>
+              <w:t>Expected to finish on May 1st, 2016</w:t>
+            </w:r>
+          </w:p>
+        </w:tc>
+      </w:tr>
+      <w:tr>
+        <w:trPr>
+          <w:cnfStyle w:val="000000100000" w:firstRow="0" w:lastRow="0" w:firstColumn="0" w:lastColumn="0" w:oddVBand="0" w:evenVBand="0" w:oddHBand="1" w:evenHBand="0" w:firstRowFirstColumn="0" w:firstRowLastColumn="0" w:lastRowFirstColumn="0" w:lastRowLastColumn="0"/>
+        </w:trPr>
+        <w:tc>
+          <w:tcPr>
+            <w:cnfStyle w:val="001000000000" w:firstRow="0" w:lastRow="0" w:firstColumn="1" w:lastColumn="0" w:oddVBand="0" w:evenVBand="0" w:oddHBand="0" w:evenHBand="0" w:firstRowFirstColumn="0" w:firstRowLastColumn="0" w:lastRowFirstColumn="0" w:lastRowLastColumn="0"/>
+            <w:tcW w:w="3116" w:type="dxa"/>
+          </w:tcPr>
+          <w:p>
+            <w:pPr>
+              <w:spacing w:before="120" w:after="200"/>
+              <w:rPr>
+                <w:rFonts w:ascii="Bookman Old Style" w:hAnsi="Bookman Old Style" w:cs="Times New Roman"/>
+                <w:sz w:val="24"/>
+                <w:szCs w:val="24"/>
+              </w:rPr>
+            </w:pPr>
+            <w:r>
+              <w:rPr>
+                <w:rFonts w:ascii="Bookman Old Style" w:hAnsi="Bookman Old Style" w:cs="Times New Roman"/>
+                <w:sz w:val="24"/>
+                <w:szCs w:val="24"/>
+              </w:rPr>
+              <w:t>Final Presentation of the Database</w:t>
+            </w:r>
+          </w:p>
+        </w:tc>
+        <w:tc>
+          <w:tcPr>
+            <w:tcW w:w="3117" w:type="dxa"/>
+          </w:tcPr>
+          <w:p>
+            <w:pPr>
+              <w:spacing w:before="120" w:after="200"/>
+              <w:cnfStyle w:val="000000100000" w:firstRow="0" w:lastRow="0" w:firstColumn="0" w:lastColumn="0" w:oddVBand="0" w:evenVBand="0" w:oddHBand="1" w:evenHBand="0" w:firstRowFirstColumn="0" w:firstRowLastColumn="0" w:lastRowFirstColumn="0" w:lastRowLastColumn="0"/>
+              <w:rPr>
+                <w:rFonts w:ascii="Bookman Old Style" w:hAnsi="Bookman Old Style" w:cs="Times New Roman"/>
+                <w:sz w:val="24"/>
+                <w:szCs w:val="24"/>
+              </w:rPr>
+            </w:pPr>
+            <w:r>
+              <w:rPr>
+                <w:rFonts w:ascii="Bookman Old Style" w:hAnsi="Bookman Old Style" w:cs="Times New Roman"/>
+                <w:sz w:val="24"/>
+                <w:szCs w:val="24"/>
+              </w:rPr>
+              <w:t>In progress</w:t>
+            </w:r>
+          </w:p>
+        </w:tc>
+        <w:tc>
+          <w:tcPr>
+            <w:tcW w:w="3117" w:type="dxa"/>
+          </w:tcPr>
+          <w:p>
+            <w:pPr>
+              <w:spacing w:before="120" w:after="200"/>
+              <w:cnfStyle w:val="000000100000" w:firstRow="0" w:lastRow="0" w:firstColumn="0" w:lastColumn="0" w:oddVBand="0" w:evenVBand="0" w:oddHBand="1" w:evenHBand="0" w:firstRowFirstColumn="0" w:firstRowLastColumn="0" w:lastRowFirstColumn="0" w:lastRowLastColumn="0"/>
+              <w:rPr>
+                <w:rFonts w:ascii="Bookman Old Style" w:hAnsi="Bookman Old Style" w:cs="Times New Roman"/>
+                <w:sz w:val="24"/>
+                <w:szCs w:val="24"/>
+              </w:rPr>
+            </w:pPr>
+            <w:r>
+              <w:rPr>
+                <w:rFonts w:ascii="Bookman Old Style" w:hAnsi="Bookman Old Style" w:cs="Times New Roman"/>
+                <w:sz w:val="24"/>
+                <w:szCs w:val="24"/>
+              </w:rPr>
+              <w:t>Expected to Finish on May 1</w:t>
+            </w:r>
+            <w:r>
+              <w:rPr>
+                <w:rFonts w:ascii="Bookman Old Style" w:hAnsi="Bookman Old Style" w:cs="Times New Roman"/>
+                <w:sz w:val="24"/>
+                <w:szCs w:val="24"/>
+                <w:vertAlign w:val="superscript"/>
+              </w:rPr>
+              <w:t>st</w:t>
+            </w:r>
+            <w:r>
+              <w:rPr>
+                <w:rFonts w:ascii="Bookman Old Style" w:hAnsi="Bookman Old Style" w:cs="Times New Roman"/>
+                <w:sz w:val="24"/>
+                <w:szCs w:val="24"/>
+              </w:rPr>
+              <w:t>, 2016</w:t>
+            </w:r>
+          </w:p>
+        </w:tc>
+      </w:tr>
+    </w:tbl>
+    <w:p>
+      <w:pPr>
+        <w:spacing w:line="240" w:lineRule="auto"/>
+        <w:rPr>
+          <w:rFonts w:ascii="Bookman Old Style" w:hAnsi="Bookman Old Style" w:cs="Times New Roman"/>
+          <w:sz w:val="24"/>
+          <w:szCs w:val="24"/>
+        </w:rPr>
+      </w:pPr>
+    </w:p>
+    <w:p>
+      <w:pPr>
+        <w:spacing w:line="240" w:lineRule="auto"/>
+        <w:rPr>
+          <w:rFonts w:ascii="Bookman Old Style" w:hAnsi="Bookman Old Style" w:cs="Times New Roman"/>
+          <w:sz w:val="24"/>
+          <w:szCs w:val="24"/>
+        </w:rPr>
+      </w:pPr>
     </w:p>
     <w:sectPr>
       <w:footerReference w:type="default" r:id="rId12"/>
@@ -3134,7 +6437,7 @@
       <w:rPr>
         <w:noProof/>
       </w:rPr>
-      <w:t>7</w:t>
+      <w:t>13</w:t>
     </w:r>
     <w:r>
       <w:fldChar w:fldCharType="end"/>
@@ -3226,9 +6529,98 @@
     </w:lvl>
   </w:abstractNum>
   <w:abstractNum w:abstractNumId="3" w15:restartNumberingAfterBreak="0">
+    <w:nsid w:val="1ADA527F"/>
+    <w:multiLevelType w:val="hybridMultilevel"/>
+    <w:tmpl w:val="EECEF206"/>
+    <w:lvl w:ilvl="0" w:tplc="86B8AE58">
+      <w:start w:val="1"/>
+      <w:numFmt w:val="upperRoman"/>
+      <w:lvlText w:val="%1."/>
+      <w:lvlJc w:val="left"/>
+      <w:pPr>
+        <w:ind w:left="1080" w:hanging="720"/>
+      </w:pPr>
+      <w:rPr>
+        <w:rFonts w:hint="default"/>
+      </w:rPr>
+    </w:lvl>
+    <w:lvl w:ilvl="1" w:tplc="04090019" w:tentative="1">
+      <w:start w:val="1"/>
+      <w:numFmt w:val="lowerLetter"/>
+      <w:lvlText w:val="%2."/>
+      <w:lvlJc w:val="left"/>
+      <w:pPr>
+        <w:ind w:left="1440" w:hanging="360"/>
+      </w:pPr>
+    </w:lvl>
+    <w:lvl w:ilvl="2" w:tplc="0409001B" w:tentative="1">
+      <w:start w:val="1"/>
+      <w:numFmt w:val="lowerRoman"/>
+      <w:lvlText w:val="%3."/>
+      <w:lvlJc w:val="right"/>
+      <w:pPr>
+        <w:ind w:left="2160" w:hanging="180"/>
+      </w:pPr>
+    </w:lvl>
+    <w:lvl w:ilvl="3" w:tplc="0409000F" w:tentative="1">
+      <w:start w:val="1"/>
+      <w:numFmt w:val="decimal"/>
+      <w:lvlText w:val="%4."/>
+      <w:lvlJc w:val="left"/>
+      <w:pPr>
+        <w:ind w:left="2880" w:hanging="360"/>
+      </w:pPr>
+    </w:lvl>
+    <w:lvl w:ilvl="4" w:tplc="04090019" w:tentative="1">
+      <w:start w:val="1"/>
+      <w:numFmt w:val="lowerLetter"/>
+      <w:lvlText w:val="%5."/>
+      <w:lvlJc w:val="left"/>
+      <w:pPr>
+        <w:ind w:left="3600" w:hanging="360"/>
+      </w:pPr>
+    </w:lvl>
+    <w:lvl w:ilvl="5" w:tplc="0409001B" w:tentative="1">
+      <w:start w:val="1"/>
+      <w:numFmt w:val="lowerRoman"/>
+      <w:lvlText w:val="%6."/>
+      <w:lvlJc w:val="right"/>
+      <w:pPr>
+        <w:ind w:left="4320" w:hanging="180"/>
+      </w:pPr>
+    </w:lvl>
+    <w:lvl w:ilvl="6" w:tplc="0409000F" w:tentative="1">
+      <w:start w:val="1"/>
+      <w:numFmt w:val="decimal"/>
+      <w:lvlText w:val="%7."/>
+      <w:lvlJc w:val="left"/>
+      <w:pPr>
+        <w:ind w:left="5040" w:hanging="360"/>
+      </w:pPr>
+    </w:lvl>
+    <w:lvl w:ilvl="7" w:tplc="04090019" w:tentative="1">
+      <w:start w:val="1"/>
+      <w:numFmt w:val="lowerLetter"/>
+      <w:lvlText w:val="%8."/>
+      <w:lvlJc w:val="left"/>
+      <w:pPr>
+        <w:ind w:left="5760" w:hanging="360"/>
+      </w:pPr>
+    </w:lvl>
+    <w:lvl w:ilvl="8" w:tplc="0409001B" w:tentative="1">
+      <w:start w:val="1"/>
+      <w:numFmt w:val="lowerRoman"/>
+      <w:lvlText w:val="%9."/>
+      <w:lvlJc w:val="right"/>
+      <w:pPr>
+        <w:ind w:left="6480" w:hanging="180"/>
+      </w:pPr>
+    </w:lvl>
+  </w:abstractNum>
+  <w:abstractNum w:abstractNumId="4" w15:restartNumberingAfterBreak="0">
     <w:nsid w:val="6283004A"/>
     <w:multiLevelType w:val="hybridMultilevel"/>
-    <w:tmpl w:val="66484BD4"/>
+    <w:tmpl w:val="3648D9CC"/>
     <w:lvl w:ilvl="0" w:tplc="04090001">
       <w:start w:val="1"/>
       <w:numFmt w:val="bullet"/>
@@ -3338,7 +6730,7 @@
       </w:rPr>
     </w:lvl>
   </w:abstractNum>
-  <w:abstractNum w:abstractNumId="4" w15:restartNumberingAfterBreak="0">
+  <w:abstractNum w:abstractNumId="5" w15:restartNumberingAfterBreak="0">
     <w:nsid w:val="6D9D6EA8"/>
     <w:multiLevelType w:val="hybridMultilevel"/>
     <w:tmpl w:val="F84616CA"/>
@@ -3424,7 +6816,7 @@
       </w:pPr>
     </w:lvl>
   </w:abstractNum>
-  <w:abstractNum w:abstractNumId="5" w15:restartNumberingAfterBreak="0">
+  <w:abstractNum w:abstractNumId="6" w15:restartNumberingAfterBreak="0">
     <w:nsid w:val="6FDC2977"/>
     <w:multiLevelType w:val="hybridMultilevel"/>
     <w:tmpl w:val="CE02CE78"/>
@@ -3532,12 +6924,15 @@
     <w:abstractNumId w:val="2"/>
   </w:num>
   <w:num w:numId="8">
+    <w:abstractNumId w:val="5"/>
+  </w:num>
+  <w:num w:numId="9">
+    <w:abstractNumId w:val="6"/>
+  </w:num>
+  <w:num w:numId="10">
     <w:abstractNumId w:val="4"/>
   </w:num>
-  <w:num w:numId="9">
-    <w:abstractNumId w:val="5"/>
-  </w:num>
-  <w:num w:numId="10">
+  <w:num w:numId="11">
     <w:abstractNumId w:val="3"/>
   </w:num>
 </w:numbering>
@@ -3827,7 +7222,7 @@
     <w:lsdException w:name="Book Title" w:semiHidden="1" w:uiPriority="33" w:qFormat="1"/>
     <w:lsdException w:name="Bibliography" w:semiHidden="1" w:uiPriority="39" w:unhideWhenUsed="1"/>
     <w:lsdException w:name="TOC Heading" w:semiHidden="1" w:uiPriority="39" w:unhideWhenUsed="1" w:qFormat="1"/>
-    <w:lsdException w:name="Plain Table 1" w:uiPriority="40"/>
+    <w:lsdException w:name="Plain Table 1" w:uiPriority="41"/>
     <w:lsdException w:name="Plain Table 2" w:uiPriority="41"/>
     <w:lsdException w:name="Plain Table 3" w:uiPriority="42"/>
     <w:lsdException w:name="Plain Table 4" w:uiPriority="43"/>
@@ -4668,13 +8063,86 @@
     <w:name w:val="List Paragraph"/>
     <w:basedOn w:val="Normal"/>
     <w:uiPriority w:val="34"/>
-    <w:semiHidden/>
     <w:qFormat/>
     <w:rsid w:val="00993900"/>
     <w:pPr>
       <w:ind w:left="720"/>
       <w:contextualSpacing/>
     </w:pPr>
+  </w:style>
+  <w:style w:type="table" w:styleId="PlainTable1">
+    <w:name w:val="Plain Table 1"/>
+    <w:basedOn w:val="TableNormal"/>
+    <w:uiPriority w:val="41"/>
+    <w:rsid w:val="00472D4E"/>
+    <w:pPr>
+      <w:spacing w:before="0" w:after="0" w:line="240" w:lineRule="auto"/>
+    </w:pPr>
+    <w:rPr>
+      <w:color w:val="auto"/>
+      <w:sz w:val="22"/>
+      <w:szCs w:val="22"/>
+      <w:lang w:eastAsia="en-US"/>
+    </w:rPr>
+    <w:tblPr>
+      <w:tblStyleRowBandSize w:val="1"/>
+      <w:tblStyleColBandSize w:val="1"/>
+      <w:tblBorders>
+        <w:top w:val="single" w:sz="4" w:space="0" w:color="BFBFBF" w:themeColor="background1" w:themeShade="BF"/>
+        <w:left w:val="single" w:sz="4" w:space="0" w:color="BFBFBF" w:themeColor="background1" w:themeShade="BF"/>
+        <w:bottom w:val="single" w:sz="4" w:space="0" w:color="BFBFBF" w:themeColor="background1" w:themeShade="BF"/>
+        <w:right w:val="single" w:sz="4" w:space="0" w:color="BFBFBF" w:themeColor="background1" w:themeShade="BF"/>
+        <w:insideH w:val="single" w:sz="4" w:space="0" w:color="BFBFBF" w:themeColor="background1" w:themeShade="BF"/>
+        <w:insideV w:val="single" w:sz="4" w:space="0" w:color="BFBFBF" w:themeColor="background1" w:themeShade="BF"/>
+      </w:tblBorders>
+    </w:tblPr>
+    <w:tblStylePr w:type="firstRow">
+      <w:rPr>
+        <w:b/>
+        <w:bCs/>
+      </w:rPr>
+    </w:tblStylePr>
+    <w:tblStylePr w:type="lastRow">
+      <w:rPr>
+        <w:b/>
+        <w:bCs/>
+      </w:rPr>
+      <w:tblPr/>
+      <w:tcPr>
+        <w:tcBorders>
+          <w:top w:val="double" w:sz="4" w:space="0" w:color="BFBFBF" w:themeColor="background1" w:themeShade="BF"/>
+        </w:tcBorders>
+      </w:tcPr>
+    </w:tblStylePr>
+    <w:tblStylePr w:type="firstCol">
+      <w:rPr>
+        <w:b/>
+        <w:bCs/>
+      </w:rPr>
+    </w:tblStylePr>
+    <w:tblStylePr w:type="lastCol">
+      <w:rPr>
+        <w:b/>
+        <w:bCs/>
+      </w:rPr>
+    </w:tblStylePr>
+    <w:tblStylePr w:type="band1Vert">
+      <w:tblPr/>
+      <w:tcPr>
+        <w:shd w:val="clear" w:color="auto" w:fill="F2F2F2" w:themeFill="background1" w:themeFillShade="F2"/>
+      </w:tcPr>
+    </w:tblStylePr>
+    <w:tblStylePr w:type="band1Horz">
+      <w:tblPr/>
+      <w:tcPr>
+        <w:shd w:val="clear" w:color="auto" w:fill="F2F2F2" w:themeFill="background1" w:themeFillShade="F2"/>
+      </w:tcPr>
+    </w:tblStylePr>
+  </w:style>
+  <w:style w:type="character" w:customStyle="1" w:styleId="apple-converted-space">
+    <w:name w:val="apple-converted-space"/>
+    <w:basedOn w:val="DefaultParagraphFont"/>
+    <w:rsid w:val="00467B4B"/>
   </w:style>
 </w:styles>
 </file>
@@ -4779,7 +8247,7 @@
     <w:charset w:val="00"/>
     <w:family w:val="roman"/>
     <w:pitch w:val="variable"/>
-    <w:sig w:usb0="E0002AFF" w:usb1="C0007841" w:usb2="00000009" w:usb3="00000000" w:csb0="000001FF" w:csb1="00000000"/>
+    <w:sig w:usb0="E0002EFF" w:usb1="C0007843" w:usb2="00000009" w:usb3="00000000" w:csb0="000001FF" w:csb1="00000000"/>
   </w:font>
   <w:font w:name="Symbol">
     <w:panose1 w:val="05050102010706020507"/>
@@ -4823,6 +8291,13 @@
     <w:pitch w:val="variable"/>
     <w:sig w:usb0="00000287" w:usb1="00000000" w:usb2="00000000" w:usb3="00000000" w:csb0="0000009F" w:csb1="00000000"/>
   </w:font>
+  <w:font w:name="Consolas">
+    <w:panose1 w:val="020B0609020204030204"/>
+    <w:charset w:val="00"/>
+    <w:family w:val="modern"/>
+    <w:pitch w:val="fixed"/>
+    <w:sig w:usb0="E10002FF" w:usb1="4000FCFF" w:usb2="00000009" w:usb3="00000000" w:csb0="0000019F" w:csb1="00000000"/>
+  </w:font>
   <w:font w:name="Calibri">
     <w:panose1 w:val="020F0502020204030204"/>
     <w:charset w:val="00"/>
@@ -4888,6 +8363,7 @@
     <w:rsid w:val="00687E70"/>
     <w:rsid w:val="006F471D"/>
     <w:rsid w:val="008C332B"/>
+    <w:rsid w:val="00CF67F7"/>
     <w:rsid w:val="00F35FCA"/>
   </w:rsids>
   <m:mathPr>
@@ -5758,7 +9234,7 @@
 </file>
 
 <file path=customXml/itemProps3.xml><?xml version="1.0" encoding="utf-8"?>
-<ds:datastoreItem xmlns:ds="http://schemas.openxmlformats.org/officeDocument/2006/customXml" ds:itemID="{CFFDF649-945C-4DF8-9CFD-4220BDE3C24A}">
+<ds:datastoreItem xmlns:ds="http://schemas.openxmlformats.org/officeDocument/2006/customXml" ds:itemID="{396853A6-2200-4D8A-B1A6-4525FE9DAF1E}">
   <ds:schemaRefs>
     <ds:schemaRef ds:uri="http://schemas.openxmlformats.org/officeDocument/2006/bibliography"/>
   </ds:schemaRefs>

</xml_diff>